<commit_message>
Added Scrum Scenario Controller
</commit_message>
<xml_diff>
--- a/documentation/The Scrum Guide.docx
+++ b/documentation/The Scrum Guide.docx
@@ -1049,6 +1049,27 @@
           <w:szCs w:val="21"/>
           <w:lang w:eastAsia="en-SG"/>
         </w:rPr>
+        <w:t>(4.16)</w:t>
+      </w:r>
+      <w:r>
+        <w:rPr>
+          <w:rFonts w:ascii="Helvetica" w:eastAsia="Times New Roman" w:hAnsi="Helvetica" w:cs="Helvetica"/>
+          <w:color w:val="333333"/>
+          <w:sz w:val="21"/>
+          <w:szCs w:val="21"/>
+          <w:lang w:eastAsia="en-SG"/>
+        </w:rPr>
+        <w:t xml:space="preserve"> </w:t>
+      </w:r>
+      <w:r>
+        <w:rPr>
+          <w:rFonts w:ascii="Helvetica" w:eastAsia="Times New Roman" w:hAnsi="Helvetica" w:cs="Helvetica"/>
+          <w:color w:val="333333"/>
+          <w:sz w:val="21"/>
+          <w:szCs w:val="21"/>
+          <w:highlight w:val="yellow"/>
+          <w:lang w:eastAsia="en-SG"/>
+        </w:rPr>
         <w:t xml:space="preserve">Scrum users must frequently inspect Scrum </w:t>
       </w:r>
       <w:proofErr w:type="spellStart"/>
@@ -1058,6 +1079,7 @@
           <w:color w:val="333333"/>
           <w:sz w:val="21"/>
           <w:szCs w:val="21"/>
+          <w:highlight w:val="yellow"/>
           <w:lang w:eastAsia="en-SG"/>
         </w:rPr>
         <w:t>artifacts</w:t>
@@ -1069,9 +1091,40 @@
           <w:color w:val="333333"/>
           <w:sz w:val="21"/>
           <w:szCs w:val="21"/>
-          <w:lang w:eastAsia="en-SG"/>
-        </w:rPr>
-        <w:t xml:space="preserve"> and progress toward a Sprint Goal to detect undesirable variances. Their inspection should not be so frequent that inspection gets in the way of the work. Inspections are most beneficial when diligently performed by skilled inspectors at the point of work.</w:t>
+          <w:highlight w:val="yellow"/>
+          <w:lang w:eastAsia="en-SG"/>
+        </w:rPr>
+        <w:t xml:space="preserve"> and progress toward a Sprint Goal to detect undesirable variances. Their inspection should not be so frequent that inspection gets in the way of the work.</w:t>
+      </w:r>
+      <w:r>
+        <w:rPr>
+          <w:rFonts w:ascii="Helvetica" w:eastAsia="Times New Roman" w:hAnsi="Helvetica" w:cs="Helvetica"/>
+          <w:color w:val="333333"/>
+          <w:sz w:val="21"/>
+          <w:szCs w:val="21"/>
+          <w:lang w:eastAsia="en-SG"/>
+        </w:rPr>
+        <w:t xml:space="preserve"> </w:t>
+      </w:r>
+      <w:r>
+        <w:rPr>
+          <w:rFonts w:ascii="Helvetica" w:eastAsia="Times New Roman" w:hAnsi="Helvetica" w:cs="Helvetica"/>
+          <w:color w:val="333333"/>
+          <w:sz w:val="21"/>
+          <w:szCs w:val="21"/>
+          <w:lang w:eastAsia="en-SG"/>
+        </w:rPr>
+        <w:t>Inspections</w:t>
+      </w:r>
+      <w:r>
+        <w:rPr>
+          <w:rFonts w:ascii="Helvetica" w:eastAsia="Times New Roman" w:hAnsi="Helvetica" w:cs="Helvetica"/>
+          <w:color w:val="333333"/>
+          <w:sz w:val="21"/>
+          <w:szCs w:val="21"/>
+          <w:lang w:eastAsia="en-SG"/>
+        </w:rPr>
+        <w:t xml:space="preserve"> are most beneficial when diligently performed by skilled inspectors at the point of work.</w:t>
       </w:r>
     </w:p>
     <w:p>
@@ -1118,7 +1171,27 @@
           <w:szCs w:val="21"/>
           <w:lang w:eastAsia="en-SG"/>
         </w:rPr>
-        <w:t>If an inspector determines that one or more aspects of a process deviate outside acceptable limits, and that the resulting product will be unacceptable, the process or the material being processed must be adjusted. An adjustment must be made as soon as possible to minimize further deviation.</w:t>
+        <w:t xml:space="preserve">If an inspector </w:t>
+      </w:r>
+      <w:r>
+        <w:rPr>
+          <w:rFonts w:ascii="Helvetica" w:eastAsia="Times New Roman" w:hAnsi="Helvetica" w:cs="Helvetica"/>
+          <w:color w:val="333333"/>
+          <w:sz w:val="21"/>
+          <w:szCs w:val="21"/>
+          <w:lang w:eastAsia="en-SG"/>
+        </w:rPr>
+        <w:t>determines</w:t>
+      </w:r>
+      <w:r>
+        <w:rPr>
+          <w:rFonts w:ascii="Helvetica" w:eastAsia="Times New Roman" w:hAnsi="Helvetica" w:cs="Helvetica"/>
+          <w:color w:val="333333"/>
+          <w:sz w:val="21"/>
+          <w:szCs w:val="21"/>
+          <w:lang w:eastAsia="en-SG"/>
+        </w:rPr>
+        <w:t xml:space="preserve"> that one or more aspects of a process deviate outside acceptable limits, and that the resulting product will be unacceptable, the process or the material being processed must be adjusted. An adjustment must be made as soon as possible to minimize further deviation.</w:t>
       </w:r>
     </w:p>
     <w:p>
@@ -1130,15 +1203,38 @@
           <w:color w:val="333333"/>
           <w:sz w:val="21"/>
           <w:szCs w:val="21"/>
-          <w:lang w:eastAsia="en-SG"/>
-        </w:rPr>
-      </w:pPr>
-      <w:r>
-        <w:rPr>
-          <w:rFonts w:ascii="Helvetica" w:eastAsia="Times New Roman" w:hAnsi="Helvetica" w:cs="Helvetica"/>
-          <w:color w:val="333333"/>
-          <w:sz w:val="21"/>
-          <w:szCs w:val="21"/>
+          <w:highlight w:val="yellow"/>
+          <w:lang w:eastAsia="en-SG"/>
+        </w:rPr>
+      </w:pPr>
+      <w:r>
+        <w:rPr>
+          <w:rFonts w:ascii="Helvetica" w:eastAsia="Times New Roman" w:hAnsi="Helvetica" w:cs="Helvetica"/>
+          <w:color w:val="333333"/>
+          <w:sz w:val="21"/>
+          <w:szCs w:val="21"/>
+          <w:highlight w:val="lightGray"/>
+          <w:lang w:eastAsia="en-SG"/>
+        </w:rPr>
+        <w:t>(4.09)</w:t>
+      </w:r>
+      <w:r>
+        <w:rPr>
+          <w:rFonts w:ascii="Helvetica" w:eastAsia="Times New Roman" w:hAnsi="Helvetica" w:cs="Helvetica"/>
+          <w:color w:val="333333"/>
+          <w:sz w:val="21"/>
+          <w:szCs w:val="21"/>
+          <w:lang w:eastAsia="en-SG"/>
+        </w:rPr>
+        <w:t xml:space="preserve"> </w:t>
+      </w:r>
+      <w:r>
+        <w:rPr>
+          <w:rFonts w:ascii="Helvetica" w:eastAsia="Times New Roman" w:hAnsi="Helvetica" w:cs="Helvetica"/>
+          <w:color w:val="333333"/>
+          <w:sz w:val="21"/>
+          <w:szCs w:val="21"/>
+          <w:highlight w:val="yellow"/>
           <w:lang w:eastAsia="en-SG"/>
         </w:rPr>
         <w:t>Scrum prescribes four formal events for inspection and adaptation, as described in the Scrum Events section of this document:</w:t>
@@ -1157,15 +1253,17 @@
           <w:color w:val="333333"/>
           <w:sz w:val="21"/>
           <w:szCs w:val="21"/>
-          <w:lang w:eastAsia="en-SG"/>
-        </w:rPr>
-      </w:pPr>
-      <w:r>
-        <w:rPr>
-          <w:rFonts w:ascii="Helvetica" w:eastAsia="Times New Roman" w:hAnsi="Helvetica" w:cs="Helvetica"/>
-          <w:color w:val="333333"/>
-          <w:sz w:val="21"/>
-          <w:szCs w:val="21"/>
+          <w:highlight w:val="yellow"/>
+          <w:lang w:eastAsia="en-SG"/>
+        </w:rPr>
+      </w:pPr>
+      <w:r>
+        <w:rPr>
+          <w:rFonts w:ascii="Helvetica" w:eastAsia="Times New Roman" w:hAnsi="Helvetica" w:cs="Helvetica"/>
+          <w:color w:val="333333"/>
+          <w:sz w:val="21"/>
+          <w:szCs w:val="21"/>
+          <w:highlight w:val="yellow"/>
           <w:lang w:eastAsia="en-SG"/>
         </w:rPr>
         <w:t>Sprint Planning</w:t>
@@ -1184,15 +1282,17 @@
           <w:color w:val="333333"/>
           <w:sz w:val="21"/>
           <w:szCs w:val="21"/>
-          <w:lang w:eastAsia="en-SG"/>
-        </w:rPr>
-      </w:pPr>
-      <w:r>
-        <w:rPr>
-          <w:rFonts w:ascii="Helvetica" w:eastAsia="Times New Roman" w:hAnsi="Helvetica" w:cs="Helvetica"/>
-          <w:color w:val="333333"/>
-          <w:sz w:val="21"/>
-          <w:szCs w:val="21"/>
+          <w:highlight w:val="yellow"/>
+          <w:lang w:eastAsia="en-SG"/>
+        </w:rPr>
+      </w:pPr>
+      <w:r>
+        <w:rPr>
+          <w:rFonts w:ascii="Helvetica" w:eastAsia="Times New Roman" w:hAnsi="Helvetica" w:cs="Helvetica"/>
+          <w:color w:val="333333"/>
+          <w:sz w:val="21"/>
+          <w:szCs w:val="21"/>
+          <w:highlight w:val="yellow"/>
           <w:lang w:eastAsia="en-SG"/>
         </w:rPr>
         <w:lastRenderedPageBreak/>
@@ -1212,15 +1312,17 @@
           <w:color w:val="333333"/>
           <w:sz w:val="21"/>
           <w:szCs w:val="21"/>
-          <w:lang w:eastAsia="en-SG"/>
-        </w:rPr>
-      </w:pPr>
-      <w:r>
-        <w:rPr>
-          <w:rFonts w:ascii="Helvetica" w:eastAsia="Times New Roman" w:hAnsi="Helvetica" w:cs="Helvetica"/>
-          <w:color w:val="333333"/>
-          <w:sz w:val="21"/>
-          <w:szCs w:val="21"/>
+          <w:highlight w:val="yellow"/>
+          <w:lang w:eastAsia="en-SG"/>
+        </w:rPr>
+      </w:pPr>
+      <w:r>
+        <w:rPr>
+          <w:rFonts w:ascii="Helvetica" w:eastAsia="Times New Roman" w:hAnsi="Helvetica" w:cs="Helvetica"/>
+          <w:color w:val="333333"/>
+          <w:sz w:val="21"/>
+          <w:szCs w:val="21"/>
+          <w:highlight w:val="yellow"/>
           <w:lang w:eastAsia="en-SG"/>
         </w:rPr>
         <w:t>Sprint Review</w:t>
@@ -1248,6 +1350,7 @@
           <w:color w:val="333333"/>
           <w:sz w:val="21"/>
           <w:szCs w:val="21"/>
+          <w:highlight w:val="yellow"/>
           <w:lang w:eastAsia="en-SG"/>
         </w:rPr>
         <w:t>Sprint Retrospective</w:t>
@@ -1975,9 +2078,10 @@
           <w:color w:val="333333"/>
           <w:sz w:val="21"/>
           <w:szCs w:val="21"/>
-          <w:lang w:eastAsia="en-SG"/>
-        </w:rPr>
-        <w:t xml:space="preserve">The Product Owner may do the above </w:t>
+          <w:highlight w:val="lightGray"/>
+          <w:lang w:eastAsia="en-SG"/>
+        </w:rPr>
+        <w:t>(</w:t>
       </w:r>
       <w:proofErr w:type="gramStart"/>
       <w:r>
@@ -1986,9 +2090,21 @@
           <w:color w:val="333333"/>
           <w:sz w:val="21"/>
           <w:szCs w:val="21"/>
-          <w:lang w:eastAsia="en-SG"/>
-        </w:rPr>
-        <w:t>work, or</w:t>
+          <w:highlight w:val="lightGray"/>
+          <w:lang w:eastAsia="en-SG"/>
+        </w:rPr>
+        <w:t>1.15)</w:t>
+      </w:r>
+      <w:r>
+        <w:rPr>
+          <w:rFonts w:ascii="Helvetica" w:eastAsia="Times New Roman" w:hAnsi="Helvetica" w:cs="Helvetica"/>
+          <w:color w:val="333333"/>
+          <w:sz w:val="21"/>
+          <w:szCs w:val="21"/>
+          <w:highlight w:val="yellow"/>
+          <w:lang w:eastAsia="en-SG"/>
+        </w:rPr>
+        <w:t>The</w:t>
       </w:r>
       <w:proofErr w:type="gramEnd"/>
       <w:r>
@@ -1997,9 +2113,10 @@
           <w:color w:val="333333"/>
           <w:sz w:val="21"/>
           <w:szCs w:val="21"/>
-          <w:lang w:eastAsia="en-SG"/>
-        </w:rPr>
-        <w:t xml:space="preserve"> have the Development Team do it. However, the Product Owner remains accountable.</w:t>
+          <w:highlight w:val="yellow"/>
+          <w:lang w:eastAsia="en-SG"/>
+        </w:rPr>
+        <w:t xml:space="preserve"> Product Owner may do the above work, or have the Development Team do it. However, the Product Owner remains accountable.</w:t>
       </w:r>
     </w:p>
     <w:p>
@@ -2020,7 +2137,7 @@
           <w:color w:val="333333"/>
           <w:sz w:val="21"/>
           <w:szCs w:val="21"/>
-          <w:highlight w:val="yellow"/>
+          <w:highlight w:val="lightGray"/>
           <w:lang w:eastAsia="en-SG"/>
         </w:rPr>
         <w:t>(</w:t>
@@ -2032,7 +2149,7 @@
           <w:color w:val="333333"/>
           <w:sz w:val="21"/>
           <w:szCs w:val="21"/>
-          <w:highlight w:val="yellow"/>
+          <w:highlight w:val="lightGray"/>
           <w:lang w:eastAsia="en-SG"/>
         </w:rPr>
         <w:t>1.06)</w:t>
@@ -2079,21 +2196,76 @@
           <w:color w:val="333333"/>
           <w:sz w:val="21"/>
           <w:szCs w:val="21"/>
+          <w:highlight w:val="lightGray"/>
           <w:lang w:eastAsia="en-SG"/>
         </w:rPr>
         <w:lastRenderedPageBreak/>
-        <w:t xml:space="preserve">For the Product Owner to succeed, the entire organization must respect his or her decisions. </w:t>
-      </w:r>
-      <w:r>
-        <w:rPr>
-          <w:rFonts w:ascii="Helvetica" w:eastAsia="Times New Roman" w:hAnsi="Helvetica" w:cs="Helvetica"/>
-          <w:color w:val="333333"/>
-          <w:sz w:val="21"/>
-          <w:szCs w:val="21"/>
-          <w:lang w:eastAsia="en-SG"/>
-        </w:rPr>
         <w:t>(</w:t>
       </w:r>
+      <w:r>
+        <w:rPr>
+          <w:rFonts w:ascii="Helvetica" w:eastAsia="Times New Roman" w:hAnsi="Helvetica" w:cs="Helvetica"/>
+          <w:color w:val="333333"/>
+          <w:sz w:val="21"/>
+          <w:szCs w:val="21"/>
+          <w:highlight w:val="lightGray"/>
+          <w:lang w:eastAsia="en-SG"/>
+        </w:rPr>
+        <w:t>1.11-1.15</w:t>
+      </w:r>
+      <w:r>
+        <w:rPr>
+          <w:rFonts w:ascii="Helvetica" w:eastAsia="Times New Roman" w:hAnsi="Helvetica" w:cs="Helvetica"/>
+          <w:color w:val="333333"/>
+          <w:sz w:val="21"/>
+          <w:szCs w:val="21"/>
+          <w:highlight w:val="lightGray"/>
+          <w:lang w:eastAsia="en-SG"/>
+        </w:rPr>
+        <w:t>)</w:t>
+      </w:r>
+      <w:r>
+        <w:rPr>
+          <w:rFonts w:ascii="Helvetica" w:eastAsia="Times New Roman" w:hAnsi="Helvetica" w:cs="Helvetica"/>
+          <w:color w:val="333333"/>
+          <w:sz w:val="21"/>
+          <w:szCs w:val="21"/>
+          <w:lang w:eastAsia="en-SG"/>
+        </w:rPr>
+        <w:t xml:space="preserve"> </w:t>
+      </w:r>
+      <w:r>
+        <w:rPr>
+          <w:rFonts w:ascii="Helvetica" w:eastAsia="Times New Roman" w:hAnsi="Helvetica" w:cs="Helvetica"/>
+          <w:color w:val="333333"/>
+          <w:sz w:val="21"/>
+          <w:szCs w:val="21"/>
+          <w:highlight w:val="yellow"/>
+          <w:lang w:eastAsia="en-SG"/>
+        </w:rPr>
+        <w:t>For the Product Owner to succeed, the entire organization must respect his or her decisions.</w:t>
+      </w:r>
+      <w:r>
+        <w:rPr>
+          <w:rFonts w:ascii="Helvetica" w:eastAsia="Times New Roman" w:hAnsi="Helvetica" w:cs="Helvetica"/>
+          <w:color w:val="333333"/>
+          <w:sz w:val="21"/>
+          <w:szCs w:val="21"/>
+          <w:lang w:eastAsia="en-SG"/>
+        </w:rPr>
+        <w:t xml:space="preserve"> </w:t>
+      </w:r>
+      <w:r>
+        <w:rPr>
+          <w:rFonts w:ascii="Helvetica" w:eastAsia="Times New Roman" w:hAnsi="Helvetica" w:cs="Helvetica"/>
+          <w:color w:val="333333"/>
+          <w:sz w:val="21"/>
+          <w:szCs w:val="21"/>
+          <w:highlight w:val="lightGray"/>
+          <w:lang w:eastAsia="en-SG"/>
+        </w:rPr>
+        <w:t>(</w:t>
+      </w:r>
       <w:proofErr w:type="gramStart"/>
       <w:r>
         <w:rPr>
@@ -2101,6 +2273,7 @@
           <w:color w:val="333333"/>
           <w:sz w:val="21"/>
           <w:szCs w:val="21"/>
+          <w:highlight w:val="lightGray"/>
           <w:lang w:eastAsia="en-SG"/>
         </w:rPr>
         <w:t>1.11)</w:t>
@@ -2144,6 +2317,7 @@
           <w:color w:val="333333"/>
           <w:sz w:val="21"/>
           <w:szCs w:val="21"/>
+          <w:highlight w:val="lightGray"/>
           <w:lang w:eastAsia="en-SG"/>
         </w:rPr>
         <w:t>(</w:t>
@@ -2155,6 +2329,7 @@
           <w:color w:val="333333"/>
           <w:sz w:val="21"/>
           <w:szCs w:val="21"/>
+          <w:highlight w:val="lightGray"/>
           <w:lang w:eastAsia="en-SG"/>
         </w:rPr>
         <w:t>1.12)</w:t>
@@ -2240,7 +2415,39 @@
           <w:szCs w:val="21"/>
           <w:lang w:eastAsia="en-SG"/>
         </w:rPr>
-        <w:t xml:space="preserve"> "Done" increment is required at the Sprint Review. Only members of the Development Team create the Increment.</w:t>
+        <w:t xml:space="preserve"> "Done" increment is required at the Sprint Review. </w:t>
+      </w:r>
+      <w:r>
+        <w:rPr>
+          <w:rFonts w:ascii="Helvetica" w:eastAsia="Times New Roman" w:hAnsi="Helvetica" w:cs="Helvetica"/>
+          <w:color w:val="333333"/>
+          <w:sz w:val="21"/>
+          <w:szCs w:val="21"/>
+          <w:highlight w:val="lightGray"/>
+          <w:lang w:eastAsia="en-SG"/>
+        </w:rPr>
+        <w:t>(2.03)</w:t>
+      </w:r>
+      <w:r>
+        <w:rPr>
+          <w:rFonts w:ascii="Helvetica" w:eastAsia="Times New Roman" w:hAnsi="Helvetica" w:cs="Helvetica"/>
+          <w:color w:val="333333"/>
+          <w:sz w:val="21"/>
+          <w:szCs w:val="21"/>
+          <w:lang w:eastAsia="en-SG"/>
+        </w:rPr>
+        <w:t xml:space="preserve"> </w:t>
+      </w:r>
+      <w:r>
+        <w:rPr>
+          <w:rFonts w:ascii="Helvetica" w:eastAsia="Times New Roman" w:hAnsi="Helvetica" w:cs="Helvetica"/>
+          <w:color w:val="333333"/>
+          <w:sz w:val="21"/>
+          <w:szCs w:val="21"/>
+          <w:highlight w:val="yellow"/>
+          <w:lang w:eastAsia="en-SG"/>
+        </w:rPr>
+        <w:t>Only members of the Development Team create the Increment.</w:t>
       </w:r>
     </w:p>
     <w:p>
@@ -2313,6 +2520,7 @@
           <w:color w:val="333333"/>
           <w:sz w:val="21"/>
           <w:szCs w:val="21"/>
+          <w:highlight w:val="lightGray"/>
           <w:lang w:eastAsia="en-SG"/>
         </w:rPr>
         <w:t>(</w:t>
@@ -2324,6 +2532,7 @@
           <w:color w:val="333333"/>
           <w:sz w:val="21"/>
           <w:szCs w:val="21"/>
+          <w:highlight w:val="lightGray"/>
           <w:lang w:eastAsia="en-SG"/>
         </w:rPr>
         <w:t>2.06)</w:t>
@@ -2502,6 +2711,7 @@
           <w:color w:val="333333"/>
           <w:sz w:val="21"/>
           <w:szCs w:val="21"/>
+          <w:highlight w:val="lightGray"/>
           <w:lang w:eastAsia="en-SG"/>
         </w:rPr>
         <w:t>(</w:t>
@@ -2513,6 +2723,7 @@
           <w:color w:val="333333"/>
           <w:sz w:val="21"/>
           <w:szCs w:val="21"/>
+          <w:highlight w:val="lightGray"/>
           <w:lang w:eastAsia="en-SG"/>
         </w:rPr>
         <w:t>2.04)</w:t>
@@ -3943,7 +4154,29 @@
           <w:highlight w:val="lightGray"/>
           <w:lang w:eastAsia="en-SG"/>
         </w:rPr>
-        <w:t>(4.08)</w:t>
+        <w:t>(4.08</w:t>
+      </w:r>
+      <w:r>
+        <w:rPr>
+          <w:rFonts w:ascii="Helvetica" w:eastAsia="Times New Roman" w:hAnsi="Helvetica" w:cs="Helvetica"/>
+          <w:color w:val="333333"/>
+          <w:sz w:val="21"/>
+          <w:szCs w:val="21"/>
+          <w:highlight w:val="lightGray"/>
+          <w:lang w:eastAsia="en-SG"/>
+        </w:rPr>
+        <w:t>, 5.03</w:t>
+      </w:r>
+      <w:r>
+        <w:rPr>
+          <w:rFonts w:ascii="Helvetica" w:eastAsia="Times New Roman" w:hAnsi="Helvetica" w:cs="Helvetica"/>
+          <w:color w:val="333333"/>
+          <w:sz w:val="21"/>
+          <w:szCs w:val="21"/>
+          <w:highlight w:val="lightGray"/>
+          <w:lang w:eastAsia="en-SG"/>
+        </w:rPr>
+        <w:t>)</w:t>
       </w:r>
       <w:r>
         <w:rPr>
@@ -4355,43 +4588,9 @@
           <w:color w:val="333333"/>
           <w:sz w:val="21"/>
           <w:szCs w:val="21"/>
-          <w:highlight w:val="yellow"/>
-          <w:lang w:eastAsia="en-SG"/>
-        </w:rPr>
-        <w:t xml:space="preserve">. </w:t>
-      </w:r>
-      <w:r>
-        <w:rPr>
-          <w:rFonts w:ascii="Helvetica" w:eastAsia="Times New Roman" w:hAnsi="Helvetica" w:cs="Helvetica"/>
-          <w:color w:val="333333"/>
-          <w:sz w:val="21"/>
-          <w:szCs w:val="21"/>
-          <w:highlight w:val="lightGray"/>
-          <w:lang w:eastAsia="en-SG"/>
-        </w:rPr>
-        <w:t>(1.14)</w:t>
-      </w:r>
-      <w:r>
-        <w:rPr>
-          <w:rFonts w:ascii="Helvetica" w:eastAsia="Times New Roman" w:hAnsi="Helvetica" w:cs="Helvetica"/>
-          <w:color w:val="333333"/>
-          <w:sz w:val="21"/>
-          <w:szCs w:val="21"/>
-          <w:highlight w:val="yellow"/>
-          <w:lang w:eastAsia="en-SG"/>
-        </w:rPr>
-        <w:t xml:space="preserve"> </w:t>
-      </w:r>
-      <w:r>
-        <w:rPr>
-          <w:rFonts w:ascii="Helvetica" w:eastAsia="Times New Roman" w:hAnsi="Helvetica" w:cs="Helvetica"/>
-          <w:color w:val="333333"/>
-          <w:sz w:val="21"/>
-          <w:szCs w:val="21"/>
-          <w:highlight w:val="yellow"/>
-          <w:lang w:eastAsia="en-SG"/>
-        </w:rPr>
-        <w:t>If part of the work is potentially releasable, the Product Owner typically accepts it.</w:t>
+          <w:lang w:eastAsia="en-SG"/>
+        </w:rPr>
+        <w:t>. If part of the work is potentially releasable, the Product Owner typically accepts it.</w:t>
       </w:r>
       <w:r>
         <w:rPr>
@@ -4496,7 +4695,29 @@
           <w:highlight w:val="lightGray"/>
           <w:lang w:eastAsia="en-SG"/>
         </w:rPr>
-        <w:t>(5.01)</w:t>
+        <w:t>(5.01</w:t>
+      </w:r>
+      <w:r>
+        <w:rPr>
+          <w:rFonts w:ascii="Helvetica" w:eastAsia="Times New Roman" w:hAnsi="Helvetica" w:cs="Helvetica"/>
+          <w:color w:val="333333"/>
+          <w:sz w:val="21"/>
+          <w:szCs w:val="21"/>
+          <w:highlight w:val="lightGray"/>
+          <w:lang w:eastAsia="en-SG"/>
+        </w:rPr>
+        <w:t>, 5.04</w:t>
+      </w:r>
+      <w:r>
+        <w:rPr>
+          <w:rFonts w:ascii="Helvetica" w:eastAsia="Times New Roman" w:hAnsi="Helvetica" w:cs="Helvetica"/>
+          <w:color w:val="333333"/>
+          <w:sz w:val="21"/>
+          <w:szCs w:val="21"/>
+          <w:highlight w:val="lightGray"/>
+          <w:lang w:eastAsia="en-SG"/>
+        </w:rPr>
+        <w:t>)</w:t>
       </w:r>
       <w:r>
         <w:rPr>
@@ -4538,7 +4759,7 @@
           <w:color w:val="333333"/>
           <w:sz w:val="21"/>
           <w:szCs w:val="21"/>
-          <w:highlight w:val="yellow"/>
+          <w:highlight w:val="lightGray"/>
           <w:lang w:eastAsia="en-SG"/>
         </w:rPr>
         <w:t>(5.02)</w:t>
@@ -4740,9 +4961,105 @@
           <w:color w:val="333333"/>
           <w:sz w:val="21"/>
           <w:szCs w:val="21"/>
-          <w:lang w:eastAsia="en-SG"/>
-        </w:rPr>
-        <w:t>The Development Team works to forecast the functionality that will be developed during the Sprint. The Product Owner discusses the objective that the Sprint should achieve and the Product Backlog items that, if completed in the Sprint, would achieve the Sprint Goal. The entire Scrum Team collaborates on understanding the work of the Sprint.</w:t>
+          <w:highlight w:val="lightGray"/>
+          <w:lang w:eastAsia="en-SG"/>
+        </w:rPr>
+        <w:t xml:space="preserve">(5.07) </w:t>
+      </w:r>
+      <w:r>
+        <w:rPr>
+          <w:rFonts w:ascii="Helvetica" w:eastAsia="Times New Roman" w:hAnsi="Helvetica" w:cs="Helvetica"/>
+          <w:color w:val="333333"/>
+          <w:sz w:val="21"/>
+          <w:szCs w:val="21"/>
+          <w:highlight w:val="yellow"/>
+          <w:lang w:eastAsia="en-SG"/>
+        </w:rPr>
+        <w:t>The Development Team works to forecast the functionality that will be developed during the Sprint.</w:t>
+      </w:r>
+      <w:r>
+        <w:rPr>
+          <w:rFonts w:ascii="Helvetica" w:eastAsia="Times New Roman" w:hAnsi="Helvetica" w:cs="Helvetica"/>
+          <w:color w:val="333333"/>
+          <w:sz w:val="21"/>
+          <w:szCs w:val="21"/>
+          <w:lang w:eastAsia="en-SG"/>
+        </w:rPr>
+        <w:t xml:space="preserve"> </w:t>
+      </w:r>
+      <w:r>
+        <w:rPr>
+          <w:rFonts w:ascii="Helvetica" w:eastAsia="Times New Roman" w:hAnsi="Helvetica" w:cs="Helvetica"/>
+          <w:color w:val="333333"/>
+          <w:sz w:val="21"/>
+          <w:szCs w:val="21"/>
+          <w:highlight w:val="lightGray"/>
+          <w:lang w:eastAsia="en-SG"/>
+        </w:rPr>
+        <w:t>(5.06)</w:t>
+      </w:r>
+      <w:r>
+        <w:rPr>
+          <w:rFonts w:ascii="Helvetica" w:eastAsia="Times New Roman" w:hAnsi="Helvetica" w:cs="Helvetica"/>
+          <w:color w:val="333333"/>
+          <w:sz w:val="21"/>
+          <w:szCs w:val="21"/>
+          <w:lang w:eastAsia="en-SG"/>
+        </w:rPr>
+        <w:t xml:space="preserve"> </w:t>
+      </w:r>
+      <w:r>
+        <w:rPr>
+          <w:rFonts w:ascii="Helvetica" w:eastAsia="Times New Roman" w:hAnsi="Helvetica" w:cs="Helvetica"/>
+          <w:color w:val="333333"/>
+          <w:sz w:val="21"/>
+          <w:szCs w:val="21"/>
+          <w:highlight w:val="yellow"/>
+          <w:lang w:eastAsia="en-SG"/>
+        </w:rPr>
+        <w:t>The Product Owner discusses the objective that the Sprint should achieve and the Product Backlog items that, if completed in the Sprint, would achieve the Sprint Goal.</w:t>
+      </w:r>
+      <w:r>
+        <w:rPr>
+          <w:rFonts w:ascii="Helvetica" w:eastAsia="Times New Roman" w:hAnsi="Helvetica" w:cs="Helvetica"/>
+          <w:color w:val="333333"/>
+          <w:sz w:val="21"/>
+          <w:szCs w:val="21"/>
+          <w:lang w:eastAsia="en-SG"/>
+        </w:rPr>
+        <w:t xml:space="preserve"> </w:t>
+      </w:r>
+      <w:r>
+        <w:rPr>
+          <w:rFonts w:ascii="Helvetica" w:eastAsia="Times New Roman" w:hAnsi="Helvetica" w:cs="Helvetica"/>
+          <w:color w:val="333333"/>
+          <w:sz w:val="21"/>
+          <w:szCs w:val="21"/>
+          <w:highlight w:val="lightGray"/>
+          <w:lang w:eastAsia="en-SG"/>
+        </w:rPr>
+        <w:t>(5.04)</w:t>
+      </w:r>
+      <w:r>
+        <w:rPr>
+          <w:rFonts w:ascii="Helvetica" w:eastAsia="Times New Roman" w:hAnsi="Helvetica" w:cs="Helvetica"/>
+          <w:color w:val="333333"/>
+          <w:sz w:val="21"/>
+          <w:szCs w:val="21"/>
+          <w:lang w:eastAsia="en-SG"/>
+        </w:rPr>
+        <w:t xml:space="preserve"> </w:t>
+      </w:r>
+      <w:r>
+        <w:rPr>
+          <w:rFonts w:ascii="Helvetica" w:eastAsia="Times New Roman" w:hAnsi="Helvetica" w:cs="Helvetica"/>
+          <w:color w:val="333333"/>
+          <w:sz w:val="21"/>
+          <w:szCs w:val="21"/>
+          <w:highlight w:val="yellow"/>
+          <w:lang w:eastAsia="en-SG"/>
+        </w:rPr>
+        <w:t>The entire Scrum Team collaborates on understanding the work of the Sprint.</w:t>
       </w:r>
     </w:p>
     <w:p>
@@ -4763,54 +5080,106 @@
           <w:color w:val="333333"/>
           <w:sz w:val="21"/>
           <w:szCs w:val="21"/>
+          <w:highlight w:val="lightGray"/>
           <w:lang w:eastAsia="en-SG"/>
         </w:rPr>
         <w:lastRenderedPageBreak/>
-        <w:t xml:space="preserve">The input to this meeting is the Product Backlog, the latest product Increment, projected capacity of the Development Team during the Sprint, and past performance of the Development Team. The number of items selected from the Product Backlog for the Sprint is solely up to the Development Team. </w:t>
-      </w:r>
-      <w:r>
-        <w:rPr>
-          <w:rFonts w:ascii="Helvetica" w:eastAsia="Times New Roman" w:hAnsi="Helvetica" w:cs="Helvetica"/>
-          <w:color w:val="333333"/>
-          <w:sz w:val="21"/>
-          <w:szCs w:val="21"/>
-          <w:lang w:eastAsia="en-SG"/>
-        </w:rPr>
-        <w:t>(</w:t>
-      </w:r>
-      <w:proofErr w:type="gramStart"/>
-      <w:r>
-        <w:rPr>
-          <w:rFonts w:ascii="Helvetica" w:eastAsia="Times New Roman" w:hAnsi="Helvetica" w:cs="Helvetica"/>
-          <w:color w:val="333333"/>
-          <w:sz w:val="21"/>
-          <w:szCs w:val="21"/>
-          <w:lang w:eastAsia="en-SG"/>
-        </w:rPr>
-        <w:t>2.07)</w:t>
-      </w:r>
-      <w:r>
-        <w:rPr>
-          <w:rFonts w:ascii="Helvetica" w:eastAsia="Times New Roman" w:hAnsi="Helvetica" w:cs="Helvetica"/>
-          <w:color w:val="333333"/>
-          <w:sz w:val="21"/>
-          <w:szCs w:val="21"/>
-          <w:highlight w:val="yellow"/>
-          <w:lang w:eastAsia="en-SG"/>
-        </w:rPr>
-        <w:t>Only</w:t>
-      </w:r>
-      <w:proofErr w:type="gramEnd"/>
-      <w:r>
-        <w:rPr>
-          <w:rFonts w:ascii="Helvetica" w:eastAsia="Times New Roman" w:hAnsi="Helvetica" w:cs="Helvetica"/>
-          <w:color w:val="333333"/>
-          <w:sz w:val="21"/>
-          <w:szCs w:val="21"/>
-          <w:highlight w:val="yellow"/>
-          <w:lang w:eastAsia="en-SG"/>
-        </w:rPr>
-        <w:t xml:space="preserve"> the Development Team can assess what it can accomplish over the upcoming Sprint.</w:t>
+        <w:t xml:space="preserve">(5.07) </w:t>
+      </w:r>
+      <w:r>
+        <w:rPr>
+          <w:rFonts w:ascii="Helvetica" w:eastAsia="Times New Roman" w:hAnsi="Helvetica" w:cs="Helvetica"/>
+          <w:color w:val="333333"/>
+          <w:sz w:val="21"/>
+          <w:szCs w:val="21"/>
+          <w:highlight w:val="yellow"/>
+          <w:lang w:eastAsia="en-SG"/>
+        </w:rPr>
+        <w:t>The input to this meeting is the Product Backlog, the latest product Increment, projected capacity of the Development Team during the Sprint, and past performance of the Development Team.</w:t>
+      </w:r>
+      <w:r>
+        <w:rPr>
+          <w:rFonts w:ascii="Helvetica" w:eastAsia="Times New Roman" w:hAnsi="Helvetica" w:cs="Helvetica"/>
+          <w:color w:val="333333"/>
+          <w:sz w:val="21"/>
+          <w:szCs w:val="21"/>
+          <w:lang w:eastAsia="en-SG"/>
+        </w:rPr>
+        <w:t xml:space="preserve"> </w:t>
+      </w:r>
+      <w:r>
+        <w:rPr>
+          <w:rFonts w:ascii="Helvetica" w:eastAsia="Times New Roman" w:hAnsi="Helvetica" w:cs="Helvetica"/>
+          <w:color w:val="333333"/>
+          <w:sz w:val="21"/>
+          <w:szCs w:val="21"/>
+          <w:highlight w:val="lightGray"/>
+          <w:lang w:eastAsia="en-SG"/>
+        </w:rPr>
+        <w:t>(5.08)</w:t>
+      </w:r>
+      <w:r>
+        <w:rPr>
+          <w:rFonts w:ascii="Helvetica" w:eastAsia="Times New Roman" w:hAnsi="Helvetica" w:cs="Helvetica"/>
+          <w:color w:val="333333"/>
+          <w:sz w:val="21"/>
+          <w:szCs w:val="21"/>
+          <w:lang w:eastAsia="en-SG"/>
+        </w:rPr>
+        <w:t xml:space="preserve"> </w:t>
+      </w:r>
+      <w:r>
+        <w:rPr>
+          <w:rFonts w:ascii="Helvetica" w:eastAsia="Times New Roman" w:hAnsi="Helvetica" w:cs="Helvetica"/>
+          <w:color w:val="333333"/>
+          <w:sz w:val="21"/>
+          <w:szCs w:val="21"/>
+          <w:highlight w:val="yellow"/>
+          <w:lang w:eastAsia="en-SG"/>
+        </w:rPr>
+        <w:t>The number of items selected from the Product Backlog for the Sprint is solely up to the Development Team.</w:t>
+      </w:r>
+      <w:r>
+        <w:rPr>
+          <w:rFonts w:ascii="Helvetica" w:eastAsia="Times New Roman" w:hAnsi="Helvetica" w:cs="Helvetica"/>
+          <w:color w:val="333333"/>
+          <w:sz w:val="21"/>
+          <w:szCs w:val="21"/>
+          <w:lang w:eastAsia="en-SG"/>
+        </w:rPr>
+        <w:t xml:space="preserve"> </w:t>
+      </w:r>
+      <w:r>
+        <w:rPr>
+          <w:rFonts w:ascii="Helvetica" w:eastAsia="Times New Roman" w:hAnsi="Helvetica" w:cs="Helvetica"/>
+          <w:color w:val="333333"/>
+          <w:sz w:val="21"/>
+          <w:szCs w:val="21"/>
+          <w:highlight w:val="lightGray"/>
+          <w:lang w:eastAsia="en-SG"/>
+        </w:rPr>
+        <w:t>(2.07)</w:t>
+      </w:r>
+      <w:r>
+        <w:rPr>
+          <w:rFonts w:ascii="Helvetica" w:eastAsia="Times New Roman" w:hAnsi="Helvetica" w:cs="Helvetica"/>
+          <w:color w:val="333333"/>
+          <w:sz w:val="21"/>
+          <w:szCs w:val="21"/>
+          <w:lang w:eastAsia="en-SG"/>
+        </w:rPr>
+        <w:t xml:space="preserve"> </w:t>
+      </w:r>
+      <w:r>
+        <w:rPr>
+          <w:rFonts w:ascii="Helvetica" w:eastAsia="Times New Roman" w:hAnsi="Helvetica" w:cs="Helvetica"/>
+          <w:color w:val="333333"/>
+          <w:sz w:val="21"/>
+          <w:szCs w:val="21"/>
+          <w:highlight w:val="yellow"/>
+          <w:lang w:eastAsia="en-SG"/>
+        </w:rPr>
+        <w:t>Only the Development Team can assess what it can accomplish over the upcoming Sprint.</w:t>
       </w:r>
     </w:p>
     <w:p>
@@ -4831,6 +5200,28 @@
           <w:color w:val="333333"/>
           <w:sz w:val="21"/>
           <w:szCs w:val="21"/>
+          <w:highlight w:val="lightGray"/>
+          <w:lang w:eastAsia="en-SG"/>
+        </w:rPr>
+        <w:t>(5.16)</w:t>
+      </w:r>
+      <w:r>
+        <w:rPr>
+          <w:rFonts w:ascii="Helvetica" w:eastAsia="Times New Roman" w:hAnsi="Helvetica" w:cs="Helvetica"/>
+          <w:color w:val="333333"/>
+          <w:sz w:val="21"/>
+          <w:szCs w:val="21"/>
+          <w:lang w:eastAsia="en-SG"/>
+        </w:rPr>
+        <w:t xml:space="preserve"> </w:t>
+      </w:r>
+      <w:r>
+        <w:rPr>
+          <w:rFonts w:ascii="Helvetica" w:eastAsia="Times New Roman" w:hAnsi="Helvetica" w:cs="Helvetica"/>
+          <w:color w:val="333333"/>
+          <w:sz w:val="21"/>
+          <w:szCs w:val="21"/>
+          <w:highlight w:val="yellow"/>
           <w:lang w:eastAsia="en-SG"/>
         </w:rPr>
         <w:t>During Sprint Planning the Scrum Team also crafts a Sprint Goal. The Sprint Goal is an objective that will be met within the Sprint through the implementation of the Product Backlog, and it provides guidance to the Development Team on why it is building the Increment.</w:t>
@@ -4878,9 +5269,73 @@
           <w:color w:val="333333"/>
           <w:sz w:val="21"/>
           <w:szCs w:val="21"/>
-          <w:lang w:eastAsia="en-SG"/>
-        </w:rPr>
-        <w:t>Having set the Sprint Goal and selected the Product Backlog items for the Sprint, the Development Team decides how it will build this functionality into a "Done" product Increment during the Sprint. The Product Backlog items selected for this Sprint plus the plan for delivering them is called the Sprint Backlog.</w:t>
+          <w:highlight w:val="lightGray"/>
+          <w:lang w:eastAsia="en-SG"/>
+        </w:rPr>
+        <w:t>(5.11)</w:t>
+      </w:r>
+      <w:r>
+        <w:rPr>
+          <w:rFonts w:ascii="Helvetica" w:eastAsia="Times New Roman" w:hAnsi="Helvetica" w:cs="Helvetica"/>
+          <w:color w:val="333333"/>
+          <w:sz w:val="21"/>
+          <w:szCs w:val="21"/>
+          <w:lang w:eastAsia="en-SG"/>
+        </w:rPr>
+        <w:t xml:space="preserve"> </w:t>
+      </w:r>
+      <w:r>
+        <w:rPr>
+          <w:rFonts w:ascii="Helvetica" w:eastAsia="Times New Roman" w:hAnsi="Helvetica" w:cs="Helvetica"/>
+          <w:color w:val="333333"/>
+          <w:sz w:val="21"/>
+          <w:szCs w:val="21"/>
+          <w:highlight w:val="yellow"/>
+          <w:lang w:eastAsia="en-SG"/>
+        </w:rPr>
+        <w:t>Having set the Sprint Goal and selected the Product Backlog items for the Sprint, the Development Team decides how it will build this functionality into a "Done" product Increment during the Sprint.</w:t>
+      </w:r>
+      <w:r>
+        <w:rPr>
+          <w:rFonts w:ascii="Helvetica" w:eastAsia="Times New Roman" w:hAnsi="Helvetica" w:cs="Helvetica"/>
+          <w:color w:val="333333"/>
+          <w:sz w:val="21"/>
+          <w:szCs w:val="21"/>
+          <w:lang w:eastAsia="en-SG"/>
+        </w:rPr>
+        <w:t xml:space="preserve"> </w:t>
+      </w:r>
+      <w:r>
+        <w:rPr>
+          <w:rFonts w:ascii="Helvetica" w:eastAsia="Times New Roman" w:hAnsi="Helvetica" w:cs="Helvetica"/>
+          <w:color w:val="333333"/>
+          <w:sz w:val="21"/>
+          <w:szCs w:val="21"/>
+          <w:highlight w:val="lightGray"/>
+          <w:lang w:eastAsia="en-SG"/>
+        </w:rPr>
+        <w:t>(5.16)</w:t>
+      </w:r>
+      <w:r>
+        <w:rPr>
+          <w:rFonts w:ascii="Helvetica" w:eastAsia="Times New Roman" w:hAnsi="Helvetica" w:cs="Helvetica"/>
+          <w:color w:val="333333"/>
+          <w:sz w:val="21"/>
+          <w:szCs w:val="21"/>
+          <w:lang w:eastAsia="en-SG"/>
+        </w:rPr>
+        <w:t xml:space="preserve"> </w:t>
+      </w:r>
+      <w:r>
+        <w:rPr>
+          <w:rFonts w:ascii="Helvetica" w:eastAsia="Times New Roman" w:hAnsi="Helvetica" w:cs="Helvetica"/>
+          <w:color w:val="333333"/>
+          <w:sz w:val="21"/>
+          <w:szCs w:val="21"/>
+          <w:highlight w:val="yellow"/>
+          <w:lang w:eastAsia="en-SG"/>
+        </w:rPr>
+        <w:t>The Product Backlog items selected for this Sprint plus the plan for delivering them is called the Sprint Backlog.</w:t>
       </w:r>
     </w:p>
     <w:p>
@@ -4904,6 +5359,49 @@
           <w:highlight w:val="lightGray"/>
           <w:lang w:eastAsia="en-SG"/>
         </w:rPr>
+        <w:t>(2.1)</w:t>
+      </w:r>
+      <w:r>
+        <w:rPr>
+          <w:rFonts w:ascii="Helvetica" w:eastAsia="Times New Roman" w:hAnsi="Helvetica" w:cs="Helvetica"/>
+          <w:color w:val="333333"/>
+          <w:sz w:val="21"/>
+          <w:szCs w:val="21"/>
+          <w:highlight w:val="lightGray"/>
+          <w:lang w:eastAsia="en-SG"/>
+        </w:rPr>
+        <w:t xml:space="preserve"> </w:t>
+      </w:r>
+      <w:r>
+        <w:rPr>
+          <w:rFonts w:ascii="Helvetica" w:eastAsia="Times New Roman" w:hAnsi="Helvetica" w:cs="Helvetica"/>
+          <w:color w:val="333333"/>
+          <w:sz w:val="21"/>
+          <w:szCs w:val="21"/>
+          <w:highlight w:val="yellow"/>
+          <w:lang w:eastAsia="en-SG"/>
+        </w:rPr>
+        <w:t>The Development Team usually starts by designing the system and the work needed to convert the Product Backlog into a working product Increment.</w:t>
+      </w:r>
+      <w:r>
+        <w:rPr>
+          <w:rFonts w:ascii="Helvetica" w:eastAsia="Times New Roman" w:hAnsi="Helvetica" w:cs="Helvetica"/>
+          <w:color w:val="333333"/>
+          <w:sz w:val="21"/>
+          <w:szCs w:val="21"/>
+          <w:lang w:eastAsia="en-SG"/>
+        </w:rPr>
+        <w:t xml:space="preserve"> </w:t>
+      </w:r>
+      <w:r>
+        <w:rPr>
+          <w:rFonts w:ascii="Helvetica" w:eastAsia="Times New Roman" w:hAnsi="Helvetica" w:cs="Helvetica"/>
+          <w:color w:val="333333"/>
+          <w:sz w:val="21"/>
+          <w:szCs w:val="21"/>
+          <w:highlight w:val="lightGray"/>
+          <w:lang w:eastAsia="en-SG"/>
+        </w:rPr>
         <w:t>(</w:t>
       </w:r>
       <w:proofErr w:type="gramStart"/>
@@ -4916,18 +5414,18 @@
           <w:highlight w:val="lightGray"/>
           <w:lang w:eastAsia="en-SG"/>
         </w:rPr>
-        <w:t>2.1)</w:t>
-      </w:r>
-      <w:r>
-        <w:rPr>
-          <w:rFonts w:ascii="Helvetica" w:eastAsia="Times New Roman" w:hAnsi="Helvetica" w:cs="Helvetica"/>
-          <w:color w:val="333333"/>
-          <w:sz w:val="21"/>
-          <w:szCs w:val="21"/>
-          <w:highlight w:val="yellow"/>
-          <w:lang w:eastAsia="en-SG"/>
-        </w:rPr>
-        <w:t>The</w:t>
+        <w:t>5.12)</w:t>
+      </w:r>
+      <w:r>
+        <w:rPr>
+          <w:rFonts w:ascii="Helvetica" w:eastAsia="Times New Roman" w:hAnsi="Helvetica" w:cs="Helvetica"/>
+          <w:color w:val="333333"/>
+          <w:sz w:val="21"/>
+          <w:szCs w:val="21"/>
+          <w:highlight w:val="yellow"/>
+          <w:lang w:eastAsia="en-SG"/>
+        </w:rPr>
+        <w:t>Work</w:t>
       </w:r>
       <w:proofErr w:type="gramEnd"/>
       <w:r>
@@ -4939,28 +5437,115 @@
           <w:highlight w:val="yellow"/>
           <w:lang w:eastAsia="en-SG"/>
         </w:rPr>
-        <w:t xml:space="preserve"> Development Team usually starts by designing the system and the work needed to convert the Product Backlog into a working product Increment.</w:t>
-      </w:r>
-      <w:r>
-        <w:rPr>
-          <w:rFonts w:ascii="Helvetica" w:eastAsia="Times New Roman" w:hAnsi="Helvetica" w:cs="Helvetica"/>
-          <w:color w:val="333333"/>
-          <w:sz w:val="21"/>
-          <w:szCs w:val="21"/>
-          <w:lang w:eastAsia="en-SG"/>
-        </w:rPr>
-        <w:t xml:space="preserve"> Work may be of varying size, or estimated effort. However, enough work is planned during Sprint Planning for the Development Team to forecast what it believes it can do in the upcoming Sprint. Work planned for the first days of the Sprint by the Development Team is decomposed by the end of this meeting, often to units of one day or less. </w:t>
-      </w:r>
-      <w:r>
-        <w:rPr>
-          <w:rFonts w:ascii="Helvetica" w:eastAsia="Times New Roman" w:hAnsi="Helvetica" w:cs="Helvetica"/>
-          <w:color w:val="333333"/>
-          <w:sz w:val="21"/>
-          <w:szCs w:val="21"/>
-          <w:highlight w:val="lightGray"/>
-          <w:lang w:eastAsia="en-SG"/>
-        </w:rPr>
-        <w:t>(2.06)</w:t>
+        <w:t xml:space="preserve"> may be of varying size, or estimated effort. However, enough work is planned during Sprint Planning for the Development Team to forecast what it believes it can do in the upcoming Sprint.</w:t>
+      </w:r>
+      <w:r>
+        <w:rPr>
+          <w:rFonts w:ascii="Helvetica" w:eastAsia="Times New Roman" w:hAnsi="Helvetica" w:cs="Helvetica"/>
+          <w:color w:val="333333"/>
+          <w:sz w:val="21"/>
+          <w:szCs w:val="21"/>
+          <w:highlight w:val="yellow"/>
+          <w:lang w:eastAsia="en-SG"/>
+        </w:rPr>
+        <w:t xml:space="preserve"> </w:t>
+      </w:r>
+      <w:r>
+        <w:rPr>
+          <w:rFonts w:ascii="Helvetica" w:eastAsia="Times New Roman" w:hAnsi="Helvetica" w:cs="Helvetica"/>
+          <w:color w:val="333333"/>
+          <w:sz w:val="21"/>
+          <w:szCs w:val="21"/>
+          <w:highlight w:val="lightGray"/>
+          <w:lang w:eastAsia="en-SG"/>
+        </w:rPr>
+        <w:t>(5.1</w:t>
+      </w:r>
+      <w:r>
+        <w:rPr>
+          <w:rFonts w:ascii="Helvetica" w:eastAsia="Times New Roman" w:hAnsi="Helvetica" w:cs="Helvetica"/>
+          <w:color w:val="333333"/>
+          <w:sz w:val="21"/>
+          <w:szCs w:val="21"/>
+          <w:highlight w:val="lightGray"/>
+          <w:lang w:eastAsia="en-SG"/>
+        </w:rPr>
+        <w:t>3</w:t>
+      </w:r>
+      <w:r>
+        <w:rPr>
+          <w:rFonts w:ascii="Helvetica" w:eastAsia="Times New Roman" w:hAnsi="Helvetica" w:cs="Helvetica"/>
+          <w:color w:val="333333"/>
+          <w:sz w:val="21"/>
+          <w:szCs w:val="21"/>
+          <w:highlight w:val="lightGray"/>
+          <w:lang w:eastAsia="en-SG"/>
+        </w:rPr>
+        <w:t>)</w:t>
+      </w:r>
+      <w:r>
+        <w:rPr>
+          <w:rFonts w:ascii="Helvetica" w:eastAsia="Times New Roman" w:hAnsi="Helvetica" w:cs="Helvetica"/>
+          <w:color w:val="333333"/>
+          <w:sz w:val="21"/>
+          <w:szCs w:val="21"/>
+          <w:lang w:eastAsia="en-SG"/>
+        </w:rPr>
+        <w:t xml:space="preserve"> </w:t>
+      </w:r>
+      <w:r>
+        <w:rPr>
+          <w:rFonts w:ascii="Helvetica" w:eastAsia="Times New Roman" w:hAnsi="Helvetica" w:cs="Helvetica"/>
+          <w:color w:val="333333"/>
+          <w:sz w:val="21"/>
+          <w:szCs w:val="21"/>
+          <w:highlight w:val="yellow"/>
+          <w:lang w:eastAsia="en-SG"/>
+        </w:rPr>
+        <w:t>Work planned for the first days of the Sprint by the Development Team is decomposed by the end of this meeting, often to units of one day or less.</w:t>
+      </w:r>
+      <w:r>
+        <w:rPr>
+          <w:rFonts w:ascii="Helvetica" w:eastAsia="Times New Roman" w:hAnsi="Helvetica" w:cs="Helvetica"/>
+          <w:color w:val="333333"/>
+          <w:sz w:val="21"/>
+          <w:szCs w:val="21"/>
+          <w:lang w:eastAsia="en-SG"/>
+        </w:rPr>
+        <w:t xml:space="preserve"> </w:t>
+      </w:r>
+      <w:r>
+        <w:rPr>
+          <w:rFonts w:ascii="Helvetica" w:eastAsia="Times New Roman" w:hAnsi="Helvetica" w:cs="Helvetica"/>
+          <w:color w:val="333333"/>
+          <w:sz w:val="21"/>
+          <w:szCs w:val="21"/>
+          <w:highlight w:val="lightGray"/>
+          <w:lang w:eastAsia="en-SG"/>
+        </w:rPr>
+        <w:t>(2.06</w:t>
+      </w:r>
+      <w:r>
+        <w:rPr>
+          <w:rFonts w:ascii="Helvetica" w:eastAsia="Times New Roman" w:hAnsi="Helvetica" w:cs="Helvetica"/>
+          <w:color w:val="333333"/>
+          <w:sz w:val="21"/>
+          <w:szCs w:val="21"/>
+          <w:highlight w:val="lightGray"/>
+          <w:lang w:eastAsia="en-SG"/>
+        </w:rPr>
+        <w:t>, 5.14</w:t>
+      </w:r>
+      <w:r>
+        <w:rPr>
+          <w:rFonts w:ascii="Helvetica" w:eastAsia="Times New Roman" w:hAnsi="Helvetica" w:cs="Helvetica"/>
+          <w:color w:val="333333"/>
+          <w:sz w:val="21"/>
+          <w:szCs w:val="21"/>
+          <w:highlight w:val="lightGray"/>
+          <w:lang w:eastAsia="en-SG"/>
+        </w:rPr>
+        <w:t>)</w:t>
       </w:r>
       <w:r>
         <w:rPr>
@@ -5002,9 +5587,116 @@
           <w:color w:val="333333"/>
           <w:sz w:val="21"/>
           <w:szCs w:val="21"/>
-          <w:lang w:eastAsia="en-SG"/>
-        </w:rPr>
-        <w:t>The Product Owner can help to clarify the selected Product Backlog items and make trade-offs. If the Development Team determines it has too much or too little work, it may renegotiate the selected Product Backlog items with the Product Owner. The Development Team may also invite other people to attend to provide technical or domain advice.</w:t>
+          <w:highlight w:val="lightGray"/>
+          <w:lang w:eastAsia="en-SG"/>
+        </w:rPr>
+        <w:t>(5.18)</w:t>
+      </w:r>
+      <w:r>
+        <w:rPr>
+          <w:rFonts w:ascii="Helvetica" w:eastAsia="Times New Roman" w:hAnsi="Helvetica" w:cs="Helvetica"/>
+          <w:color w:val="333333"/>
+          <w:sz w:val="21"/>
+          <w:szCs w:val="21"/>
+          <w:lang w:eastAsia="en-SG"/>
+        </w:rPr>
+        <w:t xml:space="preserve"> </w:t>
+      </w:r>
+      <w:r>
+        <w:rPr>
+          <w:rFonts w:ascii="Helvetica" w:eastAsia="Times New Roman" w:hAnsi="Helvetica" w:cs="Helvetica"/>
+          <w:color w:val="333333"/>
+          <w:sz w:val="21"/>
+          <w:szCs w:val="21"/>
+          <w:highlight w:val="yellow"/>
+          <w:lang w:eastAsia="en-SG"/>
+        </w:rPr>
+        <w:t>The Product Owner can help to clarify the selected Product Backlog items and make trade-offs.</w:t>
+      </w:r>
+      <w:r>
+        <w:rPr>
+          <w:rFonts w:ascii="Helvetica" w:eastAsia="Times New Roman" w:hAnsi="Helvetica" w:cs="Helvetica"/>
+          <w:color w:val="333333"/>
+          <w:sz w:val="21"/>
+          <w:szCs w:val="21"/>
+          <w:lang w:eastAsia="en-SG"/>
+        </w:rPr>
+        <w:t xml:space="preserve"> </w:t>
+      </w:r>
+      <w:r>
+        <w:rPr>
+          <w:rFonts w:ascii="Helvetica" w:eastAsia="Times New Roman" w:hAnsi="Helvetica" w:cs="Helvetica"/>
+          <w:color w:val="333333"/>
+          <w:sz w:val="21"/>
+          <w:szCs w:val="21"/>
+          <w:highlight w:val="lightGray"/>
+          <w:lang w:eastAsia="en-SG"/>
+        </w:rPr>
+        <w:t>(5.17)</w:t>
+      </w:r>
+      <w:r>
+        <w:rPr>
+          <w:rFonts w:ascii="Helvetica" w:eastAsia="Times New Roman" w:hAnsi="Helvetica" w:cs="Helvetica"/>
+          <w:color w:val="333333"/>
+          <w:sz w:val="21"/>
+          <w:szCs w:val="21"/>
+          <w:lang w:eastAsia="en-SG"/>
+        </w:rPr>
+        <w:t xml:space="preserve"> </w:t>
+      </w:r>
+      <w:r>
+        <w:rPr>
+          <w:rFonts w:ascii="Helvetica" w:eastAsia="Times New Roman" w:hAnsi="Helvetica" w:cs="Helvetica"/>
+          <w:color w:val="333333"/>
+          <w:sz w:val="21"/>
+          <w:szCs w:val="21"/>
+          <w:highlight w:val="yellow"/>
+          <w:lang w:eastAsia="en-SG"/>
+        </w:rPr>
+        <w:t>If the Development Team determines it has too much or too little work, it may renegotiate the selected Product Backlog items with the Product Owner</w:t>
+      </w:r>
+      <w:r>
+        <w:rPr>
+          <w:rFonts w:ascii="Helvetica" w:eastAsia="Times New Roman" w:hAnsi="Helvetica" w:cs="Helvetica"/>
+          <w:color w:val="333333"/>
+          <w:sz w:val="21"/>
+          <w:szCs w:val="21"/>
+          <w:highlight w:val="lightGray"/>
+          <w:lang w:eastAsia="en-SG"/>
+        </w:rPr>
+        <w:t xml:space="preserve">. </w:t>
+      </w:r>
+      <w:r>
+        <w:rPr>
+          <w:rFonts w:ascii="Helvetica" w:eastAsia="Times New Roman" w:hAnsi="Helvetica" w:cs="Helvetica"/>
+          <w:color w:val="333333"/>
+          <w:sz w:val="21"/>
+          <w:szCs w:val="21"/>
+          <w:highlight w:val="lightGray"/>
+          <w:lang w:eastAsia="en-SG"/>
+        </w:rPr>
+        <w:t>(5.05)</w:t>
+      </w:r>
+      <w:r>
+        <w:rPr>
+          <w:rFonts w:ascii="Helvetica" w:eastAsia="Times New Roman" w:hAnsi="Helvetica" w:cs="Helvetica"/>
+          <w:color w:val="333333"/>
+          <w:sz w:val="21"/>
+          <w:szCs w:val="21"/>
+          <w:lang w:eastAsia="en-SG"/>
+        </w:rPr>
+        <w:t xml:space="preserve"> </w:t>
+      </w:r>
+      <w:r>
+        <w:rPr>
+          <w:rFonts w:ascii="Helvetica" w:eastAsia="Times New Roman" w:hAnsi="Helvetica" w:cs="Helvetica"/>
+          <w:color w:val="333333"/>
+          <w:sz w:val="21"/>
+          <w:szCs w:val="21"/>
+          <w:highlight w:val="yellow"/>
+          <w:lang w:eastAsia="en-SG"/>
+        </w:rPr>
+        <w:t>The Development Team may also invite other people to attend to provide technical or domain advice.</w:t>
       </w:r>
     </w:p>
     <w:p>
@@ -5025,12 +5717,22 @@
           <w:color w:val="333333"/>
           <w:sz w:val="21"/>
           <w:szCs w:val="21"/>
+          <w:highlight w:val="lightGray"/>
+          <w:lang w:eastAsia="en-SG"/>
+        </w:rPr>
+        <w:t xml:space="preserve">(5.16-5.2) </w:t>
+      </w:r>
+      <w:r>
+        <w:rPr>
+          <w:rFonts w:ascii="Helvetica" w:eastAsia="Times New Roman" w:hAnsi="Helvetica" w:cs="Helvetica"/>
+          <w:color w:val="333333"/>
+          <w:sz w:val="21"/>
+          <w:szCs w:val="21"/>
+          <w:highlight w:val="yellow"/>
           <w:lang w:eastAsia="en-SG"/>
         </w:rPr>
         <w:t>By the end of the Sprint Planning, the Development Team should be able to explain to the Product Owner and Scrum Master how it intends to work as a self-organizing team to accomplish the Sprint Goal and create the anticipated Increment.</w:t>
       </w:r>
-      <w:bookmarkStart w:id="12" w:name="_GoBack"/>
-      <w:bookmarkEnd w:id="12"/>
     </w:p>
     <w:p>
       <w:pPr>
@@ -5120,17 +5822,61 @@
           <w:highlight w:val="yellow"/>
           <w:lang w:eastAsia="en-SG"/>
         </w:rPr>
-        <w:t>The Sprint Goal is an objective set for the Sprint that can be met through the implementation of Product Backlog. It provides guidance to the Development Team on why it is building the Increment.</w:t>
-      </w:r>
-      <w:r>
-        <w:rPr>
-          <w:rFonts w:ascii="Helvetica" w:eastAsia="Times New Roman" w:hAnsi="Helvetica" w:cs="Helvetica"/>
-          <w:color w:val="333333"/>
-          <w:sz w:val="21"/>
-          <w:szCs w:val="21"/>
-          <w:lang w:eastAsia="en-SG"/>
-        </w:rPr>
-        <w:t xml:space="preserve"> It is created during the Sprint Planning meeting. </w:t>
+        <w:t>The Sprint Goal is an objective set for the Sprint that can be met through the implementation of Product Backlog. It provides guidance to the Development Team on why it is building the Increment</w:t>
+      </w:r>
+      <w:r>
+        <w:rPr>
+          <w:rFonts w:ascii="Helvetica" w:eastAsia="Times New Roman" w:hAnsi="Helvetica" w:cs="Helvetica"/>
+          <w:color w:val="333333"/>
+          <w:sz w:val="21"/>
+          <w:szCs w:val="21"/>
+          <w:highlight w:val="yellow"/>
+          <w:lang w:eastAsia="en-SG"/>
+        </w:rPr>
+        <w:t xml:space="preserve">. </w:t>
+      </w:r>
+      <w:r>
+        <w:rPr>
+          <w:rFonts w:ascii="Helvetica" w:eastAsia="Times New Roman" w:hAnsi="Helvetica" w:cs="Helvetica"/>
+          <w:color w:val="333333"/>
+          <w:sz w:val="21"/>
+          <w:szCs w:val="21"/>
+          <w:highlight w:val="lightGray"/>
+          <w:lang w:eastAsia="en-SG"/>
+        </w:rPr>
+        <w:t>(5.19)</w:t>
+      </w:r>
+      <w:r>
+        <w:rPr>
+          <w:rFonts w:ascii="Helvetica" w:eastAsia="Times New Roman" w:hAnsi="Helvetica" w:cs="Helvetica"/>
+          <w:color w:val="333333"/>
+          <w:sz w:val="21"/>
+          <w:szCs w:val="21"/>
+          <w:highlight w:val="yellow"/>
+          <w:lang w:eastAsia="en-SG"/>
+        </w:rPr>
+        <w:t xml:space="preserve"> </w:t>
+      </w:r>
+      <w:r>
+        <w:rPr>
+          <w:rFonts w:ascii="Helvetica" w:eastAsia="Times New Roman" w:hAnsi="Helvetica" w:cs="Helvetica"/>
+          <w:color w:val="333333"/>
+          <w:sz w:val="21"/>
+          <w:szCs w:val="21"/>
+          <w:highlight w:val="yellow"/>
+          <w:lang w:eastAsia="en-SG"/>
+        </w:rPr>
+        <w:t>It is created during the Sprint Planning meeting.</w:t>
+      </w:r>
+      <w:r>
+        <w:rPr>
+          <w:rFonts w:ascii="Helvetica" w:eastAsia="Times New Roman" w:hAnsi="Helvetica" w:cs="Helvetica"/>
+          <w:color w:val="333333"/>
+          <w:sz w:val="21"/>
+          <w:szCs w:val="21"/>
+          <w:lang w:eastAsia="en-SG"/>
+        </w:rPr>
+        <w:t xml:space="preserve"> </w:t>
       </w:r>
       <w:r>
         <w:rPr>
@@ -5265,7 +6011,7 @@
           <w:lang w:eastAsia="en-SG"/>
         </w:rPr>
       </w:pPr>
-      <w:bookmarkStart w:id="13" w:name="events-daily"/>
+      <w:bookmarkStart w:id="12" w:name="events-daily"/>
       <w:r>
         <w:rPr>
           <w:rFonts w:ascii="Arial" w:eastAsia="Times New Roman" w:hAnsi="Arial" w:cs="Arial"/>
@@ -5276,7 +6022,7 @@
         </w:rPr>
         <w:t>Daily Scrum</w:t>
       </w:r>
-      <w:bookmarkEnd w:id="13"/>
+      <w:bookmarkEnd w:id="12"/>
     </w:p>
     <w:p>
       <w:pPr>
@@ -5296,9 +6042,105 @@
           <w:color w:val="333333"/>
           <w:sz w:val="21"/>
           <w:szCs w:val="21"/>
-          <w:lang w:eastAsia="en-SG"/>
-        </w:rPr>
-        <w:t>The Daily Scrum is a 15-minute time-boxed event for the Development Team. The Daily Scrum is held every day of the Sprint. At it, the Development Team plans work for the next 24 hours. This optimizes team collaboration and performance by inspecting the work since the last Daily Scrum and forecasting upcoming Sprint work. The Daily Scrum is held at the same time and place each day to reduce complexity.</w:t>
+          <w:highlight w:val="lightGray"/>
+          <w:lang w:eastAsia="en-SG"/>
+        </w:rPr>
+        <w:t>(6.01)</w:t>
+      </w:r>
+      <w:r>
+        <w:rPr>
+          <w:rFonts w:ascii="Helvetica" w:eastAsia="Times New Roman" w:hAnsi="Helvetica" w:cs="Helvetica"/>
+          <w:color w:val="333333"/>
+          <w:sz w:val="21"/>
+          <w:szCs w:val="21"/>
+          <w:lang w:eastAsia="en-SG"/>
+        </w:rPr>
+        <w:t xml:space="preserve"> </w:t>
+      </w:r>
+      <w:r>
+        <w:rPr>
+          <w:rFonts w:ascii="Helvetica" w:eastAsia="Times New Roman" w:hAnsi="Helvetica" w:cs="Helvetica"/>
+          <w:color w:val="333333"/>
+          <w:sz w:val="21"/>
+          <w:szCs w:val="21"/>
+          <w:highlight w:val="yellow"/>
+          <w:lang w:eastAsia="en-SG"/>
+        </w:rPr>
+        <w:t>The Daily Scrum is a 15-minute time-boxed event for the Development Team. The Daily Scrum is held every day of the Sprint.</w:t>
+      </w:r>
+      <w:r>
+        <w:rPr>
+          <w:rFonts w:ascii="Helvetica" w:eastAsia="Times New Roman" w:hAnsi="Helvetica" w:cs="Helvetica"/>
+          <w:color w:val="333333"/>
+          <w:sz w:val="21"/>
+          <w:szCs w:val="21"/>
+          <w:lang w:eastAsia="en-SG"/>
+        </w:rPr>
+        <w:t xml:space="preserve"> </w:t>
+      </w:r>
+      <w:r>
+        <w:rPr>
+          <w:rFonts w:ascii="Helvetica" w:eastAsia="Times New Roman" w:hAnsi="Helvetica" w:cs="Helvetica"/>
+          <w:color w:val="333333"/>
+          <w:sz w:val="21"/>
+          <w:szCs w:val="21"/>
+          <w:highlight w:val="lightGray"/>
+          <w:lang w:eastAsia="en-SG"/>
+        </w:rPr>
+        <w:t>(6.02)</w:t>
+      </w:r>
+      <w:r>
+        <w:rPr>
+          <w:rFonts w:ascii="Helvetica" w:eastAsia="Times New Roman" w:hAnsi="Helvetica" w:cs="Helvetica"/>
+          <w:color w:val="333333"/>
+          <w:sz w:val="21"/>
+          <w:szCs w:val="21"/>
+          <w:lang w:eastAsia="en-SG"/>
+        </w:rPr>
+        <w:t xml:space="preserve"> </w:t>
+      </w:r>
+      <w:r>
+        <w:rPr>
+          <w:rFonts w:ascii="Helvetica" w:eastAsia="Times New Roman" w:hAnsi="Helvetica" w:cs="Helvetica"/>
+          <w:color w:val="333333"/>
+          <w:sz w:val="21"/>
+          <w:szCs w:val="21"/>
+          <w:highlight w:val="yellow"/>
+          <w:lang w:eastAsia="en-SG"/>
+        </w:rPr>
+        <w:t>At it, the Development Team plans work for the next 24 hours. This optimizes team collaboration and performance by inspecting the work since the last Daily Scrum and forecasting upcoming Sprint work.</w:t>
+      </w:r>
+      <w:r>
+        <w:rPr>
+          <w:rFonts w:ascii="Helvetica" w:eastAsia="Times New Roman" w:hAnsi="Helvetica" w:cs="Helvetica"/>
+          <w:color w:val="333333"/>
+          <w:sz w:val="21"/>
+          <w:szCs w:val="21"/>
+          <w:lang w:eastAsia="en-SG"/>
+        </w:rPr>
+        <w:t xml:space="preserve"> </w:t>
+      </w:r>
+      <w:r>
+        <w:rPr>
+          <w:rFonts w:ascii="Helvetica" w:eastAsia="Times New Roman" w:hAnsi="Helvetica" w:cs="Helvetica"/>
+          <w:color w:val="333333"/>
+          <w:sz w:val="21"/>
+          <w:szCs w:val="21"/>
+          <w:highlight w:val="lightGray"/>
+          <w:lang w:eastAsia="en-SG"/>
+        </w:rPr>
+        <w:t xml:space="preserve">(6.03) </w:t>
+      </w:r>
+      <w:r>
+        <w:rPr>
+          <w:rFonts w:ascii="Helvetica" w:eastAsia="Times New Roman" w:hAnsi="Helvetica" w:cs="Helvetica"/>
+          <w:color w:val="333333"/>
+          <w:sz w:val="21"/>
+          <w:szCs w:val="21"/>
+          <w:highlight w:val="yellow"/>
+          <w:lang w:eastAsia="en-SG"/>
+        </w:rPr>
+        <w:t>The Daily Scrum is held at the same time and place each day to reduce complexity.</w:t>
       </w:r>
     </w:p>
     <w:p>
@@ -5319,20 +6161,85 @@
           <w:color w:val="333333"/>
           <w:sz w:val="21"/>
           <w:szCs w:val="21"/>
-          <w:lang w:eastAsia="en-SG"/>
-        </w:rPr>
-        <w:t xml:space="preserve">The Development Team uses the Daily Scrum to inspect progress toward the Sprint Goal and to inspect how progress is trending toward completing the work in the Sprint Backlog. The Daily Scrum optimizes the probability that the Development Team will meet the Sprint Goal. Every day, </w:t>
-      </w:r>
-      <w:r>
-        <w:rPr>
-          <w:rFonts w:ascii="Helvetica" w:eastAsia="Times New Roman" w:hAnsi="Helvetica" w:cs="Helvetica"/>
-          <w:color w:val="333333"/>
-          <w:sz w:val="21"/>
-          <w:szCs w:val="21"/>
+          <w:highlight w:val="lightGray"/>
+          <w:lang w:eastAsia="en-SG"/>
+        </w:rPr>
+        <w:t>(6.06)</w:t>
+      </w:r>
+      <w:r>
+        <w:rPr>
+          <w:rFonts w:ascii="Helvetica" w:eastAsia="Times New Roman" w:hAnsi="Helvetica" w:cs="Helvetica"/>
+          <w:color w:val="333333"/>
+          <w:sz w:val="21"/>
+          <w:szCs w:val="21"/>
+          <w:lang w:eastAsia="en-SG"/>
+        </w:rPr>
+        <w:t xml:space="preserve"> </w:t>
+      </w:r>
+      <w:r>
+        <w:rPr>
+          <w:rFonts w:ascii="Helvetica" w:eastAsia="Times New Roman" w:hAnsi="Helvetica" w:cs="Helvetica"/>
+          <w:color w:val="333333"/>
+          <w:sz w:val="21"/>
+          <w:szCs w:val="21"/>
+          <w:highlight w:val="yellow"/>
+          <w:lang w:eastAsia="en-SG"/>
+        </w:rPr>
+        <w:t xml:space="preserve">The Development Team uses the Daily Scrum to inspect progress toward the Sprint Goal and to inspect how progress is trending toward completing the work in the Sprint Backlog. The </w:t>
+      </w:r>
+      <w:r>
+        <w:rPr>
+          <w:rFonts w:ascii="Helvetica" w:eastAsia="Times New Roman" w:hAnsi="Helvetica" w:cs="Helvetica"/>
+          <w:color w:val="333333"/>
+          <w:sz w:val="21"/>
+          <w:szCs w:val="21"/>
+          <w:highlight w:val="yellow"/>
           <w:lang w:eastAsia="en-SG"/>
         </w:rPr>
         <w:lastRenderedPageBreak/>
-        <w:t>the Development Team should understand how it intends to work together as a self-organizing team to accomplish the Sprint Goal and create the anticipated Increment by the end of the Sprint.</w:t>
+        <w:t>Daily Scrum optimizes the probability that the Development Team will meet the Sprint Goal.</w:t>
+      </w:r>
+      <w:r>
+        <w:rPr>
+          <w:rFonts w:ascii="Helvetica" w:eastAsia="Times New Roman" w:hAnsi="Helvetica" w:cs="Helvetica"/>
+          <w:color w:val="333333"/>
+          <w:sz w:val="21"/>
+          <w:szCs w:val="21"/>
+          <w:lang w:eastAsia="en-SG"/>
+        </w:rPr>
+        <w:t xml:space="preserve"> </w:t>
+      </w:r>
+      <w:r>
+        <w:rPr>
+          <w:rFonts w:ascii="Helvetica" w:eastAsia="Times New Roman" w:hAnsi="Helvetica" w:cs="Helvetica"/>
+          <w:color w:val="333333"/>
+          <w:sz w:val="21"/>
+          <w:szCs w:val="21"/>
+          <w:highlight w:val="lightGray"/>
+          <w:lang w:eastAsia="en-SG"/>
+        </w:rPr>
+        <w:t>(6.10)</w:t>
+      </w:r>
+      <w:r>
+        <w:rPr>
+          <w:rFonts w:ascii="Helvetica" w:eastAsia="Times New Roman" w:hAnsi="Helvetica" w:cs="Helvetica"/>
+          <w:color w:val="333333"/>
+          <w:sz w:val="21"/>
+          <w:szCs w:val="21"/>
+          <w:lang w:eastAsia="en-SG"/>
+        </w:rPr>
+        <w:t xml:space="preserve"> </w:t>
+      </w:r>
+      <w:r>
+        <w:rPr>
+          <w:rFonts w:ascii="Helvetica" w:eastAsia="Times New Roman" w:hAnsi="Helvetica" w:cs="Helvetica"/>
+          <w:color w:val="333333"/>
+          <w:sz w:val="21"/>
+          <w:szCs w:val="21"/>
+          <w:highlight w:val="yellow"/>
+          <w:lang w:eastAsia="en-SG"/>
+        </w:rPr>
+        <w:t>Every day, the Development Team should understand how it intends to work together as a self-organizing team to accomplish the Sprint Goal and create the anticipated Increment by the end of the Sprint.</w:t>
       </w:r>
     </w:p>
     <w:p>
@@ -5353,9 +6260,41 @@
           <w:color w:val="333333"/>
           <w:sz w:val="21"/>
           <w:szCs w:val="21"/>
-          <w:lang w:eastAsia="en-SG"/>
-        </w:rPr>
-        <w:t>The structure of the meeting is set by the Development Team and can be conducted in different ways if it focuses on progress toward the Sprint Goal. Some Development Teams will use questions, some will be more discussion based. Here is an example of what might be used:</w:t>
+          <w:highlight w:val="lightGray"/>
+          <w:lang w:eastAsia="en-SG"/>
+        </w:rPr>
+        <w:t>(6.06)</w:t>
+      </w:r>
+      <w:r>
+        <w:rPr>
+          <w:rFonts w:ascii="Helvetica" w:eastAsia="Times New Roman" w:hAnsi="Helvetica" w:cs="Helvetica"/>
+          <w:color w:val="333333"/>
+          <w:sz w:val="21"/>
+          <w:szCs w:val="21"/>
+          <w:lang w:eastAsia="en-SG"/>
+        </w:rPr>
+        <w:t xml:space="preserve"> </w:t>
+      </w:r>
+      <w:r>
+        <w:rPr>
+          <w:rFonts w:ascii="Helvetica" w:eastAsia="Times New Roman" w:hAnsi="Helvetica" w:cs="Helvetica"/>
+          <w:color w:val="333333"/>
+          <w:sz w:val="21"/>
+          <w:szCs w:val="21"/>
+          <w:highlight w:val="yellow"/>
+          <w:lang w:eastAsia="en-SG"/>
+        </w:rPr>
+        <w:t>The structure of the meeting is set by the Development Team and can be conducted in different ways if it focuses on progress toward the Sprint Goal.</w:t>
+      </w:r>
+      <w:r>
+        <w:rPr>
+          <w:rFonts w:ascii="Helvetica" w:eastAsia="Times New Roman" w:hAnsi="Helvetica" w:cs="Helvetica"/>
+          <w:color w:val="333333"/>
+          <w:sz w:val="21"/>
+          <w:szCs w:val="21"/>
+          <w:lang w:eastAsia="en-SG"/>
+        </w:rPr>
+        <w:t xml:space="preserve"> Some Development Teams will use questions, some will be more discussion based. Here is an example of what might be used:</w:t>
       </w:r>
     </w:p>
     <w:p>
@@ -5479,6 +6418,28 @@
           <w:color w:val="333333"/>
           <w:sz w:val="21"/>
           <w:szCs w:val="21"/>
+          <w:highlight w:val="lightGray"/>
+          <w:lang w:eastAsia="en-SG"/>
+        </w:rPr>
+        <w:t>(6.08)</w:t>
+      </w:r>
+      <w:r>
+        <w:rPr>
+          <w:rFonts w:ascii="Helvetica" w:eastAsia="Times New Roman" w:hAnsi="Helvetica" w:cs="Helvetica"/>
+          <w:color w:val="333333"/>
+          <w:sz w:val="21"/>
+          <w:szCs w:val="21"/>
+          <w:lang w:eastAsia="en-SG"/>
+        </w:rPr>
+        <w:t xml:space="preserve"> </w:t>
+      </w:r>
+      <w:r>
+        <w:rPr>
+          <w:rFonts w:ascii="Helvetica" w:eastAsia="Times New Roman" w:hAnsi="Helvetica" w:cs="Helvetica"/>
+          <w:color w:val="333333"/>
+          <w:sz w:val="21"/>
+          <w:szCs w:val="21"/>
+          <w:highlight w:val="yellow"/>
           <w:lang w:eastAsia="en-SG"/>
         </w:rPr>
         <w:t xml:space="preserve">The Development Team or team members often meet immediately after the Daily Scrum for detailed discussions, or to adapt, or </w:t>
@@ -5490,6 +6451,7 @@
           <w:color w:val="333333"/>
           <w:sz w:val="21"/>
           <w:szCs w:val="21"/>
+          <w:highlight w:val="yellow"/>
           <w:lang w:eastAsia="en-SG"/>
         </w:rPr>
         <w:t>replan</w:t>
@@ -5501,6 +6463,7 @@
           <w:color w:val="333333"/>
           <w:sz w:val="21"/>
           <w:szCs w:val="21"/>
+          <w:highlight w:val="yellow"/>
           <w:lang w:eastAsia="en-SG"/>
         </w:rPr>
         <w:t>, the rest of the Sprint’s work.</w:t>
@@ -5559,7 +6522,49 @@
           <w:szCs w:val="21"/>
           <w:lang w:eastAsia="en-SG"/>
         </w:rPr>
-        <w:t xml:space="preserve">, but the Development Team is responsible for conducting the Daily Scrum. </w:t>
+        <w:t xml:space="preserve">, </w:t>
+      </w:r>
+      <w:r>
+        <w:rPr>
+          <w:rFonts w:ascii="Helvetica" w:eastAsia="Times New Roman" w:hAnsi="Helvetica" w:cs="Helvetica"/>
+          <w:color w:val="333333"/>
+          <w:sz w:val="21"/>
+          <w:szCs w:val="21"/>
+          <w:highlight w:val="lightGray"/>
+          <w:lang w:eastAsia="en-SG"/>
+        </w:rPr>
+        <w:t>(6.04)</w:t>
+      </w:r>
+      <w:r>
+        <w:rPr>
+          <w:rFonts w:ascii="Helvetica" w:eastAsia="Times New Roman" w:hAnsi="Helvetica" w:cs="Helvetica"/>
+          <w:color w:val="333333"/>
+          <w:sz w:val="21"/>
+          <w:szCs w:val="21"/>
+          <w:lang w:eastAsia="en-SG"/>
+        </w:rPr>
+        <w:t xml:space="preserve"> </w:t>
+      </w:r>
+      <w:r>
+        <w:rPr>
+          <w:rFonts w:ascii="Helvetica" w:eastAsia="Times New Roman" w:hAnsi="Helvetica" w:cs="Helvetica"/>
+          <w:color w:val="333333"/>
+          <w:sz w:val="21"/>
+          <w:szCs w:val="21"/>
+          <w:highlight w:val="yellow"/>
+          <w:lang w:eastAsia="en-SG"/>
+        </w:rPr>
+        <w:t>but the Development Team is responsible for conducting the Daily Scrum.</w:t>
+      </w:r>
+      <w:r>
+        <w:rPr>
+          <w:rFonts w:ascii="Helvetica" w:eastAsia="Times New Roman" w:hAnsi="Helvetica" w:cs="Helvetica"/>
+          <w:color w:val="333333"/>
+          <w:sz w:val="21"/>
+          <w:szCs w:val="21"/>
+          <w:lang w:eastAsia="en-SG"/>
+        </w:rPr>
+        <w:t xml:space="preserve"> </w:t>
       </w:r>
       <w:r>
         <w:rPr>
@@ -5626,6 +6631,28 @@
           <w:color w:val="333333"/>
           <w:sz w:val="21"/>
           <w:szCs w:val="21"/>
+          <w:highlight w:val="lightGray"/>
+          <w:lang w:eastAsia="en-SG"/>
+        </w:rPr>
+        <w:t>(6.05)</w:t>
+      </w:r>
+      <w:r>
+        <w:rPr>
+          <w:rFonts w:ascii="Helvetica" w:eastAsia="Times New Roman" w:hAnsi="Helvetica" w:cs="Helvetica"/>
+          <w:color w:val="333333"/>
+          <w:sz w:val="21"/>
+          <w:szCs w:val="21"/>
+          <w:lang w:eastAsia="en-SG"/>
+        </w:rPr>
+        <w:t xml:space="preserve"> </w:t>
+      </w:r>
+      <w:r>
+        <w:rPr>
+          <w:rFonts w:ascii="Helvetica" w:eastAsia="Times New Roman" w:hAnsi="Helvetica" w:cs="Helvetica"/>
+          <w:color w:val="333333"/>
+          <w:sz w:val="21"/>
+          <w:szCs w:val="21"/>
+          <w:highlight w:val="yellow"/>
           <w:lang w:eastAsia="en-SG"/>
         </w:rPr>
         <w:t>The Daily Scrum is an internal meeting for the Development Team. If others are present, the Scrum Master ensures that they do not disrupt the meeting.</w:t>
@@ -5649,6 +6676,28 @@
           <w:color w:val="333333"/>
           <w:sz w:val="21"/>
           <w:szCs w:val="21"/>
+          <w:highlight w:val="lightGray"/>
+          <w:lang w:eastAsia="en-SG"/>
+        </w:rPr>
+        <w:t>(6.09)</w:t>
+      </w:r>
+      <w:r>
+        <w:rPr>
+          <w:rFonts w:ascii="Helvetica" w:eastAsia="Times New Roman" w:hAnsi="Helvetica" w:cs="Helvetica"/>
+          <w:color w:val="333333"/>
+          <w:sz w:val="21"/>
+          <w:szCs w:val="21"/>
+          <w:lang w:eastAsia="en-SG"/>
+        </w:rPr>
+        <w:t xml:space="preserve"> </w:t>
+      </w:r>
+      <w:r>
+        <w:rPr>
+          <w:rFonts w:ascii="Helvetica" w:eastAsia="Times New Roman" w:hAnsi="Helvetica" w:cs="Helvetica"/>
+          <w:color w:val="333333"/>
+          <w:sz w:val="21"/>
+          <w:szCs w:val="21"/>
+          <w:highlight w:val="yellow"/>
           <w:lang w:eastAsia="en-SG"/>
         </w:rPr>
         <w:t>Daily Scrums improve communications, eliminate other meetings, identify impediments to development for removal, highlight and promote quick decision-making, and improve the Development Team’s level of knowledge. This is a key inspect and adapt meeting.</w:t>
@@ -5667,7 +6716,7 @@
           <w:lang w:eastAsia="en-SG"/>
         </w:rPr>
       </w:pPr>
-      <w:bookmarkStart w:id="14" w:name="events-review"/>
+      <w:bookmarkStart w:id="13" w:name="events-review"/>
       <w:r>
         <w:rPr>
           <w:rFonts w:ascii="Arial" w:eastAsia="Times New Roman" w:hAnsi="Arial" w:cs="Arial"/>
@@ -5678,7 +6727,7 @@
         </w:rPr>
         <w:t>Sprint Review</w:t>
       </w:r>
-      <w:bookmarkEnd w:id="14"/>
+      <w:bookmarkEnd w:id="13"/>
     </w:p>
     <w:p>
       <w:pPr>
@@ -5698,9 +6747,180 @@
           <w:color w:val="333333"/>
           <w:sz w:val="21"/>
           <w:szCs w:val="21"/>
-          <w:lang w:eastAsia="en-SG"/>
-        </w:rPr>
-        <w:t>A Sprint Review is held at the end of the Sprint to inspect the Increment and adapt the Product Backlog if needed. During the Sprint Review, the Scrum Team and stakeholders collaborate about what was done in the Sprint. Based on that and any changes to the Product Backlog during the Sprint, attendees collaborate on the next things that could be done to optimize value. This is an informal meeting, not a status meeting, and the presentation of the Increment is intended to elicit feedback and foster collaboration.</w:t>
+          <w:highlight w:val="lightGray"/>
+          <w:lang w:eastAsia="en-SG"/>
+        </w:rPr>
+        <w:t>(7.02)</w:t>
+      </w:r>
+      <w:r>
+        <w:rPr>
+          <w:rFonts w:ascii="Helvetica" w:eastAsia="Times New Roman" w:hAnsi="Helvetica" w:cs="Helvetica"/>
+          <w:color w:val="333333"/>
+          <w:sz w:val="21"/>
+          <w:szCs w:val="21"/>
+          <w:lang w:eastAsia="en-SG"/>
+        </w:rPr>
+        <w:t xml:space="preserve"> </w:t>
+      </w:r>
+      <w:r>
+        <w:rPr>
+          <w:rFonts w:ascii="Helvetica" w:eastAsia="Times New Roman" w:hAnsi="Helvetica" w:cs="Helvetica"/>
+          <w:color w:val="333333"/>
+          <w:sz w:val="21"/>
+          <w:szCs w:val="21"/>
+          <w:highlight w:val="yellow"/>
+          <w:lang w:eastAsia="en-SG"/>
+        </w:rPr>
+        <w:t>A Sprint Review is held at the end of the Sprint to inspect the Increment and adapt the Product Backlog if needed.</w:t>
+      </w:r>
+      <w:r>
+        <w:rPr>
+          <w:rFonts w:ascii="Helvetica" w:eastAsia="Times New Roman" w:hAnsi="Helvetica" w:cs="Helvetica"/>
+          <w:color w:val="333333"/>
+          <w:sz w:val="21"/>
+          <w:szCs w:val="21"/>
+          <w:lang w:eastAsia="en-SG"/>
+        </w:rPr>
+        <w:t xml:space="preserve"> </w:t>
+      </w:r>
+      <w:r>
+        <w:rPr>
+          <w:rFonts w:ascii="Helvetica" w:eastAsia="Times New Roman" w:hAnsi="Helvetica" w:cs="Helvetica"/>
+          <w:color w:val="333333"/>
+          <w:sz w:val="21"/>
+          <w:szCs w:val="21"/>
+          <w:highlight w:val="lightGray"/>
+          <w:lang w:eastAsia="en-SG"/>
+        </w:rPr>
+        <w:t>(7.03)</w:t>
+      </w:r>
+      <w:r>
+        <w:rPr>
+          <w:rFonts w:ascii="Helvetica" w:eastAsia="Times New Roman" w:hAnsi="Helvetica" w:cs="Helvetica"/>
+          <w:color w:val="333333"/>
+          <w:sz w:val="21"/>
+          <w:szCs w:val="21"/>
+          <w:lang w:eastAsia="en-SG"/>
+        </w:rPr>
+        <w:t xml:space="preserve"> </w:t>
+      </w:r>
+      <w:r>
+        <w:rPr>
+          <w:rFonts w:ascii="Helvetica" w:eastAsia="Times New Roman" w:hAnsi="Helvetica" w:cs="Helvetica"/>
+          <w:color w:val="333333"/>
+          <w:sz w:val="21"/>
+          <w:szCs w:val="21"/>
+          <w:highlight w:val="yellow"/>
+          <w:lang w:eastAsia="en-SG"/>
+        </w:rPr>
+        <w:t>During the Sprint Review, the Scrum Team and stakeholders collaborate about what was done in the Sprint.</w:t>
+      </w:r>
+      <w:r>
+        <w:rPr>
+          <w:rFonts w:ascii="Helvetica" w:eastAsia="Times New Roman" w:hAnsi="Helvetica" w:cs="Helvetica"/>
+          <w:color w:val="333333"/>
+          <w:sz w:val="21"/>
+          <w:szCs w:val="21"/>
+          <w:lang w:eastAsia="en-SG"/>
+        </w:rPr>
+        <w:t xml:space="preserve"> </w:t>
+      </w:r>
+      <w:r>
+        <w:rPr>
+          <w:rFonts w:ascii="Helvetica" w:eastAsia="Times New Roman" w:hAnsi="Helvetica" w:cs="Helvetica"/>
+          <w:color w:val="333333"/>
+          <w:sz w:val="21"/>
+          <w:szCs w:val="21"/>
+          <w:highlight w:val="lightGray"/>
+          <w:lang w:eastAsia="en-SG"/>
+        </w:rPr>
+        <w:t>(7.06-7.1)</w:t>
+      </w:r>
+      <w:r>
+        <w:rPr>
+          <w:rFonts w:ascii="Helvetica" w:eastAsia="Times New Roman" w:hAnsi="Helvetica" w:cs="Helvetica"/>
+          <w:color w:val="333333"/>
+          <w:sz w:val="21"/>
+          <w:szCs w:val="21"/>
+          <w:lang w:eastAsia="en-SG"/>
+        </w:rPr>
+        <w:t xml:space="preserve"> </w:t>
+      </w:r>
+      <w:r>
+        <w:rPr>
+          <w:rFonts w:ascii="Helvetica" w:eastAsia="Times New Roman" w:hAnsi="Helvetica" w:cs="Helvetica"/>
+          <w:color w:val="333333"/>
+          <w:sz w:val="21"/>
+          <w:szCs w:val="21"/>
+          <w:highlight w:val="yellow"/>
+          <w:lang w:eastAsia="en-SG"/>
+        </w:rPr>
+        <w:t xml:space="preserve">Based on that and any changes to the Product Backlog during the Sprint, attendees collaborate on the next things that could be done to optimize value. </w:t>
+      </w:r>
+      <w:r>
+        <w:rPr>
+          <w:rFonts w:ascii="Helvetica" w:eastAsia="Times New Roman" w:hAnsi="Helvetica" w:cs="Helvetica"/>
+          <w:color w:val="333333"/>
+          <w:sz w:val="21"/>
+          <w:szCs w:val="21"/>
+          <w:highlight w:val="yellow"/>
+          <w:lang w:eastAsia="en-SG"/>
+        </w:rPr>
+        <w:t xml:space="preserve">(7.04) </w:t>
+      </w:r>
+      <w:r>
+        <w:rPr>
+          <w:rFonts w:ascii="Helvetica" w:eastAsia="Times New Roman" w:hAnsi="Helvetica" w:cs="Helvetica"/>
+          <w:color w:val="333333"/>
+          <w:sz w:val="21"/>
+          <w:szCs w:val="21"/>
+          <w:highlight w:val="yellow"/>
+          <w:lang w:eastAsia="en-SG"/>
+        </w:rPr>
+        <w:t>This is an informal meeting, not a status meeting</w:t>
+      </w:r>
+      <w:r>
+        <w:rPr>
+          <w:rFonts w:ascii="Helvetica" w:eastAsia="Times New Roman" w:hAnsi="Helvetica" w:cs="Helvetica"/>
+          <w:color w:val="333333"/>
+          <w:sz w:val="21"/>
+          <w:szCs w:val="21"/>
+          <w:highlight w:val="lightGray"/>
+          <w:lang w:eastAsia="en-SG"/>
+        </w:rPr>
+        <w:t xml:space="preserve">, </w:t>
+      </w:r>
+      <w:r>
+        <w:rPr>
+          <w:rFonts w:ascii="Helvetica" w:eastAsia="Times New Roman" w:hAnsi="Helvetica" w:cs="Helvetica"/>
+          <w:color w:val="333333"/>
+          <w:sz w:val="21"/>
+          <w:szCs w:val="21"/>
+          <w:highlight w:val="lightGray"/>
+          <w:lang w:eastAsia="en-SG"/>
+        </w:rPr>
+        <w:t>(7.05)</w:t>
+      </w:r>
+      <w:r>
+        <w:rPr>
+          <w:rFonts w:ascii="Helvetica" w:eastAsia="Times New Roman" w:hAnsi="Helvetica" w:cs="Helvetica"/>
+          <w:color w:val="333333"/>
+          <w:sz w:val="21"/>
+          <w:szCs w:val="21"/>
+          <w:lang w:eastAsia="en-SG"/>
+        </w:rPr>
+        <w:t xml:space="preserve"> </w:t>
+      </w:r>
+      <w:r>
+        <w:rPr>
+          <w:rFonts w:ascii="Helvetica" w:eastAsia="Times New Roman" w:hAnsi="Helvetica" w:cs="Helvetica"/>
+          <w:color w:val="333333"/>
+          <w:sz w:val="21"/>
+          <w:szCs w:val="21"/>
+          <w:highlight w:val="yellow"/>
+          <w:lang w:eastAsia="en-SG"/>
+        </w:rPr>
+        <w:t>and the presentation of the Increment is intended to elicit feedback and foster collaboration.</w:t>
       </w:r>
     </w:p>
     <w:p>
@@ -5721,55 +6941,74 @@
           <w:color w:val="333333"/>
           <w:sz w:val="21"/>
           <w:szCs w:val="21"/>
-          <w:lang w:eastAsia="en-SG"/>
-        </w:rPr>
-        <w:t xml:space="preserve">This is at most a four-hour meeting for one-month Sprints. For shorter Sprints, the event is usually shorter. </w:t>
-      </w:r>
-      <w:r>
-        <w:rPr>
-          <w:rFonts w:ascii="Helvetica" w:eastAsia="Times New Roman" w:hAnsi="Helvetica" w:cs="Helvetica"/>
-          <w:color w:val="333333"/>
-          <w:sz w:val="21"/>
-          <w:szCs w:val="21"/>
-          <w:highlight w:val="lightGray"/>
-          <w:lang w:eastAsia="en-SG"/>
-        </w:rPr>
-        <w:t>(</w:t>
-      </w:r>
-      <w:proofErr w:type="gramStart"/>
-      <w:r>
-        <w:rPr>
-          <w:rFonts w:ascii="Helvetica" w:eastAsia="Times New Roman" w:hAnsi="Helvetica" w:cs="Helvetica"/>
-          <w:color w:val="333333"/>
-          <w:sz w:val="21"/>
-          <w:szCs w:val="21"/>
-          <w:highlight w:val="lightGray"/>
-          <w:lang w:eastAsia="en-SG"/>
-        </w:rPr>
-        <w:t>3.05)</w:t>
-      </w:r>
-      <w:r>
-        <w:rPr>
-          <w:rFonts w:ascii="Helvetica" w:eastAsia="Times New Roman" w:hAnsi="Helvetica" w:cs="Helvetica"/>
-          <w:color w:val="333333"/>
-          <w:sz w:val="21"/>
-          <w:szCs w:val="21"/>
-          <w:highlight w:val="yellow"/>
-          <w:lang w:eastAsia="en-SG"/>
-        </w:rPr>
-        <w:t>The</w:t>
-      </w:r>
-      <w:proofErr w:type="gramEnd"/>
-      <w:r>
-        <w:rPr>
-          <w:rFonts w:ascii="Helvetica" w:eastAsia="Times New Roman" w:hAnsi="Helvetica" w:cs="Helvetica"/>
-          <w:color w:val="333333"/>
-          <w:sz w:val="21"/>
-          <w:szCs w:val="21"/>
-          <w:highlight w:val="yellow"/>
-          <w:lang w:eastAsia="en-SG"/>
-        </w:rPr>
-        <w:t xml:space="preserve"> Scrum Master ensures that the event takes place and that attendees understand its purpose. The Scrum Master teaches everyone involved to keep it within the time-box.</w:t>
+          <w:highlight w:val="lightGray"/>
+          <w:lang w:eastAsia="en-SG"/>
+        </w:rPr>
+        <w:t>(7.01)</w:t>
+      </w:r>
+      <w:r>
+        <w:rPr>
+          <w:rFonts w:ascii="Helvetica" w:eastAsia="Times New Roman" w:hAnsi="Helvetica" w:cs="Helvetica"/>
+          <w:color w:val="333333"/>
+          <w:sz w:val="21"/>
+          <w:szCs w:val="21"/>
+          <w:lang w:eastAsia="en-SG"/>
+        </w:rPr>
+        <w:t xml:space="preserve"> </w:t>
+      </w:r>
+      <w:r>
+        <w:rPr>
+          <w:rFonts w:ascii="Helvetica" w:eastAsia="Times New Roman" w:hAnsi="Helvetica" w:cs="Helvetica"/>
+          <w:color w:val="333333"/>
+          <w:sz w:val="21"/>
+          <w:szCs w:val="21"/>
+          <w:highlight w:val="yellow"/>
+          <w:lang w:eastAsia="en-SG"/>
+        </w:rPr>
+        <w:t>This is at most a four-hour meeting for one-month Sprints. For shorter Sprints, the event is usually shorter.</w:t>
+      </w:r>
+      <w:r>
+        <w:rPr>
+          <w:rFonts w:ascii="Helvetica" w:eastAsia="Times New Roman" w:hAnsi="Helvetica" w:cs="Helvetica"/>
+          <w:color w:val="333333"/>
+          <w:sz w:val="21"/>
+          <w:szCs w:val="21"/>
+          <w:lang w:eastAsia="en-SG"/>
+        </w:rPr>
+        <w:t xml:space="preserve"> </w:t>
+      </w:r>
+      <w:r>
+        <w:rPr>
+          <w:rFonts w:ascii="Helvetica" w:eastAsia="Times New Roman" w:hAnsi="Helvetica" w:cs="Helvetica"/>
+          <w:color w:val="333333"/>
+          <w:sz w:val="21"/>
+          <w:szCs w:val="21"/>
+          <w:highlight w:val="lightGray"/>
+          <w:lang w:eastAsia="en-SG"/>
+        </w:rPr>
+        <w:t>(3.05)</w:t>
+      </w:r>
+      <w:r>
+        <w:rPr>
+          <w:rFonts w:ascii="Helvetica" w:eastAsia="Times New Roman" w:hAnsi="Helvetica" w:cs="Helvetica"/>
+          <w:color w:val="333333"/>
+          <w:sz w:val="21"/>
+          <w:szCs w:val="21"/>
+          <w:highlight w:val="lightGray"/>
+          <w:lang w:eastAsia="en-SG"/>
+        </w:rPr>
+        <w:t xml:space="preserve"> </w:t>
+      </w:r>
+      <w:r>
+        <w:rPr>
+          <w:rFonts w:ascii="Helvetica" w:eastAsia="Times New Roman" w:hAnsi="Helvetica" w:cs="Helvetica"/>
+          <w:color w:val="333333"/>
+          <w:sz w:val="21"/>
+          <w:szCs w:val="21"/>
+          <w:highlight w:val="yellow"/>
+          <w:lang w:eastAsia="en-SG"/>
+        </w:rPr>
+        <w:t>The Scrum Master ensures that the event takes place and that attendees understand its purpose. The Scrum Master teaches everyone involved to keep it within the time-box.</w:t>
       </w:r>
     </w:p>
     <w:p>
@@ -5817,6 +7056,18 @@
           <w:color w:val="333333"/>
           <w:sz w:val="21"/>
           <w:szCs w:val="21"/>
+          <w:highlight w:val="lightGray"/>
+          <w:lang w:eastAsia="en-SG"/>
+        </w:rPr>
+        <w:t xml:space="preserve">(7.03) </w:t>
+      </w:r>
+      <w:r>
+        <w:rPr>
+          <w:rFonts w:ascii="Helvetica" w:eastAsia="Times New Roman" w:hAnsi="Helvetica" w:cs="Helvetica"/>
+          <w:color w:val="333333"/>
+          <w:sz w:val="21"/>
+          <w:szCs w:val="21"/>
+          <w:highlight w:val="yellow"/>
           <w:lang w:eastAsia="en-SG"/>
         </w:rPr>
         <w:t>Attendees include the Scrum Team and key stakeholders invited by the Product Owner;</w:t>
@@ -5844,6 +7095,28 @@
           <w:color w:val="333333"/>
           <w:sz w:val="21"/>
           <w:szCs w:val="21"/>
+          <w:highlight w:val="lightGray"/>
+          <w:lang w:eastAsia="en-SG"/>
+        </w:rPr>
+        <w:t>(7.06)</w:t>
+      </w:r>
+      <w:r>
+        <w:rPr>
+          <w:rFonts w:ascii="Helvetica" w:eastAsia="Times New Roman" w:hAnsi="Helvetica" w:cs="Helvetica"/>
+          <w:color w:val="333333"/>
+          <w:sz w:val="21"/>
+          <w:szCs w:val="21"/>
+          <w:lang w:eastAsia="en-SG"/>
+        </w:rPr>
+        <w:t xml:space="preserve"> </w:t>
+      </w:r>
+      <w:r>
+        <w:rPr>
+          <w:rFonts w:ascii="Helvetica" w:eastAsia="Times New Roman" w:hAnsi="Helvetica" w:cs="Helvetica"/>
+          <w:color w:val="333333"/>
+          <w:sz w:val="21"/>
+          <w:szCs w:val="21"/>
+          <w:highlight w:val="yellow"/>
           <w:lang w:eastAsia="en-SG"/>
         </w:rPr>
         <w:t>The Product Owner explains what Product Backlog items have been "Done" and what has not been "Done";</w:t>
@@ -5871,6 +7144,28 @@
           <w:color w:val="333333"/>
           <w:sz w:val="21"/>
           <w:szCs w:val="21"/>
+          <w:highlight w:val="lightGray"/>
+          <w:lang w:eastAsia="en-SG"/>
+        </w:rPr>
+        <w:t>(7.07)</w:t>
+      </w:r>
+      <w:r>
+        <w:rPr>
+          <w:rFonts w:ascii="Helvetica" w:eastAsia="Times New Roman" w:hAnsi="Helvetica" w:cs="Helvetica"/>
+          <w:color w:val="333333"/>
+          <w:sz w:val="21"/>
+          <w:szCs w:val="21"/>
+          <w:lang w:eastAsia="en-SG"/>
+        </w:rPr>
+        <w:t xml:space="preserve"> </w:t>
+      </w:r>
+      <w:r>
+        <w:rPr>
+          <w:rFonts w:ascii="Helvetica" w:eastAsia="Times New Roman" w:hAnsi="Helvetica" w:cs="Helvetica"/>
+          <w:color w:val="333333"/>
+          <w:sz w:val="21"/>
+          <w:szCs w:val="21"/>
+          <w:highlight w:val="yellow"/>
           <w:lang w:eastAsia="en-SG"/>
         </w:rPr>
         <w:t>The Development Team discusses what went well during the Sprint, what problems it ran into, and how those problems were solved;</w:t>
@@ -5898,6 +7193,28 @@
           <w:color w:val="333333"/>
           <w:sz w:val="21"/>
           <w:szCs w:val="21"/>
+          <w:highlight w:val="lightGray"/>
+          <w:lang w:eastAsia="en-SG"/>
+        </w:rPr>
+        <w:t>(7.08)</w:t>
+      </w:r>
+      <w:r>
+        <w:rPr>
+          <w:rFonts w:ascii="Helvetica" w:eastAsia="Times New Roman" w:hAnsi="Helvetica" w:cs="Helvetica"/>
+          <w:color w:val="333333"/>
+          <w:sz w:val="21"/>
+          <w:szCs w:val="21"/>
+          <w:lang w:eastAsia="en-SG"/>
+        </w:rPr>
+        <w:t xml:space="preserve"> </w:t>
+      </w:r>
+      <w:r>
+        <w:rPr>
+          <w:rFonts w:ascii="Helvetica" w:eastAsia="Times New Roman" w:hAnsi="Helvetica" w:cs="Helvetica"/>
+          <w:color w:val="333333"/>
+          <w:sz w:val="21"/>
+          <w:szCs w:val="21"/>
+          <w:highlight w:val="yellow"/>
           <w:lang w:eastAsia="en-SG"/>
         </w:rPr>
         <w:t>The Development Team demonstrates the work that it has "Done" and answers questions about the Increment;</w:t>
@@ -5925,6 +7242,28 @@
           <w:color w:val="333333"/>
           <w:sz w:val="21"/>
           <w:szCs w:val="21"/>
+          <w:highlight w:val="lightGray"/>
+          <w:lang w:eastAsia="en-SG"/>
+        </w:rPr>
+        <w:t>(7.09)</w:t>
+      </w:r>
+      <w:r>
+        <w:rPr>
+          <w:rFonts w:ascii="Helvetica" w:eastAsia="Times New Roman" w:hAnsi="Helvetica" w:cs="Helvetica"/>
+          <w:color w:val="333333"/>
+          <w:sz w:val="21"/>
+          <w:szCs w:val="21"/>
+          <w:lang w:eastAsia="en-SG"/>
+        </w:rPr>
+        <w:t xml:space="preserve"> </w:t>
+      </w:r>
+      <w:r>
+        <w:rPr>
+          <w:rFonts w:ascii="Helvetica" w:eastAsia="Times New Roman" w:hAnsi="Helvetica" w:cs="Helvetica"/>
+          <w:color w:val="333333"/>
+          <w:sz w:val="21"/>
+          <w:szCs w:val="21"/>
+          <w:highlight w:val="yellow"/>
           <w:lang w:eastAsia="en-SG"/>
         </w:rPr>
         <w:t>The Product Owner discusses the Product Backlog as it stands. He or she projects likely target and delivery dates based on progress to date (if needed);</w:t>
@@ -5952,6 +7291,28 @@
           <w:color w:val="333333"/>
           <w:sz w:val="21"/>
           <w:szCs w:val="21"/>
+          <w:highlight w:val="lightGray"/>
+          <w:lang w:eastAsia="en-SG"/>
+        </w:rPr>
+        <w:t>(7.11)</w:t>
+      </w:r>
+      <w:r>
+        <w:rPr>
+          <w:rFonts w:ascii="Helvetica" w:eastAsia="Times New Roman" w:hAnsi="Helvetica" w:cs="Helvetica"/>
+          <w:color w:val="333333"/>
+          <w:sz w:val="21"/>
+          <w:szCs w:val="21"/>
+          <w:lang w:eastAsia="en-SG"/>
+        </w:rPr>
+        <w:t xml:space="preserve"> </w:t>
+      </w:r>
+      <w:r>
+        <w:rPr>
+          <w:rFonts w:ascii="Helvetica" w:eastAsia="Times New Roman" w:hAnsi="Helvetica" w:cs="Helvetica"/>
+          <w:color w:val="333333"/>
+          <w:sz w:val="21"/>
+          <w:szCs w:val="21"/>
+          <w:highlight w:val="yellow"/>
           <w:lang w:eastAsia="en-SG"/>
         </w:rPr>
         <w:t>The entire group collaborates on what to do next, so that the Sprint Review provides valuable input to subsequent Sprint Planning;</w:t>
@@ -5979,6 +7340,28 @@
           <w:color w:val="333333"/>
           <w:sz w:val="21"/>
           <w:szCs w:val="21"/>
+          <w:highlight w:val="lightGray"/>
+          <w:lang w:eastAsia="en-SG"/>
+        </w:rPr>
+        <w:t>(7.12)</w:t>
+      </w:r>
+      <w:r>
+        <w:rPr>
+          <w:rFonts w:ascii="Helvetica" w:eastAsia="Times New Roman" w:hAnsi="Helvetica" w:cs="Helvetica"/>
+          <w:color w:val="333333"/>
+          <w:sz w:val="21"/>
+          <w:szCs w:val="21"/>
+          <w:lang w:eastAsia="en-SG"/>
+        </w:rPr>
+        <w:t xml:space="preserve"> </w:t>
+      </w:r>
+      <w:r>
+        <w:rPr>
+          <w:rFonts w:ascii="Helvetica" w:eastAsia="Times New Roman" w:hAnsi="Helvetica" w:cs="Helvetica"/>
+          <w:color w:val="333333"/>
+          <w:sz w:val="21"/>
+          <w:szCs w:val="21"/>
+          <w:highlight w:val="yellow"/>
           <w:lang w:eastAsia="en-SG"/>
         </w:rPr>
         <w:t>Review of how the marketplace or potential use of the product might have changed what is the most valuable thing to do next; and,</w:t>
@@ -6006,6 +7389,29 @@
           <w:color w:val="333333"/>
           <w:sz w:val="21"/>
           <w:szCs w:val="21"/>
+          <w:highlight w:val="lightGray"/>
+          <w:lang w:eastAsia="en-SG"/>
+        </w:rPr>
+        <w:lastRenderedPageBreak/>
+        <w:t>(7.13)</w:t>
+      </w:r>
+      <w:r>
+        <w:rPr>
+          <w:rFonts w:ascii="Helvetica" w:eastAsia="Times New Roman" w:hAnsi="Helvetica" w:cs="Helvetica"/>
+          <w:color w:val="333333"/>
+          <w:sz w:val="21"/>
+          <w:szCs w:val="21"/>
+          <w:lang w:eastAsia="en-SG"/>
+        </w:rPr>
+        <w:t xml:space="preserve"> </w:t>
+      </w:r>
+      <w:r>
+        <w:rPr>
+          <w:rFonts w:ascii="Helvetica" w:eastAsia="Times New Roman" w:hAnsi="Helvetica" w:cs="Helvetica"/>
+          <w:color w:val="333333"/>
+          <w:sz w:val="21"/>
+          <w:szCs w:val="21"/>
+          <w:highlight w:val="yellow"/>
           <w:lang w:eastAsia="en-SG"/>
         </w:rPr>
         <w:t>Review of the timeline, budget, potential capabilities, and marketplace for the next anticipated releases of functionality or capability of the product.</w:t>
@@ -6029,9 +7435,30 @@
           <w:color w:val="333333"/>
           <w:sz w:val="21"/>
           <w:szCs w:val="21"/>
-          <w:lang w:eastAsia="en-SG"/>
-        </w:rPr>
-        <w:lastRenderedPageBreak/>
+          <w:highlight w:val="lightGray"/>
+          <w:lang w:eastAsia="en-SG"/>
+        </w:rPr>
+        <w:t>(7.1)</w:t>
+      </w:r>
+      <w:r>
+        <w:rPr>
+          <w:rFonts w:ascii="Helvetica" w:eastAsia="Times New Roman" w:hAnsi="Helvetica" w:cs="Helvetica"/>
+          <w:color w:val="333333"/>
+          <w:sz w:val="21"/>
+          <w:szCs w:val="21"/>
+          <w:lang w:eastAsia="en-SG"/>
+        </w:rPr>
+        <w:t xml:space="preserve"> </w:t>
+      </w:r>
+      <w:r>
+        <w:rPr>
+          <w:rFonts w:ascii="Helvetica" w:eastAsia="Times New Roman" w:hAnsi="Helvetica" w:cs="Helvetica"/>
+          <w:color w:val="333333"/>
+          <w:sz w:val="21"/>
+          <w:szCs w:val="21"/>
+          <w:highlight w:val="yellow"/>
+          <w:lang w:eastAsia="en-SG"/>
+        </w:rPr>
         <w:t>The result of the Sprint Review is a revised Product Backlog that defines the probable Product Backlog items for the next Sprint. The Product Backlog may also be adjusted overall to meet new opportunities.</w:t>
       </w:r>
     </w:p>
@@ -6048,7 +7475,7 @@
           <w:lang w:eastAsia="en-SG"/>
         </w:rPr>
       </w:pPr>
-      <w:bookmarkStart w:id="15" w:name="events-retro"/>
+      <w:bookmarkStart w:id="14" w:name="events-retro"/>
       <w:r>
         <w:rPr>
           <w:rFonts w:ascii="Arial" w:eastAsia="Times New Roman" w:hAnsi="Arial" w:cs="Arial"/>
@@ -6059,7 +7486,7 @@
         </w:rPr>
         <w:t>Sprint Retrospective</w:t>
       </w:r>
-      <w:bookmarkEnd w:id="15"/>
+      <w:bookmarkEnd w:id="14"/>
     </w:p>
     <w:p>
       <w:pPr>
@@ -6079,6 +7506,28 @@
           <w:color w:val="333333"/>
           <w:sz w:val="21"/>
           <w:szCs w:val="21"/>
+          <w:highlight w:val="lightGray"/>
+          <w:lang w:eastAsia="en-SG"/>
+        </w:rPr>
+        <w:t>(8.03, 8.04)</w:t>
+      </w:r>
+      <w:r>
+        <w:rPr>
+          <w:rFonts w:ascii="Helvetica" w:eastAsia="Times New Roman" w:hAnsi="Helvetica" w:cs="Helvetica"/>
+          <w:color w:val="333333"/>
+          <w:sz w:val="21"/>
+          <w:szCs w:val="21"/>
+          <w:lang w:eastAsia="en-SG"/>
+        </w:rPr>
+        <w:t xml:space="preserve"> </w:t>
+      </w:r>
+      <w:r>
+        <w:rPr>
+          <w:rFonts w:ascii="Helvetica" w:eastAsia="Times New Roman" w:hAnsi="Helvetica" w:cs="Helvetica"/>
+          <w:color w:val="333333"/>
+          <w:sz w:val="21"/>
+          <w:szCs w:val="21"/>
+          <w:highlight w:val="yellow"/>
           <w:lang w:eastAsia="en-SG"/>
         </w:rPr>
         <w:t>The Sprint Retrospective is an opportunity for the Scrum Team to inspect itself and create a plan for improvements to be enacted during the next Sprint.</w:t>
@@ -6102,9 +7551,104 @@
           <w:color w:val="333333"/>
           <w:sz w:val="21"/>
           <w:szCs w:val="21"/>
-          <w:lang w:eastAsia="en-SG"/>
-        </w:rPr>
-        <w:t xml:space="preserve">The Sprint Retrospective occurs after the Sprint Review and prior to the next Sprint Planning. This is at most a three-hour meeting for one-month Sprints. For shorter Sprints, the event is usually shorter. </w:t>
+          <w:highlight w:val="lightGray"/>
+          <w:lang w:eastAsia="en-SG"/>
+        </w:rPr>
+        <w:t>(8.02)</w:t>
+      </w:r>
+      <w:r>
+        <w:rPr>
+          <w:rFonts w:ascii="Helvetica" w:eastAsia="Times New Roman" w:hAnsi="Helvetica" w:cs="Helvetica"/>
+          <w:color w:val="333333"/>
+          <w:sz w:val="21"/>
+          <w:szCs w:val="21"/>
+          <w:lang w:eastAsia="en-SG"/>
+        </w:rPr>
+        <w:t xml:space="preserve"> </w:t>
+      </w:r>
+      <w:r>
+        <w:rPr>
+          <w:rFonts w:ascii="Helvetica" w:eastAsia="Times New Roman" w:hAnsi="Helvetica" w:cs="Helvetica"/>
+          <w:color w:val="333333"/>
+          <w:sz w:val="21"/>
+          <w:szCs w:val="21"/>
+          <w:highlight w:val="yellow"/>
+          <w:lang w:eastAsia="en-SG"/>
+        </w:rPr>
+        <w:t>The Sprint Retrospective occurs after the Sprint Review and prior to the next Sprint Planning.</w:t>
+      </w:r>
+      <w:r>
+        <w:rPr>
+          <w:rFonts w:ascii="Helvetica" w:eastAsia="Times New Roman" w:hAnsi="Helvetica" w:cs="Helvetica"/>
+          <w:color w:val="333333"/>
+          <w:sz w:val="21"/>
+          <w:szCs w:val="21"/>
+          <w:lang w:eastAsia="en-SG"/>
+        </w:rPr>
+        <w:t xml:space="preserve"> </w:t>
+      </w:r>
+      <w:r>
+        <w:rPr>
+          <w:rFonts w:ascii="Helvetica" w:eastAsia="Times New Roman" w:hAnsi="Helvetica" w:cs="Helvetica"/>
+          <w:color w:val="333333"/>
+          <w:sz w:val="21"/>
+          <w:szCs w:val="21"/>
+          <w:highlight w:val="lightGray"/>
+          <w:lang w:eastAsia="en-SG"/>
+        </w:rPr>
+        <w:t>(8.01)</w:t>
+      </w:r>
+      <w:r>
+        <w:rPr>
+          <w:rFonts w:ascii="Helvetica" w:eastAsia="Times New Roman" w:hAnsi="Helvetica" w:cs="Helvetica"/>
+          <w:color w:val="333333"/>
+          <w:sz w:val="21"/>
+          <w:szCs w:val="21"/>
+          <w:lang w:eastAsia="en-SG"/>
+        </w:rPr>
+        <w:t xml:space="preserve"> </w:t>
+      </w:r>
+      <w:r>
+        <w:rPr>
+          <w:rFonts w:ascii="Helvetica" w:eastAsia="Times New Roman" w:hAnsi="Helvetica" w:cs="Helvetica"/>
+          <w:color w:val="333333"/>
+          <w:sz w:val="21"/>
+          <w:szCs w:val="21"/>
+          <w:highlight w:val="yellow"/>
+          <w:lang w:eastAsia="en-SG"/>
+        </w:rPr>
+        <w:t>This is at most a three-hour meeting for one-month Sprints. For shorter Sprints, the event is usually shorter.</w:t>
+      </w:r>
+      <w:r>
+        <w:rPr>
+          <w:rFonts w:ascii="Helvetica" w:eastAsia="Times New Roman" w:hAnsi="Helvetica" w:cs="Helvetica"/>
+          <w:color w:val="333333"/>
+          <w:sz w:val="21"/>
+          <w:szCs w:val="21"/>
+          <w:lang w:eastAsia="en-SG"/>
+        </w:rPr>
+        <w:t xml:space="preserve"> </w:t>
+      </w:r>
+      <w:r>
+        <w:rPr>
+          <w:rFonts w:ascii="Helvetica" w:eastAsia="Times New Roman" w:hAnsi="Helvetica" w:cs="Helvetica"/>
+          <w:color w:val="333333"/>
+          <w:sz w:val="21"/>
+          <w:szCs w:val="21"/>
+          <w:highlight w:val="lightGray"/>
+          <w:lang w:eastAsia="en-SG"/>
+        </w:rPr>
+        <w:t>(3.05)</w:t>
+      </w:r>
+      <w:r>
+        <w:rPr>
+          <w:rFonts w:ascii="Helvetica" w:eastAsia="Times New Roman" w:hAnsi="Helvetica" w:cs="Helvetica"/>
+          <w:color w:val="333333"/>
+          <w:sz w:val="21"/>
+          <w:szCs w:val="21"/>
+          <w:lang w:eastAsia="en-SG"/>
+        </w:rPr>
+        <w:t xml:space="preserve"> </w:t>
       </w:r>
       <w:r>
         <w:rPr>
@@ -6209,6 +7753,28 @@
           <w:color w:val="333333"/>
           <w:sz w:val="21"/>
           <w:szCs w:val="21"/>
+          <w:highlight w:val="lightGray"/>
+          <w:lang w:eastAsia="en-SG"/>
+        </w:rPr>
+        <w:t>(8.05)</w:t>
+      </w:r>
+      <w:r>
+        <w:rPr>
+          <w:rFonts w:ascii="Helvetica" w:eastAsia="Times New Roman" w:hAnsi="Helvetica" w:cs="Helvetica"/>
+          <w:color w:val="333333"/>
+          <w:sz w:val="21"/>
+          <w:szCs w:val="21"/>
+          <w:lang w:eastAsia="en-SG"/>
+        </w:rPr>
+        <w:t xml:space="preserve"> </w:t>
+      </w:r>
+      <w:r>
+        <w:rPr>
+          <w:rFonts w:ascii="Helvetica" w:eastAsia="Times New Roman" w:hAnsi="Helvetica" w:cs="Helvetica"/>
+          <w:color w:val="333333"/>
+          <w:sz w:val="21"/>
+          <w:szCs w:val="21"/>
+          <w:highlight w:val="yellow"/>
           <w:lang w:eastAsia="en-SG"/>
         </w:rPr>
         <w:t>Inspect how the last Sprint went with regards to people, relationships, process, and tools;</w:t>
@@ -6227,15 +7793,38 @@
           <w:color w:val="333333"/>
           <w:sz w:val="21"/>
           <w:szCs w:val="21"/>
-          <w:lang w:eastAsia="en-SG"/>
-        </w:rPr>
-      </w:pPr>
-      <w:r>
-        <w:rPr>
-          <w:rFonts w:ascii="Helvetica" w:eastAsia="Times New Roman" w:hAnsi="Helvetica" w:cs="Helvetica"/>
-          <w:color w:val="333333"/>
-          <w:sz w:val="21"/>
-          <w:szCs w:val="21"/>
+          <w:highlight w:val="yellow"/>
+          <w:lang w:eastAsia="en-SG"/>
+        </w:rPr>
+      </w:pPr>
+      <w:r>
+        <w:rPr>
+          <w:rFonts w:ascii="Helvetica" w:eastAsia="Times New Roman" w:hAnsi="Helvetica" w:cs="Helvetica"/>
+          <w:color w:val="333333"/>
+          <w:sz w:val="21"/>
+          <w:szCs w:val="21"/>
+          <w:highlight w:val="lightGray"/>
+          <w:lang w:eastAsia="en-SG"/>
+        </w:rPr>
+        <w:t>(8.06)</w:t>
+      </w:r>
+      <w:r>
+        <w:rPr>
+          <w:rFonts w:ascii="Helvetica" w:eastAsia="Times New Roman" w:hAnsi="Helvetica" w:cs="Helvetica"/>
+          <w:color w:val="333333"/>
+          <w:sz w:val="21"/>
+          <w:szCs w:val="21"/>
+          <w:lang w:eastAsia="en-SG"/>
+        </w:rPr>
+        <w:t xml:space="preserve"> </w:t>
+      </w:r>
+      <w:r>
+        <w:rPr>
+          <w:rFonts w:ascii="Helvetica" w:eastAsia="Times New Roman" w:hAnsi="Helvetica" w:cs="Helvetica"/>
+          <w:color w:val="333333"/>
+          <w:sz w:val="21"/>
+          <w:szCs w:val="21"/>
+          <w:highlight w:val="yellow"/>
           <w:lang w:eastAsia="en-SG"/>
         </w:rPr>
         <w:t>Identify and order the major items that went well and potential improvements; and,</w:t>
@@ -6254,15 +7843,28 @@
           <w:color w:val="333333"/>
           <w:sz w:val="21"/>
           <w:szCs w:val="21"/>
-          <w:lang w:eastAsia="en-SG"/>
-        </w:rPr>
-      </w:pPr>
-      <w:r>
-        <w:rPr>
-          <w:rFonts w:ascii="Helvetica" w:eastAsia="Times New Roman" w:hAnsi="Helvetica" w:cs="Helvetica"/>
-          <w:color w:val="333333"/>
-          <w:sz w:val="21"/>
-          <w:szCs w:val="21"/>
+          <w:highlight w:val="yellow"/>
+          <w:lang w:eastAsia="en-SG"/>
+        </w:rPr>
+      </w:pPr>
+      <w:r>
+        <w:rPr>
+          <w:rFonts w:ascii="Helvetica" w:eastAsia="Times New Roman" w:hAnsi="Helvetica" w:cs="Helvetica"/>
+          <w:color w:val="333333"/>
+          <w:sz w:val="21"/>
+          <w:szCs w:val="21"/>
+          <w:highlight w:val="lightGray"/>
+          <w:lang w:eastAsia="en-SG"/>
+        </w:rPr>
+        <w:t xml:space="preserve">(8.07) </w:t>
+      </w:r>
+      <w:r>
+        <w:rPr>
+          <w:rFonts w:ascii="Helvetica" w:eastAsia="Times New Roman" w:hAnsi="Helvetica" w:cs="Helvetica"/>
+          <w:color w:val="333333"/>
+          <w:sz w:val="21"/>
+          <w:szCs w:val="21"/>
+          <w:highlight w:val="yellow"/>
           <w:lang w:eastAsia="en-SG"/>
         </w:rPr>
         <w:t>Create a plan for implementing improvements to the way the Scrum Team does its work.</w:t>
@@ -6286,9 +7888,74 @@
           <w:color w:val="333333"/>
           <w:sz w:val="21"/>
           <w:szCs w:val="21"/>
-          <w:lang w:eastAsia="en-SG"/>
-        </w:rPr>
-        <w:t>The Scrum Master encourages the Scrum Team to improve, within the Scrum process framework, its development process and practices to make it more effective and enjoyable for the next Sprint. During each Sprint Retrospective, the Scrum Team plans ways to increase product quality by improving work processes or adapting the definition of "Done", if appropriate and not in conflict with product or organizational standards.</w:t>
+          <w:highlight w:val="lightGray"/>
+          <w:lang w:eastAsia="en-SG"/>
+        </w:rPr>
+        <w:t>(8.08)</w:t>
+      </w:r>
+      <w:r>
+        <w:rPr>
+          <w:rFonts w:ascii="Helvetica" w:eastAsia="Times New Roman" w:hAnsi="Helvetica" w:cs="Helvetica"/>
+          <w:color w:val="333333"/>
+          <w:sz w:val="21"/>
+          <w:szCs w:val="21"/>
+          <w:lang w:eastAsia="en-SG"/>
+        </w:rPr>
+        <w:t xml:space="preserve"> </w:t>
+      </w:r>
+      <w:r>
+        <w:rPr>
+          <w:rFonts w:ascii="Helvetica" w:eastAsia="Times New Roman" w:hAnsi="Helvetica" w:cs="Helvetica"/>
+          <w:color w:val="333333"/>
+          <w:sz w:val="21"/>
+          <w:szCs w:val="21"/>
+          <w:highlight w:val="yellow"/>
+          <w:lang w:eastAsia="en-SG"/>
+        </w:rPr>
+        <w:t>The Scrum Master encourages the Scrum Team to improve, within the Scrum process framework, its development process and practices to make it more effective and enjoyable for the next Sprint.</w:t>
+      </w:r>
+      <w:r>
+        <w:rPr>
+          <w:rFonts w:ascii="Helvetica" w:eastAsia="Times New Roman" w:hAnsi="Helvetica" w:cs="Helvetica"/>
+          <w:color w:val="333333"/>
+          <w:sz w:val="21"/>
+          <w:szCs w:val="21"/>
+          <w:lang w:eastAsia="en-SG"/>
+        </w:rPr>
+        <w:t xml:space="preserve"> </w:t>
+      </w:r>
+      <w:r>
+        <w:rPr>
+          <w:rFonts w:ascii="Helvetica" w:eastAsia="Times New Roman" w:hAnsi="Helvetica" w:cs="Helvetica"/>
+          <w:color w:val="333333"/>
+          <w:sz w:val="21"/>
+          <w:szCs w:val="21"/>
+          <w:highlight w:val="lightGray"/>
+          <w:lang w:eastAsia="en-SG"/>
+        </w:rPr>
+        <w:t>(4.15)</w:t>
+      </w:r>
+      <w:r>
+        <w:rPr>
+          <w:rFonts w:ascii="Helvetica" w:eastAsia="Times New Roman" w:hAnsi="Helvetica" w:cs="Helvetica"/>
+          <w:color w:val="333333"/>
+          <w:sz w:val="21"/>
+          <w:szCs w:val="21"/>
+          <w:highlight w:val="lightGray"/>
+          <w:lang w:eastAsia="en-SG"/>
+        </w:rPr>
+        <w:t xml:space="preserve"> </w:t>
+      </w:r>
+      <w:r>
+        <w:rPr>
+          <w:rFonts w:ascii="Helvetica" w:eastAsia="Times New Roman" w:hAnsi="Helvetica" w:cs="Helvetica"/>
+          <w:color w:val="333333"/>
+          <w:sz w:val="21"/>
+          <w:szCs w:val="21"/>
+          <w:highlight w:val="yellow"/>
+          <w:lang w:eastAsia="en-SG"/>
+        </w:rPr>
+        <w:t>During each Sprint Retrospective, the Scrum Team plans ways to increase product quality by improving work processes or adapting the definition of "Done", if appropriate and not in conflict with product or organizational standards.</w:t>
       </w:r>
     </w:p>
     <w:p>
@@ -6309,6 +7976,28 @@
           <w:color w:val="333333"/>
           <w:sz w:val="21"/>
           <w:szCs w:val="21"/>
+          <w:highlight w:val="lightGray"/>
+          <w:lang w:eastAsia="en-SG"/>
+        </w:rPr>
+        <w:t>(8.07)</w:t>
+      </w:r>
+      <w:r>
+        <w:rPr>
+          <w:rFonts w:ascii="Helvetica" w:eastAsia="Times New Roman" w:hAnsi="Helvetica" w:cs="Helvetica"/>
+          <w:color w:val="333333"/>
+          <w:sz w:val="21"/>
+          <w:szCs w:val="21"/>
+          <w:lang w:eastAsia="en-SG"/>
+        </w:rPr>
+        <w:t xml:space="preserve"> </w:t>
+      </w:r>
+      <w:r>
+        <w:rPr>
+          <w:rFonts w:ascii="Helvetica" w:eastAsia="Times New Roman" w:hAnsi="Helvetica" w:cs="Helvetica"/>
+          <w:color w:val="333333"/>
+          <w:sz w:val="21"/>
+          <w:szCs w:val="21"/>
+          <w:highlight w:val="yellow"/>
           <w:lang w:eastAsia="en-SG"/>
         </w:rPr>
         <w:t>By the end of the Sprint Retrospective, the Scrum Team should have identified improvements that it will implement in the next Sprint. Implementing these improvements in the next Sprint is the adaptation to the inspection of the Scrum Team itself. Although improvements may be implemented at any time, the Sprint Retrospective provides a formal opportunity to focus on inspection and adaptation.</w:t>
@@ -6327,7 +8016,7 @@
           <w:lang w:eastAsia="en-SG"/>
         </w:rPr>
       </w:pPr>
-      <w:bookmarkStart w:id="16" w:name="artifacts"/>
+      <w:bookmarkStart w:id="15" w:name="artifacts"/>
       <w:r>
         <w:rPr>
           <w:rFonts w:ascii="Arial" w:eastAsia="Times New Roman" w:hAnsi="Arial" w:cs="Arial"/>
@@ -6349,7 +8038,7 @@
         </w:rPr>
         <w:t>Artifacts</w:t>
       </w:r>
-      <w:bookmarkEnd w:id="16"/>
+      <w:bookmarkEnd w:id="15"/>
       <w:proofErr w:type="spellEnd"/>
     </w:p>
     <w:p>
@@ -6454,7 +8143,7 @@
           <w:lang w:eastAsia="en-SG"/>
         </w:rPr>
       </w:pPr>
-      <w:bookmarkStart w:id="17" w:name="artifacts-productbacklog"/>
+      <w:bookmarkStart w:id="16" w:name="artifacts-productbacklog"/>
       <w:r>
         <w:rPr>
           <w:rFonts w:ascii="Arial" w:eastAsia="Times New Roman" w:hAnsi="Arial" w:cs="Arial"/>
@@ -6465,7 +8154,7 @@
         </w:rPr>
         <w:t>Product Backlog</w:t>
       </w:r>
-      <w:bookmarkEnd w:id="17"/>
+      <w:bookmarkEnd w:id="16"/>
     </w:p>
     <w:p>
       <w:pPr>
@@ -6487,7 +8176,49 @@
           <w:szCs w:val="21"/>
           <w:lang w:eastAsia="en-SG"/>
         </w:rPr>
-        <w:t>The Product Backlog is an ordered list of everything that is known to be needed in the product. It is the single source of requirements for any changes to be made to the product. The Product Owner is responsible for the Product Backlog, including its content, availability, and ordering.</w:t>
+        <w:t xml:space="preserve">(9.01) </w:t>
+      </w:r>
+      <w:r>
+        <w:rPr>
+          <w:rFonts w:ascii="Helvetica" w:eastAsia="Times New Roman" w:hAnsi="Helvetica" w:cs="Helvetica"/>
+          <w:color w:val="333333"/>
+          <w:sz w:val="21"/>
+          <w:szCs w:val="21"/>
+          <w:highlight w:val="yellow"/>
+          <w:lang w:eastAsia="en-SG"/>
+        </w:rPr>
+        <w:t>The Product Backlog is an ordered list of everything that is known to be needed in the product. It is the single source of requirements for any changes to be made to the product.</w:t>
+      </w:r>
+      <w:r>
+        <w:rPr>
+          <w:rFonts w:ascii="Helvetica" w:eastAsia="Times New Roman" w:hAnsi="Helvetica" w:cs="Helvetica"/>
+          <w:color w:val="333333"/>
+          <w:sz w:val="21"/>
+          <w:szCs w:val="21"/>
+          <w:lang w:eastAsia="en-SG"/>
+        </w:rPr>
+        <w:t xml:space="preserve"> </w:t>
+      </w:r>
+      <w:r>
+        <w:rPr>
+          <w:rFonts w:ascii="Helvetica" w:eastAsia="Times New Roman" w:hAnsi="Helvetica" w:cs="Helvetica"/>
+          <w:color w:val="333333"/>
+          <w:sz w:val="21"/>
+          <w:szCs w:val="21"/>
+          <w:lang w:eastAsia="en-SG"/>
+        </w:rPr>
+        <w:t xml:space="preserve">(1.08) </w:t>
+      </w:r>
+      <w:r>
+        <w:rPr>
+          <w:rFonts w:ascii="Helvetica" w:eastAsia="Times New Roman" w:hAnsi="Helvetica" w:cs="Helvetica"/>
+          <w:color w:val="333333"/>
+          <w:sz w:val="21"/>
+          <w:szCs w:val="21"/>
+          <w:highlight w:val="yellow"/>
+          <w:lang w:eastAsia="en-SG"/>
+        </w:rPr>
+        <w:t>The Product Owner is responsible for the Product Backlog, including its content, availability, and ordering.</w:t>
       </w:r>
     </w:p>
     <w:p>
@@ -6510,7 +8241,30 @@
           <w:szCs w:val="21"/>
           <w:lang w:eastAsia="en-SG"/>
         </w:rPr>
-        <w:t>A Product Backlog is never complete. The earliest development of it lays out the initially known and best-understood requirements. The Product Backlog evolves as the product and the environment in which it will be used evolves. The Product Backlog is dynamic; it constantly changes to identify what the product needs to be appropriate, competitive, and useful. If a product exists, its Product Backlog also exists.</w:t>
+        <w:t xml:space="preserve">(9.03) </w:t>
+      </w:r>
+      <w:r>
+        <w:rPr>
+          <w:rFonts w:ascii="Helvetica" w:eastAsia="Times New Roman" w:hAnsi="Helvetica" w:cs="Helvetica"/>
+          <w:color w:val="333333"/>
+          <w:sz w:val="21"/>
+          <w:szCs w:val="21"/>
+          <w:highlight w:val="yellow"/>
+          <w:lang w:eastAsia="en-SG"/>
+        </w:rPr>
+        <w:t xml:space="preserve">A Product Backlog is never complete. The earliest development of it lays out the initially known and best-understood requirements. The Product Backlog evolves as the product and the </w:t>
+      </w:r>
+      <w:r>
+        <w:rPr>
+          <w:rFonts w:ascii="Helvetica" w:eastAsia="Times New Roman" w:hAnsi="Helvetica" w:cs="Helvetica"/>
+          <w:color w:val="333333"/>
+          <w:sz w:val="21"/>
+          <w:szCs w:val="21"/>
+          <w:highlight w:val="yellow"/>
+          <w:lang w:eastAsia="en-SG"/>
+        </w:rPr>
+        <w:lastRenderedPageBreak/>
+        <w:t>environment in which it will be used evolves. The Product Backlog is dynamic; it constantly changes to identify what the product needs to be appropriate, competitive, and useful. If a product exists, its Product Backlog also exists.</w:t>
       </w:r>
     </w:p>
     <w:p>
@@ -6533,18 +8287,49 @@
           <w:szCs w:val="21"/>
           <w:lang w:eastAsia="en-SG"/>
         </w:rPr>
-        <w:t xml:space="preserve">The Product Backlog lists all features, functions, requirements, enhancements, and fixes that constitute the changes to be made to the product in future releases. Product Backlog items have </w:t>
-      </w:r>
-      <w:r>
-        <w:rPr>
-          <w:rFonts w:ascii="Helvetica" w:eastAsia="Times New Roman" w:hAnsi="Helvetica" w:cs="Helvetica"/>
-          <w:color w:val="333333"/>
-          <w:sz w:val="21"/>
-          <w:szCs w:val="21"/>
-          <w:lang w:eastAsia="en-SG"/>
-        </w:rPr>
-        <w:lastRenderedPageBreak/>
-        <w:t>the attributes of a description, order, estimate, and value. Product Backlog items often include test descriptions that will prove its completeness when "Done".</w:t>
+        <w:t xml:space="preserve">(9.02) </w:t>
+      </w:r>
+      <w:r>
+        <w:rPr>
+          <w:rFonts w:ascii="Helvetica" w:eastAsia="Times New Roman" w:hAnsi="Helvetica" w:cs="Helvetica"/>
+          <w:color w:val="333333"/>
+          <w:sz w:val="21"/>
+          <w:szCs w:val="21"/>
+          <w:highlight w:val="yellow"/>
+          <w:lang w:eastAsia="en-SG"/>
+        </w:rPr>
+        <w:t>The Product Backlog lists all features, functions, requirements, enhancements, and fixes that constitute the changes to be made to the product in future releases.</w:t>
+      </w:r>
+      <w:r>
+        <w:rPr>
+          <w:rFonts w:ascii="Helvetica" w:eastAsia="Times New Roman" w:hAnsi="Helvetica" w:cs="Helvetica"/>
+          <w:color w:val="333333"/>
+          <w:sz w:val="21"/>
+          <w:szCs w:val="21"/>
+          <w:lang w:eastAsia="en-SG"/>
+        </w:rPr>
+        <w:t xml:space="preserve"> </w:t>
+      </w:r>
+      <w:r>
+        <w:rPr>
+          <w:rFonts w:ascii="Helvetica" w:eastAsia="Times New Roman" w:hAnsi="Helvetica" w:cs="Helvetica"/>
+          <w:color w:val="333333"/>
+          <w:sz w:val="21"/>
+          <w:szCs w:val="21"/>
+          <w:lang w:eastAsia="en-SG"/>
+        </w:rPr>
+        <w:t xml:space="preserve">(9.06-9.1) </w:t>
+      </w:r>
+      <w:r>
+        <w:rPr>
+          <w:rFonts w:ascii="Helvetica" w:eastAsia="Times New Roman" w:hAnsi="Helvetica" w:cs="Helvetica"/>
+          <w:color w:val="333333"/>
+          <w:sz w:val="21"/>
+          <w:szCs w:val="21"/>
+          <w:highlight w:val="yellow"/>
+          <w:lang w:eastAsia="en-SG"/>
+        </w:rPr>
+        <w:t>Product Backlog items have the attributes of a description, order, estimate, and value. Product Backlog items often include test descriptions that will prove its completeness when "Done".</w:t>
       </w:r>
     </w:p>
     <w:p>
@@ -6567,6 +8352,17 @@
           <w:szCs w:val="21"/>
           <w:lang w:eastAsia="en-SG"/>
         </w:rPr>
+        <w:t xml:space="preserve">(9.16) </w:t>
+      </w:r>
+      <w:r>
+        <w:rPr>
+          <w:rFonts w:ascii="Helvetica" w:eastAsia="Times New Roman" w:hAnsi="Helvetica" w:cs="Helvetica"/>
+          <w:color w:val="333333"/>
+          <w:sz w:val="21"/>
+          <w:szCs w:val="21"/>
+          <w:highlight w:val="yellow"/>
+          <w:lang w:eastAsia="en-SG"/>
+        </w:rPr>
         <w:t xml:space="preserve">As a product is used and gains value, and the marketplace provides feedback, the Product Backlog becomes a larger and more exhaustive list. Requirements never stop changing, so a Product Backlog is a living </w:t>
       </w:r>
       <w:proofErr w:type="spellStart"/>
@@ -6576,6 +8372,7 @@
           <w:color w:val="333333"/>
           <w:sz w:val="21"/>
           <w:szCs w:val="21"/>
+          <w:highlight w:val="yellow"/>
           <w:lang w:eastAsia="en-SG"/>
         </w:rPr>
         <w:t>artifact</w:t>
@@ -6587,9 +8384,41 @@
           <w:color w:val="333333"/>
           <w:sz w:val="21"/>
           <w:szCs w:val="21"/>
-          <w:lang w:eastAsia="en-SG"/>
-        </w:rPr>
-        <w:t>. Changes in business requirements, market conditions, or technology may cause changes in the Product Backlog.</w:t>
+          <w:highlight w:val="yellow"/>
+          <w:lang w:eastAsia="en-SG"/>
+        </w:rPr>
+        <w:t>.</w:t>
+      </w:r>
+      <w:r>
+        <w:rPr>
+          <w:rFonts w:ascii="Helvetica" w:eastAsia="Times New Roman" w:hAnsi="Helvetica" w:cs="Helvetica"/>
+          <w:color w:val="333333"/>
+          <w:sz w:val="21"/>
+          <w:szCs w:val="21"/>
+          <w:lang w:eastAsia="en-SG"/>
+        </w:rPr>
+        <w:t xml:space="preserve"> </w:t>
+      </w:r>
+      <w:r>
+        <w:rPr>
+          <w:rFonts w:ascii="Helvetica" w:eastAsia="Times New Roman" w:hAnsi="Helvetica" w:cs="Helvetica"/>
+          <w:color w:val="333333"/>
+          <w:sz w:val="21"/>
+          <w:szCs w:val="21"/>
+          <w:lang w:eastAsia="en-SG"/>
+        </w:rPr>
+        <w:t xml:space="preserve">(9.17) </w:t>
+      </w:r>
+      <w:r>
+        <w:rPr>
+          <w:rFonts w:ascii="Helvetica" w:eastAsia="Times New Roman" w:hAnsi="Helvetica" w:cs="Helvetica"/>
+          <w:color w:val="333333"/>
+          <w:sz w:val="21"/>
+          <w:szCs w:val="21"/>
+          <w:highlight w:val="yellow"/>
+          <w:lang w:eastAsia="en-SG"/>
+        </w:rPr>
+        <w:t>Changes in business requirements, market conditions, or technology may cause changes in the Product Backlog.</w:t>
       </w:r>
     </w:p>
     <w:p>
@@ -6612,7 +8441,80 @@
           <w:szCs w:val="21"/>
           <w:lang w:eastAsia="en-SG"/>
         </w:rPr>
-        <w:t>Multiple Scrum Teams often work together on the same product. One Product Backlog is used to describe the upcoming work on the product. A Product Backlog attribute that groups items may then be employed.</w:t>
+        <w:t xml:space="preserve">(9.05) </w:t>
+      </w:r>
+      <w:r>
+        <w:rPr>
+          <w:rFonts w:ascii="Helvetica" w:eastAsia="Times New Roman" w:hAnsi="Helvetica" w:cs="Helvetica"/>
+          <w:color w:val="333333"/>
+          <w:sz w:val="21"/>
+          <w:szCs w:val="21"/>
+          <w:highlight w:val="yellow"/>
+          <w:lang w:eastAsia="en-SG"/>
+        </w:rPr>
+        <w:t>Multiple Scrum Teams often work together on the same product.</w:t>
+      </w:r>
+      <w:r>
+        <w:rPr>
+          <w:rFonts w:ascii="Helvetica" w:eastAsia="Times New Roman" w:hAnsi="Helvetica" w:cs="Helvetica"/>
+          <w:color w:val="333333"/>
+          <w:sz w:val="21"/>
+          <w:szCs w:val="21"/>
+          <w:lang w:eastAsia="en-SG"/>
+        </w:rPr>
+        <w:t xml:space="preserve"> </w:t>
+      </w:r>
+      <w:r>
+        <w:rPr>
+          <w:rFonts w:ascii="Helvetica" w:eastAsia="Times New Roman" w:hAnsi="Helvetica" w:cs="Helvetica"/>
+          <w:color w:val="333333"/>
+          <w:sz w:val="21"/>
+          <w:szCs w:val="21"/>
+          <w:lang w:eastAsia="en-SG"/>
+        </w:rPr>
+        <w:t xml:space="preserve">(9.04) </w:t>
+      </w:r>
+      <w:r>
+        <w:rPr>
+          <w:rFonts w:ascii="Helvetica" w:eastAsia="Times New Roman" w:hAnsi="Helvetica" w:cs="Helvetica"/>
+          <w:color w:val="333333"/>
+          <w:sz w:val="21"/>
+          <w:szCs w:val="21"/>
+          <w:highlight w:val="yellow"/>
+          <w:lang w:eastAsia="en-SG"/>
+        </w:rPr>
+        <w:t>One Product Backlog is used to describe the upcoming work on the product.</w:t>
+      </w:r>
+      <w:r>
+        <w:rPr>
+          <w:rFonts w:ascii="Helvetica" w:eastAsia="Times New Roman" w:hAnsi="Helvetica" w:cs="Helvetica"/>
+          <w:color w:val="333333"/>
+          <w:sz w:val="21"/>
+          <w:szCs w:val="21"/>
+          <w:lang w:eastAsia="en-SG"/>
+        </w:rPr>
+        <w:t xml:space="preserve"> </w:t>
+      </w:r>
+      <w:r>
+        <w:rPr>
+          <w:rFonts w:ascii="Helvetica" w:eastAsia="Times New Roman" w:hAnsi="Helvetica" w:cs="Helvetica"/>
+          <w:color w:val="333333"/>
+          <w:sz w:val="21"/>
+          <w:szCs w:val="21"/>
+          <w:lang w:eastAsia="en-SG"/>
+        </w:rPr>
+        <w:t xml:space="preserve">(9.05) </w:t>
+      </w:r>
+      <w:r>
+        <w:rPr>
+          <w:rFonts w:ascii="Helvetica" w:eastAsia="Times New Roman" w:hAnsi="Helvetica" w:cs="Helvetica"/>
+          <w:color w:val="333333"/>
+          <w:sz w:val="21"/>
+          <w:szCs w:val="21"/>
+          <w:highlight w:val="yellow"/>
+          <w:lang w:eastAsia="en-SG"/>
+        </w:rPr>
+        <w:t>A Product Backlog attribute that groups items may then be employed.</w:t>
       </w:r>
     </w:p>
     <w:p>
@@ -6635,61 +8537,162 @@
           <w:szCs w:val="21"/>
           <w:lang w:eastAsia="en-SG"/>
         </w:rPr>
-        <w:t xml:space="preserve">Product Backlog refinement is the act of adding detail, estimates, and order to items in the Product Backlog. </w:t>
-      </w:r>
-      <w:r>
-        <w:rPr>
-          <w:rFonts w:ascii="Helvetica" w:eastAsia="Times New Roman" w:hAnsi="Helvetica" w:cs="Helvetica"/>
-          <w:color w:val="333333"/>
-          <w:sz w:val="21"/>
-          <w:szCs w:val="21"/>
-          <w:lang w:eastAsia="en-SG"/>
-        </w:rPr>
-        <w:t>(</w:t>
-      </w:r>
-      <w:proofErr w:type="gramStart"/>
-      <w:r>
-        <w:rPr>
-          <w:rFonts w:ascii="Helvetica" w:eastAsia="Times New Roman" w:hAnsi="Helvetica" w:cs="Helvetica"/>
-          <w:color w:val="333333"/>
-          <w:sz w:val="21"/>
-          <w:szCs w:val="21"/>
-          <w:lang w:eastAsia="en-SG"/>
-        </w:rPr>
-        <w:t>2.09)</w:t>
-      </w:r>
-      <w:r>
-        <w:rPr>
-          <w:rFonts w:ascii="Helvetica" w:eastAsia="Times New Roman" w:hAnsi="Helvetica" w:cs="Helvetica"/>
-          <w:color w:val="333333"/>
-          <w:sz w:val="21"/>
-          <w:szCs w:val="21"/>
-          <w:highlight w:val="yellow"/>
-          <w:lang w:eastAsia="en-SG"/>
-        </w:rPr>
-        <w:t>This</w:t>
-      </w:r>
-      <w:proofErr w:type="gramEnd"/>
-      <w:r>
-        <w:rPr>
-          <w:rFonts w:ascii="Helvetica" w:eastAsia="Times New Roman" w:hAnsi="Helvetica" w:cs="Helvetica"/>
-          <w:color w:val="333333"/>
-          <w:sz w:val="21"/>
-          <w:szCs w:val="21"/>
-          <w:highlight w:val="yellow"/>
-          <w:lang w:eastAsia="en-SG"/>
-        </w:rPr>
-        <w:t xml:space="preserve"> is an ongoing process in which the Product Owner and the Development Team collaborate on the details of Product Backlog items.</w:t>
-      </w:r>
-      <w:r>
-        <w:rPr>
-          <w:rFonts w:ascii="Helvetica" w:eastAsia="Times New Roman" w:hAnsi="Helvetica" w:cs="Helvetica"/>
-          <w:color w:val="333333"/>
-          <w:sz w:val="21"/>
-          <w:szCs w:val="21"/>
-          <w:lang w:eastAsia="en-SG"/>
-        </w:rPr>
-        <w:t xml:space="preserve"> During Product Backlog refinement, items are reviewed and revised. The Scrum Team decides how and when refinement is done. Refinement usually consumes no more than 10% of the capacity of the Development Team. </w:t>
+        <w:t xml:space="preserve">(9.11) </w:t>
+      </w:r>
+      <w:r>
+        <w:rPr>
+          <w:rFonts w:ascii="Helvetica" w:eastAsia="Times New Roman" w:hAnsi="Helvetica" w:cs="Helvetica"/>
+          <w:color w:val="333333"/>
+          <w:sz w:val="21"/>
+          <w:szCs w:val="21"/>
+          <w:highlight w:val="yellow"/>
+          <w:lang w:eastAsia="en-SG"/>
+        </w:rPr>
+        <w:t>Product Backlog refinement is the act of adding detail, estimates, and order to items in the Product Backlog.</w:t>
+      </w:r>
+      <w:r>
+        <w:rPr>
+          <w:rFonts w:ascii="Helvetica" w:eastAsia="Times New Roman" w:hAnsi="Helvetica" w:cs="Helvetica"/>
+          <w:color w:val="333333"/>
+          <w:sz w:val="21"/>
+          <w:szCs w:val="21"/>
+          <w:lang w:eastAsia="en-SG"/>
+        </w:rPr>
+        <w:t xml:space="preserve"> </w:t>
+      </w:r>
+      <w:r>
+        <w:rPr>
+          <w:rFonts w:ascii="Helvetica" w:eastAsia="Times New Roman" w:hAnsi="Helvetica" w:cs="Helvetica"/>
+          <w:color w:val="333333"/>
+          <w:sz w:val="21"/>
+          <w:szCs w:val="21"/>
+          <w:lang w:eastAsia="en-SG"/>
+        </w:rPr>
+        <w:t>(2.09)</w:t>
+      </w:r>
+      <w:r>
+        <w:rPr>
+          <w:rFonts w:ascii="Helvetica" w:eastAsia="Times New Roman" w:hAnsi="Helvetica" w:cs="Helvetica"/>
+          <w:color w:val="333333"/>
+          <w:sz w:val="21"/>
+          <w:szCs w:val="21"/>
+          <w:lang w:eastAsia="en-SG"/>
+        </w:rPr>
+        <w:t xml:space="preserve"> </w:t>
+      </w:r>
+      <w:r>
+        <w:rPr>
+          <w:rFonts w:ascii="Helvetica" w:eastAsia="Times New Roman" w:hAnsi="Helvetica" w:cs="Helvetica"/>
+          <w:color w:val="333333"/>
+          <w:sz w:val="21"/>
+          <w:szCs w:val="21"/>
+          <w:highlight w:val="yellow"/>
+          <w:lang w:eastAsia="en-SG"/>
+        </w:rPr>
+        <w:t>This is an ongoing process in which the Product Owner and the Development Team collaborate on the details of Product Backlog items.</w:t>
+      </w:r>
+      <w:r>
+        <w:rPr>
+          <w:rFonts w:ascii="Helvetica" w:eastAsia="Times New Roman" w:hAnsi="Helvetica" w:cs="Helvetica"/>
+          <w:color w:val="333333"/>
+          <w:sz w:val="21"/>
+          <w:szCs w:val="21"/>
+          <w:lang w:eastAsia="en-SG"/>
+        </w:rPr>
+        <w:t xml:space="preserve"> </w:t>
+      </w:r>
+      <w:r>
+        <w:rPr>
+          <w:rFonts w:ascii="Helvetica" w:eastAsia="Times New Roman" w:hAnsi="Helvetica" w:cs="Helvetica"/>
+          <w:color w:val="333333"/>
+          <w:sz w:val="21"/>
+          <w:szCs w:val="21"/>
+          <w:lang w:eastAsia="en-SG"/>
+        </w:rPr>
+        <w:t xml:space="preserve">(9.14) </w:t>
+      </w:r>
+      <w:r>
+        <w:rPr>
+          <w:rFonts w:ascii="Helvetica" w:eastAsia="Times New Roman" w:hAnsi="Helvetica" w:cs="Helvetica"/>
+          <w:color w:val="333333"/>
+          <w:sz w:val="21"/>
+          <w:szCs w:val="21"/>
+          <w:highlight w:val="yellow"/>
+          <w:lang w:eastAsia="en-SG"/>
+        </w:rPr>
+        <w:t>During Product Backlog refinement, items are reviewed and revised.</w:t>
+      </w:r>
+      <w:r>
+        <w:rPr>
+          <w:rFonts w:ascii="Helvetica" w:eastAsia="Times New Roman" w:hAnsi="Helvetica" w:cs="Helvetica"/>
+          <w:color w:val="333333"/>
+          <w:sz w:val="21"/>
+          <w:szCs w:val="21"/>
+          <w:lang w:eastAsia="en-SG"/>
+        </w:rPr>
+        <w:t xml:space="preserve"> </w:t>
+      </w:r>
+      <w:r>
+        <w:rPr>
+          <w:rFonts w:ascii="Helvetica" w:eastAsia="Times New Roman" w:hAnsi="Helvetica" w:cs="Helvetica"/>
+          <w:color w:val="333333"/>
+          <w:sz w:val="21"/>
+          <w:szCs w:val="21"/>
+          <w:lang w:eastAsia="en-SG"/>
+        </w:rPr>
+        <w:t xml:space="preserve">(9.11) </w:t>
+      </w:r>
+      <w:r>
+        <w:rPr>
+          <w:rFonts w:ascii="Helvetica" w:eastAsia="Times New Roman" w:hAnsi="Helvetica" w:cs="Helvetica"/>
+          <w:color w:val="333333"/>
+          <w:sz w:val="21"/>
+          <w:szCs w:val="21"/>
+          <w:highlight w:val="yellow"/>
+          <w:lang w:eastAsia="en-SG"/>
+        </w:rPr>
+        <w:t>The Scrum Team decides how and when refinement is done.</w:t>
+      </w:r>
+      <w:r>
+        <w:rPr>
+          <w:rFonts w:ascii="Helvetica" w:eastAsia="Times New Roman" w:hAnsi="Helvetica" w:cs="Helvetica"/>
+          <w:color w:val="333333"/>
+          <w:sz w:val="21"/>
+          <w:szCs w:val="21"/>
+          <w:lang w:eastAsia="en-SG"/>
+        </w:rPr>
+        <w:t xml:space="preserve"> </w:t>
+      </w:r>
+      <w:r>
+        <w:rPr>
+          <w:rFonts w:ascii="Helvetica" w:eastAsia="Times New Roman" w:hAnsi="Helvetica" w:cs="Helvetica"/>
+          <w:color w:val="333333"/>
+          <w:sz w:val="21"/>
+          <w:szCs w:val="21"/>
+          <w:lang w:eastAsia="en-SG"/>
+        </w:rPr>
+        <w:t xml:space="preserve">(9.12) </w:t>
+      </w:r>
+      <w:r>
+        <w:rPr>
+          <w:rFonts w:ascii="Helvetica" w:eastAsia="Times New Roman" w:hAnsi="Helvetica" w:cs="Helvetica"/>
+          <w:color w:val="333333"/>
+          <w:sz w:val="21"/>
+          <w:szCs w:val="21"/>
+          <w:highlight w:val="yellow"/>
+          <w:lang w:eastAsia="en-SG"/>
+        </w:rPr>
+        <w:t>Refinement usually consumes no more than 10% of the capacity of the Development Team.</w:t>
+      </w:r>
+      <w:r>
+        <w:rPr>
+          <w:rFonts w:ascii="Helvetica" w:eastAsia="Times New Roman" w:hAnsi="Helvetica" w:cs="Helvetica"/>
+          <w:color w:val="333333"/>
+          <w:sz w:val="21"/>
+          <w:szCs w:val="21"/>
+          <w:lang w:eastAsia="en-SG"/>
+        </w:rPr>
+        <w:t xml:space="preserve"> </w:t>
       </w:r>
       <w:r>
         <w:rPr>
@@ -6723,7 +8726,100 @@
           <w:szCs w:val="21"/>
           <w:lang w:eastAsia="en-SG"/>
         </w:rPr>
-        <w:t>Higher ordered Product Backlog items are usually clearer and more detailed than lower ordered ones. More precise estimates are made based on the greater clarity and increased detail; the lower the order, the less detail. Product Backlog items that will occupy the Development Team for the upcoming Sprint are refined so that any one item can reasonably be "Done" within the Sprint time-box. Product Backlog items that can be "Done" by the Development Team within one Sprint are deemed "Ready" for selection in a Sprint Planning. Product Backlog items usually acquire this degree of transparency through the above described refining activities.</w:t>
+        <w:t xml:space="preserve">(9.18) </w:t>
+      </w:r>
+      <w:r>
+        <w:rPr>
+          <w:rFonts w:ascii="Helvetica" w:eastAsia="Times New Roman" w:hAnsi="Helvetica" w:cs="Helvetica"/>
+          <w:color w:val="333333"/>
+          <w:sz w:val="21"/>
+          <w:szCs w:val="21"/>
+          <w:highlight w:val="yellow"/>
+          <w:lang w:eastAsia="en-SG"/>
+        </w:rPr>
+        <w:t>Higher ordered Product Backlog items are usually clearer and more detailed than lower ordered ones. More precise estimates are made based on the greater clarity and increased detail; the lower the order, the less detail.</w:t>
+      </w:r>
+      <w:r>
+        <w:rPr>
+          <w:rFonts w:ascii="Helvetica" w:eastAsia="Times New Roman" w:hAnsi="Helvetica" w:cs="Helvetica"/>
+          <w:color w:val="333333"/>
+          <w:sz w:val="21"/>
+          <w:szCs w:val="21"/>
+          <w:lang w:eastAsia="en-SG"/>
+        </w:rPr>
+        <w:t xml:space="preserve"> </w:t>
+      </w:r>
+      <w:r>
+        <w:rPr>
+          <w:rFonts w:ascii="Helvetica" w:eastAsia="Times New Roman" w:hAnsi="Helvetica" w:cs="Helvetica"/>
+          <w:color w:val="333333"/>
+          <w:sz w:val="21"/>
+          <w:szCs w:val="21"/>
+          <w:lang w:eastAsia="en-SG"/>
+        </w:rPr>
+        <w:t xml:space="preserve">(9.09) </w:t>
+      </w:r>
+      <w:r>
+        <w:rPr>
+          <w:rFonts w:ascii="Helvetica" w:eastAsia="Times New Roman" w:hAnsi="Helvetica" w:cs="Helvetica"/>
+          <w:color w:val="333333"/>
+          <w:sz w:val="21"/>
+          <w:szCs w:val="21"/>
+          <w:highlight w:val="yellow"/>
+          <w:lang w:eastAsia="en-SG"/>
+        </w:rPr>
+        <w:t>Product Backlog items that will occupy the Development Team for the upcoming Sprint are refined so that any one item can reasonably be "Done" within the Sprint time-box.</w:t>
+      </w:r>
+      <w:r>
+        <w:rPr>
+          <w:rFonts w:ascii="Helvetica" w:eastAsia="Times New Roman" w:hAnsi="Helvetica" w:cs="Helvetica"/>
+          <w:color w:val="333333"/>
+          <w:sz w:val="21"/>
+          <w:szCs w:val="21"/>
+          <w:lang w:eastAsia="en-SG"/>
+        </w:rPr>
+        <w:t xml:space="preserve"> </w:t>
+      </w:r>
+      <w:r>
+        <w:rPr>
+          <w:rFonts w:ascii="Helvetica" w:eastAsia="Times New Roman" w:hAnsi="Helvetica" w:cs="Helvetica"/>
+          <w:color w:val="333333"/>
+          <w:sz w:val="21"/>
+          <w:szCs w:val="21"/>
+          <w:lang w:eastAsia="en-SG"/>
+        </w:rPr>
+        <w:t>(9.1</w:t>
+      </w:r>
+      <w:r>
+        <w:rPr>
+          <w:rFonts w:ascii="Helvetica" w:eastAsia="Times New Roman" w:hAnsi="Helvetica" w:cs="Helvetica"/>
+          <w:color w:val="333333"/>
+          <w:sz w:val="21"/>
+          <w:szCs w:val="21"/>
+          <w:lang w:eastAsia="en-SG"/>
+        </w:rPr>
+        <w:t>5</w:t>
+      </w:r>
+      <w:r>
+        <w:rPr>
+          <w:rFonts w:ascii="Helvetica" w:eastAsia="Times New Roman" w:hAnsi="Helvetica" w:cs="Helvetica"/>
+          <w:color w:val="333333"/>
+          <w:sz w:val="21"/>
+          <w:szCs w:val="21"/>
+          <w:lang w:eastAsia="en-SG"/>
+        </w:rPr>
+        <w:t xml:space="preserve">) </w:t>
+      </w:r>
+      <w:r>
+        <w:rPr>
+          <w:rFonts w:ascii="Helvetica" w:eastAsia="Times New Roman" w:hAnsi="Helvetica" w:cs="Helvetica"/>
+          <w:color w:val="333333"/>
+          <w:sz w:val="21"/>
+          <w:szCs w:val="21"/>
+          <w:highlight w:val="yellow"/>
+          <w:lang w:eastAsia="en-SG"/>
+        </w:rPr>
+        <w:t>Product Backlog items that can be "Done" by the Development Team within one Sprint are deemed "Ready" for selection in a Sprint Planning. Product Backlog items usually acquire this degree of transparency through the above described refining activities.</w:t>
       </w:r>
     </w:p>
     <w:p>
@@ -6747,52 +8843,82 @@
           <w:highlight w:val="lightGray"/>
           <w:lang w:eastAsia="en-SG"/>
         </w:rPr>
-        <w:t>(</w:t>
-      </w:r>
-      <w:proofErr w:type="gramStart"/>
-      <w:r>
-        <w:rPr>
-          <w:rFonts w:ascii="Helvetica" w:eastAsia="Times New Roman" w:hAnsi="Helvetica" w:cs="Helvetica"/>
-          <w:color w:val="333333"/>
-          <w:sz w:val="21"/>
-          <w:szCs w:val="21"/>
-          <w:highlight w:val="lightGray"/>
-          <w:lang w:eastAsia="en-SG"/>
-        </w:rPr>
-        <w:t>2.07)</w:t>
-      </w:r>
-      <w:r>
-        <w:rPr>
-          <w:rFonts w:ascii="Helvetica" w:eastAsia="Times New Roman" w:hAnsi="Helvetica" w:cs="Helvetica"/>
-          <w:color w:val="333333"/>
-          <w:sz w:val="21"/>
-          <w:szCs w:val="21"/>
-          <w:highlight w:val="yellow"/>
-          <w:lang w:eastAsia="en-SG"/>
-        </w:rPr>
-        <w:t>The</w:t>
-      </w:r>
-      <w:proofErr w:type="gramEnd"/>
-      <w:r>
-        <w:rPr>
-          <w:rFonts w:ascii="Helvetica" w:eastAsia="Times New Roman" w:hAnsi="Helvetica" w:cs="Helvetica"/>
-          <w:color w:val="333333"/>
-          <w:sz w:val="21"/>
-          <w:szCs w:val="21"/>
-          <w:highlight w:val="yellow"/>
-          <w:lang w:eastAsia="en-SG"/>
-        </w:rPr>
-        <w:t xml:space="preserve"> Development Team is responsible for all estimates.</w:t>
-      </w:r>
-      <w:r>
-        <w:rPr>
-          <w:rFonts w:ascii="Helvetica" w:eastAsia="Times New Roman" w:hAnsi="Helvetica" w:cs="Helvetica"/>
-          <w:color w:val="333333"/>
-          <w:sz w:val="21"/>
-          <w:szCs w:val="21"/>
-          <w:lang w:eastAsia="en-SG"/>
-        </w:rPr>
-        <w:t xml:space="preserve"> The Product Owner may influence the Development Team by helping it understand and select trade-offs, but the people who will perform the work make the final estimate.</w:t>
+        <w:t>(2.07</w:t>
+      </w:r>
+      <w:r>
+        <w:rPr>
+          <w:rFonts w:ascii="Helvetica" w:eastAsia="Times New Roman" w:hAnsi="Helvetica" w:cs="Helvetica"/>
+          <w:color w:val="333333"/>
+          <w:sz w:val="21"/>
+          <w:szCs w:val="21"/>
+          <w:highlight w:val="lightGray"/>
+          <w:lang w:eastAsia="en-SG"/>
+        </w:rPr>
+        <w:t>, 9.14</w:t>
+      </w:r>
+      <w:r>
+        <w:rPr>
+          <w:rFonts w:ascii="Helvetica" w:eastAsia="Times New Roman" w:hAnsi="Helvetica" w:cs="Helvetica"/>
+          <w:color w:val="333333"/>
+          <w:sz w:val="21"/>
+          <w:szCs w:val="21"/>
+          <w:highlight w:val="lightGray"/>
+          <w:lang w:eastAsia="en-SG"/>
+        </w:rPr>
+        <w:t>)</w:t>
+      </w:r>
+      <w:r>
+        <w:rPr>
+          <w:rFonts w:ascii="Helvetica" w:eastAsia="Times New Roman" w:hAnsi="Helvetica" w:cs="Helvetica"/>
+          <w:color w:val="333333"/>
+          <w:sz w:val="21"/>
+          <w:szCs w:val="21"/>
+          <w:highlight w:val="lightGray"/>
+          <w:lang w:eastAsia="en-SG"/>
+        </w:rPr>
+        <w:t xml:space="preserve"> </w:t>
+      </w:r>
+      <w:r>
+        <w:rPr>
+          <w:rFonts w:ascii="Helvetica" w:eastAsia="Times New Roman" w:hAnsi="Helvetica" w:cs="Helvetica"/>
+          <w:color w:val="333333"/>
+          <w:sz w:val="21"/>
+          <w:szCs w:val="21"/>
+          <w:highlight w:val="yellow"/>
+          <w:lang w:eastAsia="en-SG"/>
+        </w:rPr>
+        <w:t>The Development Team is responsible for all estimates.</w:t>
+      </w:r>
+      <w:r>
+        <w:rPr>
+          <w:rFonts w:ascii="Helvetica" w:eastAsia="Times New Roman" w:hAnsi="Helvetica" w:cs="Helvetica"/>
+          <w:color w:val="333333"/>
+          <w:sz w:val="21"/>
+          <w:szCs w:val="21"/>
+          <w:lang w:eastAsia="en-SG"/>
+        </w:rPr>
+        <w:t xml:space="preserve"> </w:t>
+      </w:r>
+      <w:r>
+        <w:rPr>
+          <w:rFonts w:ascii="Helvetica" w:eastAsia="Times New Roman" w:hAnsi="Helvetica" w:cs="Helvetica"/>
+          <w:color w:val="333333"/>
+          <w:sz w:val="21"/>
+          <w:szCs w:val="21"/>
+          <w:lang w:eastAsia="en-SG"/>
+        </w:rPr>
+        <w:t xml:space="preserve">(9.15) </w:t>
+      </w:r>
+      <w:r>
+        <w:rPr>
+          <w:rFonts w:ascii="Helvetica" w:eastAsia="Times New Roman" w:hAnsi="Helvetica" w:cs="Helvetica"/>
+          <w:color w:val="333333"/>
+          <w:sz w:val="21"/>
+          <w:szCs w:val="21"/>
+          <w:highlight w:val="yellow"/>
+          <w:lang w:eastAsia="en-SG"/>
+        </w:rPr>
+        <w:t>The Product Owner may influence the Development Team by helping it understand and select trade-offs, but the people who will perform the work make the final estimate.</w:t>
       </w:r>
     </w:p>
     <w:p>
@@ -6839,6 +8965,17 @@
           <w:szCs w:val="21"/>
           <w:lang w:eastAsia="en-SG"/>
         </w:rPr>
+        <w:t xml:space="preserve">(9.19) </w:t>
+      </w:r>
+      <w:r>
+        <w:rPr>
+          <w:rFonts w:ascii="Helvetica" w:eastAsia="Times New Roman" w:hAnsi="Helvetica" w:cs="Helvetica"/>
+          <w:color w:val="333333"/>
+          <w:sz w:val="21"/>
+          <w:szCs w:val="21"/>
+          <w:highlight w:val="yellow"/>
+          <w:lang w:eastAsia="en-SG"/>
+        </w:rPr>
         <w:t>At any point in time, the total work remaining to reach a goal can be summed. The Product Owner tracks this total work remaining at least every Sprint Review.</w:t>
       </w:r>
       <w:r>
@@ -6849,41 +8986,50 @@
           <w:szCs w:val="21"/>
           <w:lang w:eastAsia="en-SG"/>
         </w:rPr>
-        <w:t xml:space="preserve"> (</w:t>
-      </w:r>
-      <w:proofErr w:type="gramStart"/>
-      <w:r>
-        <w:rPr>
-          <w:rFonts w:ascii="Helvetica" w:eastAsia="Times New Roman" w:hAnsi="Helvetica" w:cs="Helvetica"/>
-          <w:color w:val="333333"/>
-          <w:sz w:val="21"/>
-          <w:szCs w:val="21"/>
-          <w:lang w:eastAsia="en-SG"/>
-        </w:rPr>
-        <w:t>1.13)</w:t>
-      </w:r>
-      <w:r>
-        <w:rPr>
-          <w:rFonts w:ascii="Helvetica" w:eastAsia="Times New Roman" w:hAnsi="Helvetica" w:cs="Helvetica"/>
-          <w:color w:val="333333"/>
-          <w:sz w:val="21"/>
-          <w:szCs w:val="21"/>
-          <w:highlight w:val="yellow"/>
-          <w:lang w:eastAsia="en-SG"/>
-        </w:rPr>
-        <w:t>The</w:t>
-      </w:r>
-      <w:proofErr w:type="gramEnd"/>
-      <w:r>
-        <w:rPr>
-          <w:rFonts w:ascii="Helvetica" w:eastAsia="Times New Roman" w:hAnsi="Helvetica" w:cs="Helvetica"/>
-          <w:color w:val="333333"/>
-          <w:sz w:val="21"/>
-          <w:szCs w:val="21"/>
-          <w:highlight w:val="yellow"/>
-          <w:lang w:eastAsia="en-SG"/>
-        </w:rPr>
-        <w:t xml:space="preserve"> Product Owner compares this amount with work remaining at previous Sprint Reviews to assess progress toward completing projected work by the desired time for the goal. This information is made transparent to all stakeholders.</w:t>
+        <w:t xml:space="preserve"> (1.13)</w:t>
+      </w:r>
+      <w:r>
+        <w:rPr>
+          <w:rFonts w:ascii="Helvetica" w:eastAsia="Times New Roman" w:hAnsi="Helvetica" w:cs="Helvetica"/>
+          <w:color w:val="333333"/>
+          <w:sz w:val="21"/>
+          <w:szCs w:val="21"/>
+          <w:lang w:eastAsia="en-SG"/>
+        </w:rPr>
+        <w:t xml:space="preserve"> </w:t>
+      </w:r>
+      <w:r>
+        <w:rPr>
+          <w:rFonts w:ascii="Helvetica" w:eastAsia="Times New Roman" w:hAnsi="Helvetica" w:cs="Helvetica"/>
+          <w:color w:val="333333"/>
+          <w:sz w:val="21"/>
+          <w:szCs w:val="21"/>
+          <w:highlight w:val="yellow"/>
+          <w:lang w:eastAsia="en-SG"/>
+        </w:rPr>
+        <w:t xml:space="preserve">The Product Owner compares this amount with work remaining at previous Sprint Reviews to assess progress toward completing projected work by the desired time for the goal. </w:t>
+      </w:r>
+      <w:r>
+        <w:rPr>
+          <w:rFonts w:ascii="Helvetica" w:eastAsia="Times New Roman" w:hAnsi="Helvetica" w:cs="Helvetica"/>
+          <w:color w:val="333333"/>
+          <w:sz w:val="21"/>
+          <w:szCs w:val="21"/>
+          <w:highlight w:val="yellow"/>
+          <w:lang w:eastAsia="en-SG"/>
+        </w:rPr>
+        <w:t xml:space="preserve">(9.08) </w:t>
+      </w:r>
+      <w:r>
+        <w:rPr>
+          <w:rFonts w:ascii="Helvetica" w:eastAsia="Times New Roman" w:hAnsi="Helvetica" w:cs="Helvetica"/>
+          <w:color w:val="333333"/>
+          <w:sz w:val="21"/>
+          <w:szCs w:val="21"/>
+          <w:highlight w:val="yellow"/>
+          <w:lang w:eastAsia="en-SG"/>
+        </w:rPr>
+        <w:t>This information is made transparent to all stakeholders.</w:t>
       </w:r>
     </w:p>
     <w:p>
@@ -6906,7 +9052,28 @@
           <w:szCs w:val="21"/>
           <w:lang w:eastAsia="en-SG"/>
         </w:rPr>
-        <w:t>Various projective practices upon trending have been used to forecast progress, like burn-downs, burn-ups, or cumulative flows. These have proven useful. However, these do not replace the importance of empiricism. In complex environments, what will happen is unknown. Only what has already happened may be used for forward-looking decision-making.</w:t>
+        <w:t xml:space="preserve">(9.19) </w:t>
+      </w:r>
+      <w:r>
+        <w:rPr>
+          <w:rFonts w:ascii="Helvetica" w:eastAsia="Times New Roman" w:hAnsi="Helvetica" w:cs="Helvetica"/>
+          <w:color w:val="333333"/>
+          <w:sz w:val="21"/>
+          <w:szCs w:val="21"/>
+          <w:highlight w:val="yellow"/>
+          <w:lang w:eastAsia="en-SG"/>
+        </w:rPr>
+        <w:t>Various projective practices upon trending have been used to forecast progress, like burn-downs, burn-ups, or cumulative flows.</w:t>
+      </w:r>
+      <w:r>
+        <w:rPr>
+          <w:rFonts w:ascii="Helvetica" w:eastAsia="Times New Roman" w:hAnsi="Helvetica" w:cs="Helvetica"/>
+          <w:color w:val="333333"/>
+          <w:sz w:val="21"/>
+          <w:szCs w:val="21"/>
+          <w:lang w:eastAsia="en-SG"/>
+        </w:rPr>
+        <w:t xml:space="preserve"> These have proven useful. However, these do not replace the importance of empiricism. In complex environments, what will happen is unknown. Only what has already happened may be used for forward-looking decision-making.</w:t>
       </w:r>
     </w:p>
     <w:p>
@@ -6922,7 +9089,7 @@
           <w:lang w:eastAsia="en-SG"/>
         </w:rPr>
       </w:pPr>
-      <w:bookmarkStart w:id="18" w:name="artifacts-sprintbacklog"/>
+      <w:bookmarkStart w:id="17" w:name="artifacts-sprintbacklog"/>
       <w:r>
         <w:rPr>
           <w:rFonts w:ascii="Arial" w:eastAsia="Times New Roman" w:hAnsi="Arial" w:cs="Arial"/>
@@ -6933,7 +9100,7 @@
         </w:rPr>
         <w:t>Sprint Backlog</w:t>
       </w:r>
-      <w:bookmarkEnd w:id="18"/>
+      <w:bookmarkEnd w:id="17"/>
     </w:p>
     <w:p>
       <w:pPr>
@@ -6955,6 +9122,17 @@
           <w:szCs w:val="21"/>
           <w:lang w:eastAsia="en-SG"/>
         </w:rPr>
+        <w:t xml:space="preserve">(10.03) </w:t>
+      </w:r>
+      <w:r>
+        <w:rPr>
+          <w:rFonts w:ascii="Helvetica" w:eastAsia="Times New Roman" w:hAnsi="Helvetica" w:cs="Helvetica"/>
+          <w:color w:val="333333"/>
+          <w:sz w:val="21"/>
+          <w:szCs w:val="21"/>
+          <w:highlight w:val="yellow"/>
+          <w:lang w:eastAsia="en-SG"/>
+        </w:rPr>
         <w:t>The Sprint Backlog is the set of Product Backlog items selected for the Sprint, plus a plan for delivering the product Increment and realizing the Sprint Goal. The Sprint Backlog is a forecast by the Development Team about what functionality will be in the next Increment and the work needed to deliver that functionality into a "Done" Increment.</w:t>
       </w:r>
     </w:p>
@@ -6978,7 +9156,50 @@
           <w:szCs w:val="21"/>
           <w:lang w:eastAsia="en-SG"/>
         </w:rPr>
-        <w:t>The Sprint Backlog makes visible all the work that the Development Team identifies as necessary to meet the Sprint Goal. To ensure continuous improvement, it includes at least one high priority process improvement identified in the previous Retrospective meeting.</w:t>
+        <w:lastRenderedPageBreak/>
+        <w:t xml:space="preserve">(10.05) </w:t>
+      </w:r>
+      <w:r>
+        <w:rPr>
+          <w:rFonts w:ascii="Helvetica" w:eastAsia="Times New Roman" w:hAnsi="Helvetica" w:cs="Helvetica"/>
+          <w:color w:val="333333"/>
+          <w:sz w:val="21"/>
+          <w:szCs w:val="21"/>
+          <w:highlight w:val="yellow"/>
+          <w:lang w:eastAsia="en-SG"/>
+        </w:rPr>
+        <w:t>The Sprint Backlog makes visible all the work that the Development Team identifies as necessary to meet the Sprint Goal.</w:t>
+      </w:r>
+      <w:r>
+        <w:rPr>
+          <w:rFonts w:ascii="Helvetica" w:eastAsia="Times New Roman" w:hAnsi="Helvetica" w:cs="Helvetica"/>
+          <w:color w:val="333333"/>
+          <w:sz w:val="21"/>
+          <w:szCs w:val="21"/>
+          <w:lang w:eastAsia="en-SG"/>
+        </w:rPr>
+        <w:t xml:space="preserve"> </w:t>
+      </w:r>
+      <w:r>
+        <w:rPr>
+          <w:rFonts w:ascii="Helvetica" w:eastAsia="Times New Roman" w:hAnsi="Helvetica" w:cs="Helvetica"/>
+          <w:color w:val="333333"/>
+          <w:sz w:val="21"/>
+          <w:szCs w:val="21"/>
+          <w:lang w:eastAsia="en-SG"/>
+        </w:rPr>
+        <w:t xml:space="preserve">(10.04) </w:t>
+      </w:r>
+      <w:r>
+        <w:rPr>
+          <w:rFonts w:ascii="Helvetica" w:eastAsia="Times New Roman" w:hAnsi="Helvetica" w:cs="Helvetica"/>
+          <w:color w:val="333333"/>
+          <w:sz w:val="21"/>
+          <w:szCs w:val="21"/>
+          <w:highlight w:val="yellow"/>
+          <w:lang w:eastAsia="en-SG"/>
+        </w:rPr>
+        <w:t>To ensure continuous improvement, it includes at least one high priority process improvement identified in the previous Retrospective meeting.</w:t>
       </w:r>
     </w:p>
     <w:p>
@@ -7001,7 +9222,49 @@
           <w:szCs w:val="21"/>
           <w:lang w:eastAsia="en-SG"/>
         </w:rPr>
-        <w:t>The Sprint Backlog is a plan with enough detail that changes in progress can be understood in the Daily Scrum. The Development Team modifies the Sprint Backlog throughout the Sprint, and the Sprint Backlog emerges during the Sprint. This emergence occurs as the Development Team works through the plan and learns more about the work needed to achieve the Sprint Goal.</w:t>
+        <w:t xml:space="preserve">(10.02) </w:t>
+      </w:r>
+      <w:r>
+        <w:rPr>
+          <w:rFonts w:ascii="Helvetica" w:eastAsia="Times New Roman" w:hAnsi="Helvetica" w:cs="Helvetica"/>
+          <w:color w:val="333333"/>
+          <w:sz w:val="21"/>
+          <w:szCs w:val="21"/>
+          <w:highlight w:val="yellow"/>
+          <w:lang w:eastAsia="en-SG"/>
+        </w:rPr>
+        <w:t>The Sprint Backlog is a plan with enough detail that changes in progress can be understood in the Daily Scrum.</w:t>
+      </w:r>
+      <w:r>
+        <w:rPr>
+          <w:rFonts w:ascii="Helvetica" w:eastAsia="Times New Roman" w:hAnsi="Helvetica" w:cs="Helvetica"/>
+          <w:color w:val="333333"/>
+          <w:sz w:val="21"/>
+          <w:szCs w:val="21"/>
+          <w:lang w:eastAsia="en-SG"/>
+        </w:rPr>
+        <w:t xml:space="preserve"> (10.06)</w:t>
+      </w:r>
+      <w:r>
+        <w:rPr>
+          <w:rFonts w:ascii="Helvetica" w:eastAsia="Times New Roman" w:hAnsi="Helvetica" w:cs="Helvetica"/>
+          <w:color w:val="333333"/>
+          <w:sz w:val="21"/>
+          <w:szCs w:val="21"/>
+          <w:lang w:eastAsia="en-SG"/>
+        </w:rPr>
+        <w:t xml:space="preserve"> </w:t>
+      </w:r>
+      <w:r>
+        <w:rPr>
+          <w:rFonts w:ascii="Helvetica" w:eastAsia="Times New Roman" w:hAnsi="Helvetica" w:cs="Helvetica"/>
+          <w:color w:val="333333"/>
+          <w:sz w:val="21"/>
+          <w:szCs w:val="21"/>
+          <w:highlight w:val="yellow"/>
+          <w:lang w:eastAsia="en-SG"/>
+        </w:rPr>
+        <w:t>The Development Team modifies the Sprint Backlog throughout the Sprint, and the Sprint Backlog emerges during the Sprint. This emergence occurs as the Development Team works through the plan and learns more about the work needed to achieve the Sprint Goal.</w:t>
       </w:r>
     </w:p>
     <w:p>
@@ -7024,8 +9287,142 @@
           <w:szCs w:val="21"/>
           <w:lang w:eastAsia="en-SG"/>
         </w:rPr>
-        <w:lastRenderedPageBreak/>
-        <w:t>As new work is required, the Development Team adds it to the Sprint Backlog. As work is performed or completed, the estimated remaining work is updated. When elements of the plan are deemed unnecessary, they are removed. Only the Development Team can change its Sprint Backlog during a Sprint. The Sprint Backlog is a highly visible, real-time picture of the work that the Development Team plans to accomplish during the Sprint, and it belongs solely to the Development Team.</w:t>
+        <w:t xml:space="preserve">(10.07) </w:t>
+      </w:r>
+      <w:r>
+        <w:rPr>
+          <w:rFonts w:ascii="Helvetica" w:eastAsia="Times New Roman" w:hAnsi="Helvetica" w:cs="Helvetica"/>
+          <w:color w:val="333333"/>
+          <w:sz w:val="21"/>
+          <w:szCs w:val="21"/>
+          <w:highlight w:val="yellow"/>
+          <w:lang w:eastAsia="en-SG"/>
+        </w:rPr>
+        <w:t>As new work is required, the Development Team adds it to the Sprint Backlog.</w:t>
+      </w:r>
+      <w:r>
+        <w:rPr>
+          <w:rFonts w:ascii="Helvetica" w:eastAsia="Times New Roman" w:hAnsi="Helvetica" w:cs="Helvetica"/>
+          <w:color w:val="333333"/>
+          <w:sz w:val="21"/>
+          <w:szCs w:val="21"/>
+          <w:lang w:eastAsia="en-SG"/>
+        </w:rPr>
+        <w:t xml:space="preserve"> </w:t>
+      </w:r>
+      <w:r>
+        <w:rPr>
+          <w:rFonts w:ascii="Helvetica" w:eastAsia="Times New Roman" w:hAnsi="Helvetica" w:cs="Helvetica"/>
+          <w:color w:val="333333"/>
+          <w:sz w:val="21"/>
+          <w:szCs w:val="21"/>
+          <w:lang w:eastAsia="en-SG"/>
+        </w:rPr>
+        <w:t xml:space="preserve">(10.08) </w:t>
+      </w:r>
+      <w:r>
+        <w:rPr>
+          <w:rFonts w:ascii="Helvetica" w:eastAsia="Times New Roman" w:hAnsi="Helvetica" w:cs="Helvetica"/>
+          <w:color w:val="333333"/>
+          <w:sz w:val="21"/>
+          <w:szCs w:val="21"/>
+          <w:highlight w:val="yellow"/>
+          <w:lang w:eastAsia="en-SG"/>
+        </w:rPr>
+        <w:t>As work is performed or completed, the estimated remaining work is updated.</w:t>
+      </w:r>
+      <w:r>
+        <w:rPr>
+          <w:rFonts w:ascii="Helvetica" w:eastAsia="Times New Roman" w:hAnsi="Helvetica" w:cs="Helvetica"/>
+          <w:color w:val="333333"/>
+          <w:sz w:val="21"/>
+          <w:szCs w:val="21"/>
+          <w:lang w:eastAsia="en-SG"/>
+        </w:rPr>
+        <w:t xml:space="preserve"> </w:t>
+      </w:r>
+      <w:r>
+        <w:rPr>
+          <w:rFonts w:ascii="Helvetica" w:eastAsia="Times New Roman" w:hAnsi="Helvetica" w:cs="Helvetica"/>
+          <w:color w:val="333333"/>
+          <w:sz w:val="21"/>
+          <w:szCs w:val="21"/>
+          <w:lang w:eastAsia="en-SG"/>
+        </w:rPr>
+        <w:t xml:space="preserve">(10.09) </w:t>
+      </w:r>
+      <w:r>
+        <w:rPr>
+          <w:rFonts w:ascii="Helvetica" w:eastAsia="Times New Roman" w:hAnsi="Helvetica" w:cs="Helvetica"/>
+          <w:color w:val="333333"/>
+          <w:sz w:val="21"/>
+          <w:szCs w:val="21"/>
+          <w:highlight w:val="yellow"/>
+          <w:lang w:eastAsia="en-SG"/>
+        </w:rPr>
+        <w:t>When elements of the plan are deemed unnecessary, they are removed.</w:t>
+      </w:r>
+      <w:r>
+        <w:rPr>
+          <w:rFonts w:ascii="Helvetica" w:eastAsia="Times New Roman" w:hAnsi="Helvetica" w:cs="Helvetica"/>
+          <w:color w:val="333333"/>
+          <w:sz w:val="21"/>
+          <w:szCs w:val="21"/>
+          <w:lang w:eastAsia="en-SG"/>
+        </w:rPr>
+        <w:t xml:space="preserve"> </w:t>
+      </w:r>
+      <w:r>
+        <w:rPr>
+          <w:rFonts w:ascii="Helvetica" w:eastAsia="Times New Roman" w:hAnsi="Helvetica" w:cs="Helvetica"/>
+          <w:color w:val="333333"/>
+          <w:sz w:val="21"/>
+          <w:szCs w:val="21"/>
+          <w:lang w:eastAsia="en-SG"/>
+        </w:rPr>
+        <w:t xml:space="preserve">(10.01) </w:t>
+      </w:r>
+      <w:r>
+        <w:rPr>
+          <w:rFonts w:ascii="Helvetica" w:eastAsia="Times New Roman" w:hAnsi="Helvetica" w:cs="Helvetica"/>
+          <w:color w:val="333333"/>
+          <w:sz w:val="21"/>
+          <w:szCs w:val="21"/>
+          <w:highlight w:val="yellow"/>
+          <w:lang w:eastAsia="en-SG"/>
+        </w:rPr>
+        <w:t>Only the Development Team can change its Sprint Backlog during a Sprint.</w:t>
+      </w:r>
+      <w:r>
+        <w:rPr>
+          <w:rFonts w:ascii="Helvetica" w:eastAsia="Times New Roman" w:hAnsi="Helvetica" w:cs="Helvetica"/>
+          <w:color w:val="333333"/>
+          <w:sz w:val="21"/>
+          <w:szCs w:val="21"/>
+          <w:lang w:eastAsia="en-SG"/>
+        </w:rPr>
+        <w:t xml:space="preserve"> </w:t>
+      </w:r>
+      <w:r>
+        <w:rPr>
+          <w:rFonts w:ascii="Helvetica" w:eastAsia="Times New Roman" w:hAnsi="Helvetica" w:cs="Helvetica"/>
+          <w:color w:val="333333"/>
+          <w:sz w:val="21"/>
+          <w:szCs w:val="21"/>
+          <w:lang w:eastAsia="en-SG"/>
+        </w:rPr>
+        <w:t xml:space="preserve">(10.10) </w:t>
+      </w:r>
+      <w:r>
+        <w:rPr>
+          <w:rFonts w:ascii="Helvetica" w:eastAsia="Times New Roman" w:hAnsi="Helvetica" w:cs="Helvetica"/>
+          <w:color w:val="333333"/>
+          <w:sz w:val="21"/>
+          <w:szCs w:val="21"/>
+          <w:highlight w:val="yellow"/>
+          <w:lang w:eastAsia="en-SG"/>
+        </w:rPr>
+        <w:t>The Sprint Backlog is a highly visible, real-time picture of the work that the Development Team plans to accomplish during the Sprint, and it belongs solely to the Development Team.</w:t>
       </w:r>
     </w:p>
     <w:p>
@@ -7082,41 +9479,28 @@
           <w:szCs w:val="21"/>
           <w:lang w:eastAsia="en-SG"/>
         </w:rPr>
-        <w:t>(</w:t>
-      </w:r>
-      <w:proofErr w:type="gramStart"/>
-      <w:r>
-        <w:rPr>
-          <w:rFonts w:ascii="Helvetica" w:eastAsia="Times New Roman" w:hAnsi="Helvetica" w:cs="Helvetica"/>
-          <w:color w:val="333333"/>
-          <w:sz w:val="21"/>
-          <w:szCs w:val="21"/>
-          <w:lang w:eastAsia="en-SG"/>
-        </w:rPr>
-        <w:t>2.08)</w:t>
-      </w:r>
-      <w:r>
-        <w:rPr>
-          <w:rFonts w:ascii="Helvetica" w:eastAsia="Times New Roman" w:hAnsi="Helvetica" w:cs="Helvetica"/>
-          <w:color w:val="333333"/>
-          <w:sz w:val="21"/>
-          <w:szCs w:val="21"/>
-          <w:highlight w:val="yellow"/>
-          <w:lang w:eastAsia="en-SG"/>
-        </w:rPr>
-        <w:t>The</w:t>
-      </w:r>
-      <w:proofErr w:type="gramEnd"/>
-      <w:r>
-        <w:rPr>
-          <w:rFonts w:ascii="Helvetica" w:eastAsia="Times New Roman" w:hAnsi="Helvetica" w:cs="Helvetica"/>
-          <w:color w:val="333333"/>
-          <w:sz w:val="21"/>
-          <w:szCs w:val="21"/>
-          <w:highlight w:val="yellow"/>
-          <w:lang w:eastAsia="en-SG"/>
-        </w:rPr>
-        <w:t xml:space="preserve"> Development Team tracks this total work remaining at least for every Daily Scrum to project the likelihood of achieving the Sprint Goal. By tracking the remaining work throughout the Sprint, the Development Team can manage its progress.</w:t>
+        <w:t>(2.08)</w:t>
+      </w:r>
+      <w:r>
+        <w:rPr>
+          <w:rFonts w:ascii="Helvetica" w:eastAsia="Times New Roman" w:hAnsi="Helvetica" w:cs="Helvetica"/>
+          <w:color w:val="333333"/>
+          <w:sz w:val="21"/>
+          <w:szCs w:val="21"/>
+          <w:lang w:eastAsia="en-SG"/>
+        </w:rPr>
+        <w:t xml:space="preserve"> </w:t>
+      </w:r>
+      <w:r>
+        <w:rPr>
+          <w:rFonts w:ascii="Helvetica" w:eastAsia="Times New Roman" w:hAnsi="Helvetica" w:cs="Helvetica"/>
+          <w:color w:val="333333"/>
+          <w:sz w:val="21"/>
+          <w:szCs w:val="21"/>
+          <w:highlight w:val="yellow"/>
+          <w:lang w:eastAsia="en-SG"/>
+        </w:rPr>
+        <w:t>The Development Team tracks this total work remaining at least for every Daily Scrum to project the likelihood of achieving the Sprint Goal. By tracking the remaining work throughout the Sprint, the Development Team can manage its progress.</w:t>
       </w:r>
     </w:p>
     <w:p>
@@ -7132,7 +9516,7 @@
           <w:lang w:eastAsia="en-SG"/>
         </w:rPr>
       </w:pPr>
-      <w:bookmarkStart w:id="19" w:name="artifacts-increment"/>
+      <w:bookmarkStart w:id="18" w:name="artifacts-increment"/>
       <w:r>
         <w:rPr>
           <w:rFonts w:ascii="Arial" w:eastAsia="Times New Roman" w:hAnsi="Arial" w:cs="Arial"/>
@@ -7143,7 +9527,7 @@
         </w:rPr>
         <w:t>Increment</w:t>
       </w:r>
-      <w:bookmarkEnd w:id="19"/>
+      <w:bookmarkEnd w:id="18"/>
     </w:p>
     <w:p>
       <w:pPr>
@@ -7165,7 +9549,111 @@
           <w:szCs w:val="21"/>
           <w:lang w:eastAsia="en-SG"/>
         </w:rPr>
-        <w:t>The Increment is the sum of all the Product Backlog items completed during a Sprint and the value of the increments of all previous Sprints. At the end of a Sprint, the new Increment must be "Done," which means it must be in useable condition and meet the Scrum Team’s definition of "Done". An increment is a body of inspectable, done work that supports empiricism at the end of the Sprint. The increment is a step toward a vision or goal. The increment must be in useable condition regardless of whether the Product Owner decides to release it.</w:t>
+        <w:t xml:space="preserve">(11.07) </w:t>
+      </w:r>
+      <w:r>
+        <w:rPr>
+          <w:rFonts w:ascii="Helvetica" w:eastAsia="Times New Roman" w:hAnsi="Helvetica" w:cs="Helvetica"/>
+          <w:color w:val="333333"/>
+          <w:sz w:val="21"/>
+          <w:szCs w:val="21"/>
+          <w:highlight w:val="yellow"/>
+          <w:lang w:eastAsia="en-SG"/>
+        </w:rPr>
+        <w:t>The Increment is the sum of all the Product Backlog items completed during a Sprint and the value of the increments of all previous Sprints.</w:t>
+      </w:r>
+      <w:r>
+        <w:rPr>
+          <w:rFonts w:ascii="Helvetica" w:eastAsia="Times New Roman" w:hAnsi="Helvetica" w:cs="Helvetica"/>
+          <w:color w:val="333333"/>
+          <w:sz w:val="21"/>
+          <w:szCs w:val="21"/>
+          <w:lang w:eastAsia="en-SG"/>
+        </w:rPr>
+        <w:t xml:space="preserve"> </w:t>
+      </w:r>
+      <w:r>
+        <w:rPr>
+          <w:rFonts w:ascii="Helvetica" w:eastAsia="Times New Roman" w:hAnsi="Helvetica" w:cs="Helvetica"/>
+          <w:color w:val="333333"/>
+          <w:sz w:val="21"/>
+          <w:szCs w:val="21"/>
+          <w:lang w:eastAsia="en-SG"/>
+        </w:rPr>
+        <w:t xml:space="preserve">(11.01-11.05) </w:t>
+      </w:r>
+      <w:r>
+        <w:rPr>
+          <w:rFonts w:ascii="Helvetica" w:eastAsia="Times New Roman" w:hAnsi="Helvetica" w:cs="Helvetica"/>
+          <w:color w:val="333333"/>
+          <w:sz w:val="21"/>
+          <w:szCs w:val="21"/>
+          <w:highlight w:val="yellow"/>
+          <w:lang w:eastAsia="en-SG"/>
+        </w:rPr>
+        <w:t>At the end of a Sprint, the new Increment must be "Done," which means it must be in useable condition and meet the Scrum Team’s definition of "Done".</w:t>
+      </w:r>
+      <w:r>
+        <w:rPr>
+          <w:rFonts w:ascii="Helvetica" w:eastAsia="Times New Roman" w:hAnsi="Helvetica" w:cs="Helvetica"/>
+          <w:color w:val="333333"/>
+          <w:sz w:val="21"/>
+          <w:szCs w:val="21"/>
+          <w:lang w:eastAsia="en-SG"/>
+        </w:rPr>
+        <w:t xml:space="preserve"> </w:t>
+      </w:r>
+      <w:r>
+        <w:rPr>
+          <w:rFonts w:ascii="Helvetica" w:eastAsia="Times New Roman" w:hAnsi="Helvetica" w:cs="Helvetica"/>
+          <w:color w:val="333333"/>
+          <w:sz w:val="21"/>
+          <w:szCs w:val="21"/>
+          <w:lang w:eastAsia="en-SG"/>
+        </w:rPr>
+        <w:t xml:space="preserve">(11.08) </w:t>
+      </w:r>
+      <w:r>
+        <w:rPr>
+          <w:rFonts w:ascii="Helvetica" w:eastAsia="Times New Roman" w:hAnsi="Helvetica" w:cs="Helvetica"/>
+          <w:color w:val="333333"/>
+          <w:sz w:val="21"/>
+          <w:szCs w:val="21"/>
+          <w:highlight w:val="yellow"/>
+          <w:lang w:eastAsia="en-SG"/>
+        </w:rPr>
+        <w:t>An increment is a body of inspectable, done work that supports empiricism at the end of the Sprint. The increment is a step toward a vision or goal.</w:t>
+      </w:r>
+      <w:r>
+        <w:rPr>
+          <w:rFonts w:ascii="Helvetica" w:eastAsia="Times New Roman" w:hAnsi="Helvetica" w:cs="Helvetica"/>
+          <w:color w:val="333333"/>
+          <w:sz w:val="21"/>
+          <w:szCs w:val="21"/>
+          <w:lang w:eastAsia="en-SG"/>
+        </w:rPr>
+        <w:t xml:space="preserve"> </w:t>
+      </w:r>
+      <w:r>
+        <w:rPr>
+          <w:rFonts w:ascii="Helvetica" w:eastAsia="Times New Roman" w:hAnsi="Helvetica" w:cs="Helvetica"/>
+          <w:color w:val="333333"/>
+          <w:sz w:val="21"/>
+          <w:szCs w:val="21"/>
+          <w:lang w:eastAsia="en-SG"/>
+        </w:rPr>
+        <w:t xml:space="preserve">(11.06) </w:t>
+      </w:r>
+      <w:r>
+        <w:rPr>
+          <w:rFonts w:ascii="Helvetica" w:eastAsia="Times New Roman" w:hAnsi="Helvetica" w:cs="Helvetica"/>
+          <w:color w:val="333333"/>
+          <w:sz w:val="21"/>
+          <w:szCs w:val="21"/>
+          <w:highlight w:val="yellow"/>
+          <w:lang w:eastAsia="en-SG"/>
+        </w:rPr>
+        <w:t>The increment must be in useable condition regardless of whether the Product Owner decides to release it.</w:t>
       </w:r>
     </w:p>
     <w:p>
@@ -7181,7 +9669,7 @@
           <w:lang w:eastAsia="en-SG"/>
         </w:rPr>
       </w:pPr>
-      <w:bookmarkStart w:id="20" w:name="artifact-transparency"/>
+      <w:bookmarkStart w:id="19" w:name="artifact-transparency"/>
       <w:proofErr w:type="spellStart"/>
       <w:r>
         <w:rPr>
@@ -7204,7 +9692,7 @@
         </w:rPr>
         <w:t xml:space="preserve"> Transparency</w:t>
       </w:r>
-      <w:bookmarkEnd w:id="20"/>
+      <w:bookmarkEnd w:id="19"/>
     </w:p>
     <w:p>
       <w:pPr>
@@ -7501,7 +9989,7 @@
           <w:lang w:eastAsia="en-SG"/>
         </w:rPr>
       </w:pPr>
-      <w:bookmarkStart w:id="21" w:name="artifact-transparency-done"/>
+      <w:bookmarkStart w:id="20" w:name="artifact-transparency-done"/>
       <w:r>
         <w:rPr>
           <w:rFonts w:ascii="Arial" w:eastAsia="Times New Roman" w:hAnsi="Arial" w:cs="Arial"/>
@@ -7512,7 +10000,7 @@
         </w:rPr>
         <w:t>Definition of "Done"</w:t>
       </w:r>
-      <w:bookmarkEnd w:id="21"/>
+      <w:bookmarkEnd w:id="20"/>
     </w:p>
     <w:p>
       <w:pPr>
@@ -7534,7 +10022,61 @@
           <w:szCs w:val="21"/>
           <w:lang w:eastAsia="en-SG"/>
         </w:rPr>
-        <w:t>When a Product Backlog item or an Increment is described as "Done", everyone must understand what "Done" means. Although this may vary significantly per Scrum Team, members must have a shared understanding of what it means for work to be complete, to ensure transparency. This is the definition of "Done" for the Scrum Team and is used to assess when work is complete on the product Increment.</w:t>
+        <w:t xml:space="preserve">(11.01) </w:t>
+      </w:r>
+      <w:r>
+        <w:rPr>
+          <w:rFonts w:ascii="Helvetica" w:eastAsia="Times New Roman" w:hAnsi="Helvetica" w:cs="Helvetica"/>
+          <w:color w:val="333333"/>
+          <w:sz w:val="21"/>
+          <w:szCs w:val="21"/>
+          <w:highlight w:val="yellow"/>
+          <w:lang w:eastAsia="en-SG"/>
+        </w:rPr>
+        <w:t xml:space="preserve">When a Product Backlog item or an Increment is described as "Done", everyone must understand what "Done" means. Although this may vary significantly per Scrum Team, members must have a shared understanding of what it means for work to be complete, to ensure </w:t>
+      </w:r>
+      <w:r>
+        <w:rPr>
+          <w:rFonts w:ascii="Helvetica" w:eastAsia="Times New Roman" w:hAnsi="Helvetica" w:cs="Helvetica"/>
+          <w:color w:val="333333"/>
+          <w:sz w:val="21"/>
+          <w:szCs w:val="21"/>
+          <w:highlight w:val="yellow"/>
+          <w:lang w:eastAsia="en-SG"/>
+        </w:rPr>
+        <w:lastRenderedPageBreak/>
+        <w:t>transparency.</w:t>
+      </w:r>
+      <w:r>
+        <w:rPr>
+          <w:rFonts w:ascii="Helvetica" w:eastAsia="Times New Roman" w:hAnsi="Helvetica" w:cs="Helvetica"/>
+          <w:color w:val="333333"/>
+          <w:sz w:val="21"/>
+          <w:szCs w:val="21"/>
+          <w:lang w:eastAsia="en-SG"/>
+        </w:rPr>
+        <w:t xml:space="preserve"> </w:t>
+      </w:r>
+      <w:r>
+        <w:rPr>
+          <w:rFonts w:ascii="Helvetica" w:eastAsia="Times New Roman" w:hAnsi="Helvetica" w:cs="Helvetica"/>
+          <w:color w:val="333333"/>
+          <w:sz w:val="21"/>
+          <w:szCs w:val="21"/>
+          <w:lang w:eastAsia="en-SG"/>
+        </w:rPr>
+        <w:t xml:space="preserve">(11.02) </w:t>
+      </w:r>
+      <w:r>
+        <w:rPr>
+          <w:rFonts w:ascii="Helvetica" w:eastAsia="Times New Roman" w:hAnsi="Helvetica" w:cs="Helvetica"/>
+          <w:color w:val="333333"/>
+          <w:sz w:val="21"/>
+          <w:szCs w:val="21"/>
+          <w:highlight w:val="yellow"/>
+          <w:lang w:eastAsia="en-SG"/>
+        </w:rPr>
+        <w:t>This is the definition of "Done" for the Scrum Team and is used to assess when work is complete on the product Increment.</w:t>
       </w:r>
     </w:p>
     <w:p>
@@ -7580,61 +10122,90 @@
           <w:szCs w:val="21"/>
           <w:lang w:eastAsia="en-SG"/>
         </w:rPr>
-        <w:t xml:space="preserve">Development Teams deliver an Increment of product functionality every Sprint. </w:t>
-      </w:r>
-      <w:r>
-        <w:rPr>
-          <w:rFonts w:ascii="Helvetica" w:eastAsia="Times New Roman" w:hAnsi="Helvetica" w:cs="Helvetica"/>
-          <w:color w:val="333333"/>
-          <w:sz w:val="21"/>
-          <w:szCs w:val="21"/>
-          <w:lang w:eastAsia="en-SG"/>
-        </w:rPr>
-        <w:t>(</w:t>
-      </w:r>
-      <w:proofErr w:type="gramStart"/>
-      <w:r>
-        <w:rPr>
-          <w:rFonts w:ascii="Helvetica" w:eastAsia="Times New Roman" w:hAnsi="Helvetica" w:cs="Helvetica"/>
-          <w:color w:val="333333"/>
-          <w:sz w:val="21"/>
-          <w:szCs w:val="21"/>
-          <w:lang w:eastAsia="en-SG"/>
-        </w:rPr>
-        <w:t>1.15)</w:t>
-      </w:r>
-      <w:r>
-        <w:rPr>
-          <w:rFonts w:ascii="Helvetica" w:eastAsia="Times New Roman" w:hAnsi="Helvetica" w:cs="Helvetica"/>
-          <w:color w:val="333333"/>
-          <w:sz w:val="21"/>
-          <w:szCs w:val="21"/>
-          <w:highlight w:val="yellow"/>
-          <w:lang w:eastAsia="en-SG"/>
-        </w:rPr>
-        <w:t>This</w:t>
-      </w:r>
-      <w:proofErr w:type="gramEnd"/>
-      <w:r>
-        <w:rPr>
-          <w:rFonts w:ascii="Helvetica" w:eastAsia="Times New Roman" w:hAnsi="Helvetica" w:cs="Helvetica"/>
-          <w:color w:val="333333"/>
-          <w:sz w:val="21"/>
-          <w:szCs w:val="21"/>
-          <w:highlight w:val="yellow"/>
-          <w:lang w:eastAsia="en-SG"/>
-        </w:rPr>
-        <w:t xml:space="preserve"> Increment is useable, so a Product Owner may choose to immediately release it.</w:t>
-      </w:r>
-      <w:r>
-        <w:rPr>
-          <w:rFonts w:ascii="Helvetica" w:eastAsia="Times New Roman" w:hAnsi="Helvetica" w:cs="Helvetica"/>
-          <w:color w:val="333333"/>
-          <w:sz w:val="21"/>
-          <w:szCs w:val="21"/>
-          <w:lang w:eastAsia="en-SG"/>
-        </w:rPr>
-        <w:t xml:space="preserve"> If the definition of "Done" for an increment </w:t>
+        <w:t xml:space="preserve">(4.1) </w:t>
+      </w:r>
+      <w:r>
+        <w:rPr>
+          <w:rFonts w:ascii="Helvetica" w:eastAsia="Times New Roman" w:hAnsi="Helvetica" w:cs="Helvetica"/>
+          <w:color w:val="333333"/>
+          <w:sz w:val="21"/>
+          <w:szCs w:val="21"/>
+          <w:highlight w:val="yellow"/>
+          <w:lang w:eastAsia="en-SG"/>
+        </w:rPr>
+        <w:t>Development Teams deliver an Increment of product functionality every Sprint.</w:t>
+      </w:r>
+      <w:r>
+        <w:rPr>
+          <w:rFonts w:ascii="Helvetica" w:eastAsia="Times New Roman" w:hAnsi="Helvetica" w:cs="Helvetica"/>
+          <w:color w:val="333333"/>
+          <w:sz w:val="21"/>
+          <w:szCs w:val="21"/>
+          <w:lang w:eastAsia="en-SG"/>
+        </w:rPr>
+        <w:t xml:space="preserve"> </w:t>
+      </w:r>
+      <w:r>
+        <w:rPr>
+          <w:rFonts w:ascii="Helvetica" w:eastAsia="Times New Roman" w:hAnsi="Helvetica" w:cs="Helvetica"/>
+          <w:color w:val="333333"/>
+          <w:sz w:val="21"/>
+          <w:szCs w:val="21"/>
+          <w:lang w:eastAsia="en-SG"/>
+        </w:rPr>
+        <w:t>(1.15)</w:t>
+      </w:r>
+      <w:r>
+        <w:rPr>
+          <w:rFonts w:ascii="Helvetica" w:eastAsia="Times New Roman" w:hAnsi="Helvetica" w:cs="Helvetica"/>
+          <w:color w:val="333333"/>
+          <w:sz w:val="21"/>
+          <w:szCs w:val="21"/>
+          <w:lang w:eastAsia="en-SG"/>
+        </w:rPr>
+        <w:t xml:space="preserve"> </w:t>
+      </w:r>
+      <w:r>
+        <w:rPr>
+          <w:rFonts w:ascii="Helvetica" w:eastAsia="Times New Roman" w:hAnsi="Helvetica" w:cs="Helvetica"/>
+          <w:color w:val="333333"/>
+          <w:sz w:val="21"/>
+          <w:szCs w:val="21"/>
+          <w:highlight w:val="yellow"/>
+          <w:lang w:eastAsia="en-SG"/>
+        </w:rPr>
+        <w:t>This Increment is useable, so a Product Owner may choose to immediately release it.</w:t>
+      </w:r>
+      <w:r>
+        <w:rPr>
+          <w:rFonts w:ascii="Helvetica" w:eastAsia="Times New Roman" w:hAnsi="Helvetica" w:cs="Helvetica"/>
+          <w:color w:val="333333"/>
+          <w:sz w:val="21"/>
+          <w:szCs w:val="21"/>
+          <w:lang w:eastAsia="en-SG"/>
+        </w:rPr>
+        <w:t xml:space="preserve"> </w:t>
+      </w:r>
+      <w:r>
+        <w:rPr>
+          <w:rFonts w:ascii="Helvetica" w:eastAsia="Times New Roman" w:hAnsi="Helvetica" w:cs="Helvetica"/>
+          <w:color w:val="333333"/>
+          <w:sz w:val="21"/>
+          <w:szCs w:val="21"/>
+          <w:lang w:eastAsia="en-SG"/>
+        </w:rPr>
+        <w:t xml:space="preserve">(10.03) </w:t>
+      </w:r>
+      <w:r>
+        <w:rPr>
+          <w:rFonts w:ascii="Helvetica" w:eastAsia="Times New Roman" w:hAnsi="Helvetica" w:cs="Helvetica"/>
+          <w:color w:val="333333"/>
+          <w:sz w:val="21"/>
+          <w:szCs w:val="21"/>
+          <w:highlight w:val="yellow"/>
+          <w:lang w:eastAsia="en-SG"/>
+        </w:rPr>
+        <w:t>If the definition of "Done" for an increment </w:t>
       </w:r>
       <w:r>
         <w:rPr>
@@ -7644,6 +10215,7 @@
           <w:color w:val="333333"/>
           <w:sz w:val="21"/>
           <w:szCs w:val="21"/>
+          <w:highlight w:val="yellow"/>
           <w:lang w:eastAsia="en-SG"/>
         </w:rPr>
         <w:t>is</w:t>
@@ -7654,6 +10226,7 @@
           <w:color w:val="333333"/>
           <w:sz w:val="21"/>
           <w:szCs w:val="21"/>
+          <w:highlight w:val="yellow"/>
           <w:lang w:eastAsia="en-SG"/>
         </w:rPr>
         <w:t> part of the conventions, standards or guidelines of the development organization, all Scrum Teams must follow it as a minimum.</w:t>
@@ -7679,7 +10252,17 @@
           <w:szCs w:val="21"/>
           <w:lang w:eastAsia="en-SG"/>
         </w:rPr>
-        <w:lastRenderedPageBreak/>
+        <w:t xml:space="preserve">(10.04) </w:t>
+      </w:r>
+      <w:r>
+        <w:rPr>
+          <w:rFonts w:ascii="Helvetica" w:eastAsia="Times New Roman" w:hAnsi="Helvetica" w:cs="Helvetica"/>
+          <w:color w:val="333333"/>
+          <w:sz w:val="21"/>
+          <w:szCs w:val="21"/>
+          <w:highlight w:val="yellow"/>
+          <w:lang w:eastAsia="en-SG"/>
+        </w:rPr>
         <w:t>If "Done" for an increment is </w:t>
       </w:r>
       <w:r>
@@ -7690,6 +10273,7 @@
           <w:color w:val="333333"/>
           <w:sz w:val="21"/>
           <w:szCs w:val="21"/>
+          <w:highlight w:val="yellow"/>
           <w:lang w:eastAsia="en-SG"/>
         </w:rPr>
         <w:t>not</w:t>
@@ -7700,9 +10284,54 @@
           <w:color w:val="333333"/>
           <w:sz w:val="21"/>
           <w:szCs w:val="21"/>
-          <w:lang w:eastAsia="en-SG"/>
-        </w:rPr>
-        <w:t> a convention of the development organization, the Development Team of the Scrum Team must define a definition of "Done" appropriate for the product. If there are multiple Scrum Teams working on the system or product release, the Development Teams on all the Scrum Teams must mutually define the definition of "Done".</w:t>
+          <w:highlight w:val="yellow"/>
+          <w:lang w:eastAsia="en-SG"/>
+        </w:rPr>
+        <w:t> a convention of the development organization, the Development Team of the Scrum Team must define a definition of "Done" appropriate for the product.</w:t>
+      </w:r>
+      <w:r>
+        <w:rPr>
+          <w:rFonts w:ascii="Helvetica" w:eastAsia="Times New Roman" w:hAnsi="Helvetica" w:cs="Helvetica"/>
+          <w:color w:val="333333"/>
+          <w:sz w:val="21"/>
+          <w:szCs w:val="21"/>
+          <w:lang w:eastAsia="en-SG"/>
+        </w:rPr>
+        <w:t xml:space="preserve"> </w:t>
+      </w:r>
+      <w:r>
+        <w:rPr>
+          <w:rFonts w:ascii="Helvetica" w:eastAsia="Times New Roman" w:hAnsi="Helvetica" w:cs="Helvetica"/>
+          <w:color w:val="333333"/>
+          <w:sz w:val="21"/>
+          <w:szCs w:val="21"/>
+          <w:lang w:eastAsia="en-SG"/>
+        </w:rPr>
+        <w:t xml:space="preserve">(11.09) </w:t>
+      </w:r>
+      <w:r>
+        <w:rPr>
+          <w:rFonts w:ascii="Helvetica" w:eastAsia="Times New Roman" w:hAnsi="Helvetica" w:cs="Helvetica"/>
+          <w:color w:val="333333"/>
+          <w:sz w:val="21"/>
+          <w:szCs w:val="21"/>
+          <w:highlight w:val="yellow"/>
+          <w:lang w:eastAsia="en-SG"/>
+        </w:rPr>
+        <w:t xml:space="preserve">If there are multiple Scrum Teams working on the system or product release, the Development Teams </w:t>
+      </w:r>
+      <w:bookmarkStart w:id="21" w:name="_GoBack"/>
+      <w:bookmarkEnd w:id="21"/>
+      <w:r>
+        <w:rPr>
+          <w:rFonts w:ascii="Helvetica" w:eastAsia="Times New Roman" w:hAnsi="Helvetica" w:cs="Helvetica"/>
+          <w:color w:val="333333"/>
+          <w:sz w:val="21"/>
+          <w:szCs w:val="21"/>
+          <w:highlight w:val="yellow"/>
+          <w:lang w:eastAsia="en-SG"/>
+        </w:rPr>
+        <w:t>on all the Scrum Teams must mutually define the definition of "Done".</w:t>
       </w:r>
     </w:p>
     <w:p>
@@ -7725,6 +10354,17 @@
           <w:szCs w:val="21"/>
           <w:lang w:eastAsia="en-SG"/>
         </w:rPr>
+        <w:t xml:space="preserve">(11.07) </w:t>
+      </w:r>
+      <w:r>
+        <w:rPr>
+          <w:rFonts w:ascii="Helvetica" w:eastAsia="Times New Roman" w:hAnsi="Helvetica" w:cs="Helvetica"/>
+          <w:color w:val="333333"/>
+          <w:sz w:val="21"/>
+          <w:szCs w:val="21"/>
+          <w:highlight w:val="yellow"/>
+          <w:lang w:eastAsia="en-SG"/>
+        </w:rPr>
         <w:t>Each Increment is additive to all prior Increments and thoroughly tested, ensuring that all Increments work together.</w:t>
       </w:r>
     </w:p>
@@ -7746,6 +10386,29 @@
           <w:color w:val="333333"/>
           <w:sz w:val="21"/>
           <w:szCs w:val="21"/>
+          <w:highlight w:val="lightGray"/>
+          <w:lang w:eastAsia="en-SG"/>
+        </w:rPr>
+        <w:t>(4.15)</w:t>
+      </w:r>
+      <w:r>
+        <w:rPr>
+          <w:rFonts w:ascii="Helvetica" w:eastAsia="Times New Roman" w:hAnsi="Helvetica" w:cs="Helvetica"/>
+          <w:color w:val="333333"/>
+          <w:sz w:val="21"/>
+          <w:szCs w:val="21"/>
+          <w:highlight w:val="lightGray"/>
+          <w:lang w:eastAsia="en-SG"/>
+        </w:rPr>
+        <w:t xml:space="preserve"> </w:t>
+      </w:r>
+      <w:r>
+        <w:rPr>
+          <w:rFonts w:ascii="Helvetica" w:eastAsia="Times New Roman" w:hAnsi="Helvetica" w:cs="Helvetica"/>
+          <w:color w:val="333333"/>
+          <w:sz w:val="21"/>
+          <w:szCs w:val="21"/>
+          <w:highlight w:val="yellow"/>
           <w:lang w:eastAsia="en-SG"/>
         </w:rPr>
         <w:t>As Scrum Teams mature, it is expected that their definitions of "Done" will expand to include more stringent criteria for higher quality. New definitions, as used, may uncover work to be done in previously "Done" increments. Any one product or system should have a definition of "Done" that is a standard for any work done on it.</w:t>
@@ -8192,6 +10855,7 @@
           <w:szCs w:val="21"/>
           <w:lang w:eastAsia="en-SG"/>
         </w:rPr>
+        <w:lastRenderedPageBreak/>
         <w:t xml:space="preserve">©2018 Ken </w:t>
       </w:r>
       <w:proofErr w:type="spellStart"/>

</xml_diff>